<commit_message>
Added PCGToy unity support
</commit_message>
<xml_diff>
--- a/Documentation/Tutorial.docx
+++ b/Documentation/Tutorial.docx
@@ -9,8 +9,6 @@
       <w:r>
         <w:t>Tutorial</w:t>
       </w:r>
-      <w:bookmarkStart w:id="0" w:name="_GoBack"/>
-      <w:bookmarkEnd w:id="0"/>
     </w:p>
     <w:p/>
     <w:p>
@@ -67,7 +65,13 @@
         <w:t xml:space="preserve">To use CatSAT, drop the CatSAT DLL into your Unity project.  </w:t>
       </w:r>
       <w:r>
-        <w:t>In the Unity editor, go into Player Settings and make sure that “Scripting Runtime Version” is set to “.NET 4.6 equivalent” or better.  You cannot currently place the source files for CatSAT in your Unity project because the source uses C# 7, which Unity doesn’t yet support as of this writing.  But the DLL targets .NET 4.6, so it will run fine in Unity 2018.</w:t>
+        <w:t>In the Unity editor, go into Player Settings and make sure that “Scripting Runtime Version</w:t>
+      </w:r>
+      <w:r>
+        <w:t>*” is set to “.NET 4.x</w:t>
+      </w:r>
+      <w:r>
+        <w:t xml:space="preserve"> equivalent” or better.  You cannot currently place the source files for CatSAT in your Unity project because the source uses C# 7, which Unity doesn’t yet support as of this writing.  But the DLL targets .NET 4.6, so it will run fine in Unity 2018.</w:t>
       </w:r>
     </w:p>
     <w:p>
@@ -81,6 +85,9 @@
     <w:p>
       <w:pPr>
         <w:ind w:left="720"/>
+        <w:rPr>
+          <w:rFonts w:ascii="Courier New" w:hAnsi="Courier New" w:cs="Courier New"/>
+        </w:rPr>
       </w:pPr>
       <w:r>
         <w:rPr>
@@ -97,6 +104,39 @@
       </w:r>
     </w:p>
     <w:p>
+      <w:r>
+        <w:t>You will also probably want to add someplace in your code the call:</w:t>
+      </w:r>
+    </w:p>
+    <w:p>
+      <w:pPr>
+        <w:ind w:left="720"/>
+      </w:pPr>
+      <w:r>
+        <w:rPr>
+          <w:rFonts w:ascii="Courier New" w:hAnsi="Courier New" w:cs="Courier New"/>
+        </w:rPr>
+        <w:t>CatSAT</w:t>
+      </w:r>
+      <w:r>
+        <w:rPr>
+          <w:rFonts w:ascii="Courier New" w:hAnsi="Courier New" w:cs="Courier New"/>
+        </w:rPr>
+        <w:t>.Random.SetSeed();</w:t>
+      </w:r>
+    </w:p>
+    <w:p>
+      <w:r>
+        <w:t xml:space="preserve">which will initialize </w:t>
+      </w:r>
+      <w:r>
+        <w:t>CatSAT’s</w:t>
+      </w:r>
+      <w:r>
+        <w:t xml:space="preserve"> RNG seed based on the time.</w:t>
+      </w:r>
+    </w:p>
+    <w:p>
       <w:pPr>
         <w:pStyle w:val="Heading1"/>
       </w:pPr>
@@ -207,6 +247,7 @@
     </w:p>
     <w:p>
       <w:r>
+        <w:lastRenderedPageBreak/>
         <w:t>The solution holds the settings for the different attributes of the problem.  Since we haven’t specified any attributes, the solution isn’t terribly useful at the moment.</w:t>
       </w:r>
     </w:p>
@@ -215,7 +256,6 @@
         <w:pStyle w:val="Heading1"/>
       </w:pPr>
       <w:r>
-        <w:lastRenderedPageBreak/>
         <w:t>Propositions</w:t>
       </w:r>
     </w:p>
@@ -548,6 +588,7 @@
         <w:rPr>
           <w:rFonts w:ascii="Courier New" w:hAnsi="Courier New" w:cs="Courier New"/>
         </w:rPr>
+        <w:lastRenderedPageBreak/>
         <w:t xml:space="preserve">var </w:t>
       </w:r>
       <w:r>
@@ -616,12 +657,6 @@
           <w:rFonts w:ascii="Courier New" w:hAnsi="Courier New" w:cs="Courier New"/>
         </w:rPr>
         <w:br/>
-      </w:r>
-      <w:r>
-        <w:rPr>
-          <w:rFonts w:ascii="Courier New" w:hAnsi="Courier New" w:cs="Courier New"/>
-        </w:rPr>
-        <w:lastRenderedPageBreak/>
         <w:t xml:space="preserve">var </w:t>
       </w:r>
       <w:r>
@@ -1078,6 +1113,7 @@
         <w:pStyle w:val="Heading1"/>
       </w:pPr>
       <w:r>
+        <w:lastRenderedPageBreak/>
         <w:t>R</w:t>
       </w:r>
       <w:r>
@@ -1160,7 +1196,6 @@
     </w:p>
     <w:p>
       <w:r>
-        <w:lastRenderedPageBreak/>
         <w:t xml:space="preserve">The semantic difference is that </w:t>
       </w:r>
       <w:r>
@@ -1530,6 +1565,7 @@
         <w:rPr>
           <w:rFonts w:ascii="Courier New" w:hAnsi="Courier New" w:cs="Courier New"/>
         </w:rPr>
+        <w:lastRenderedPageBreak/>
         <w:t>p[dead] = false;</w:t>
       </w:r>
     </w:p>
@@ -1563,7 +1599,6 @@
         <w:rPr>
           <w:rFonts w:ascii="Courier New" w:hAnsi="Courier New" w:cs="Courier New"/>
         </w:rPr>
-        <w:lastRenderedPageBreak/>
         <w:t>p[dead] = true;</w:t>
       </w:r>
     </w:p>
@@ -2078,7 +2113,11 @@
     </w:p>
     <w:p>
       <w:r>
-        <w:t>because bird, fish, bite, and so on aren’t propositions.  We have to say, instead, that these are true for all members of the monster party.  That means we have to decide in advance how many monsters are in the party and what their names are.  Then we iterate over all the members of the party and assert their uniqueness in turn:</w:t>
+        <w:t xml:space="preserve">because bird, fish, bite, and so on aren’t propositions.  We have to say, instead, that these are true for all members of the monster party.  That means we have to decide in advance how many monsters are in </w:t>
+      </w:r>
+      <w:r>
+        <w:lastRenderedPageBreak/>
+        <w:t>the party and what their names are.  Then we iterate over all the members of the party and assert their uniqueness in turn:</w:t>
       </w:r>
       <w:r>
         <w:t xml:space="preserve"> </w:t>
@@ -2109,7 +2148,6 @@
         <w:rPr>
           <w:rFonts w:ascii="Courier New" w:hAnsi="Courier New" w:cs="Courier New"/>
         </w:rPr>
-        <w:lastRenderedPageBreak/>
         <w:t>foreach (var who in party) {</w:t>
       </w:r>
       <w:r>
@@ -2725,6 +2763,7 @@
         <w:pStyle w:val="Heading1"/>
       </w:pPr>
       <w:r>
+        <w:lastRenderedPageBreak/>
         <w:t>Non-Boolean SAT (experimental)</w:t>
       </w:r>
     </w:p>
@@ -2740,14 +2779,25 @@
         </w:rPr>
       </w:pPr>
       <w:r>
-        <w:lastRenderedPageBreak/>
         <w:tab/>
       </w:r>
       <w:r>
         <w:rPr>
           <w:rFonts w:ascii="Courier New" w:hAnsi="Courier New" w:cs="Courier New"/>
         </w:rPr>
-        <w:t>var bodyType = new FDVariable("body type",</w:t>
+        <w:t>var b</w:t>
+      </w:r>
+      <w:r>
+        <w:rPr>
+          <w:rFonts w:ascii="Courier New" w:hAnsi="Courier New" w:cs="Courier New"/>
+        </w:rPr>
+        <w:t>odyType = new FDVariable("bodyT</w:t>
+      </w:r>
+      <w:r>
+        <w:rPr>
+          <w:rFonts w:ascii="Courier New" w:hAnsi="Courier New" w:cs="Courier New"/>
+        </w:rPr>
+        <w:t>ype",</w:t>
       </w:r>
       <w:r>
         <w:rPr>
@@ -2758,6 +2808,77 @@
       </w:r>
     </w:p>
     <w:p>
+      <w:pPr>
+        <w:rPr>
+          <w:rFonts w:ascii="Courier New" w:hAnsi="Courier New" w:cs="Courier New"/>
+        </w:rPr>
+      </w:pPr>
+      <w:r>
+        <w:tab/>
+      </w:r>
+      <w:r>
+        <w:rPr>
+          <w:rFonts w:ascii="Courier New" w:hAnsi="Courier New" w:cs="Courier New"/>
+        </w:rPr>
+        <w:t>var attackType = new FDVariable("attackType",</w:t>
+      </w:r>
+      <w:r>
+        <w:rPr>
+          <w:rFonts w:ascii="Courier New" w:hAnsi="Courier New" w:cs="Courier New"/>
+        </w:rPr>
+        <w:br/>
+        <w:t xml:space="preserve">                                    </w:t>
+      </w:r>
+      <w:r>
+        <w:rPr>
+          <w:rFonts w:ascii="Courier New" w:hAnsi="Courier New" w:cs="Courier New"/>
+        </w:rPr>
+        <w:t xml:space="preserve">  </w:t>
+      </w:r>
+      <w:r>
+        <w:rPr>
+          <w:rFonts w:ascii="Courier New" w:hAnsi="Courier New" w:cs="Courier New"/>
+        </w:rPr>
+        <w:t>"</w:t>
+      </w:r>
+      <w:r>
+        <w:rPr>
+          <w:rFonts w:ascii="Courier New" w:hAnsi="Courier New" w:cs="Courier New"/>
+        </w:rPr>
+        <w:t>bite</w:t>
+      </w:r>
+      <w:r>
+        <w:rPr>
+          <w:rFonts w:ascii="Courier New" w:hAnsi="Courier New" w:cs="Courier New"/>
+        </w:rPr>
+        <w:t>", "</w:t>
+      </w:r>
+      <w:r>
+        <w:rPr>
+          <w:rFonts w:ascii="Courier New" w:hAnsi="Courier New" w:cs="Courier New"/>
+        </w:rPr>
+        <w:t>claw</w:t>
+      </w:r>
+      <w:r>
+        <w:rPr>
+          <w:rFonts w:ascii="Courier New" w:hAnsi="Courier New" w:cs="Courier New"/>
+        </w:rPr>
+        <w:t>", "</w:t>
+      </w:r>
+      <w:r>
+        <w:rPr>
+          <w:rFonts w:ascii="Courier New" w:hAnsi="Courier New" w:cs="Courier New"/>
+        </w:rPr>
+        <w:t>fire</w:t>
+      </w:r>
+      <w:r>
+        <w:rPr>
+          <w:rFonts w:ascii="Courier New" w:hAnsi="Courier New" w:cs="Courier New"/>
+        </w:rPr>
+        <w:t>");</w:t>
+      </w:r>
+    </w:p>
+    <w:p>
       <w:r>
         <w:t>where the first argument is a string name for the variable (for debugging purposes) and the subsequent arguments are its possible values, which may be of any type (FDVariable is a generic type).</w:t>
       </w:r>
@@ -2786,18 +2907,72 @@
           <w:rFonts w:ascii="Courier New" w:hAnsi="Courier New" w:cs="Courier New"/>
         </w:rPr>
         <w:br/>
-        <w:t>Debug.Log(bodyType.Value(s));</w:t>
-      </w:r>
-    </w:p>
-    <w:p>
-      <w:r>
-        <w:t xml:space="preserve">Unfortunately, C# doesn’t allow us to define generic indexers, so you can’t get its value by saying </w:t>
+        <w:t>Debug.Log(</w:t>
       </w:r>
       <w:r>
         <w:rPr>
           <w:rFonts w:ascii="Courier New" w:hAnsi="Courier New" w:cs="Courier New"/>
         </w:rPr>
         <w:t>s[bodyType]</w:t>
+      </w:r>
+      <w:r>
+        <w:rPr>
+          <w:rFonts w:ascii="Courier New" w:hAnsi="Courier New" w:cs="Courier New"/>
+        </w:rPr>
+        <w:t>);</w:t>
+      </w:r>
+    </w:p>
+    <w:p>
+      <w:r>
+        <w:t xml:space="preserve">Note that </w:t>
+      </w:r>
+      <w:r>
+        <w:rPr>
+          <w:rFonts w:ascii="Courier New" w:hAnsi="Courier New" w:cs="Courier New"/>
+        </w:rPr>
+        <w:t>s[bodyType]</w:t>
+      </w:r>
+      <w:r>
+        <w:t xml:space="preserve"> returns type </w:t>
+      </w:r>
+      <w:r>
+        <w:rPr>
+          <w:rFonts w:ascii="Courier New" w:hAnsi="Courier New"/>
+        </w:rPr>
+        <w:t>object</w:t>
+      </w:r>
+      <w:r>
+        <w:t xml:space="preserve"> because there are many different kinds of variables with different kinds of values.  So if you’re doing anything other than printing it, you need to cast it to </w:t>
+      </w:r>
+      <w:r>
+        <w:rPr>
+          <w:rFonts w:ascii="Courier New" w:hAnsi="Courier New"/>
+        </w:rPr>
+        <w:t>string</w:t>
+      </w:r>
+      <w:r>
+        <w:t>.  You can avoid this by saying</w:t>
+      </w:r>
+      <w:r>
+        <w:t xml:space="preserve"> </w:t>
+      </w:r>
+      <w:r>
+        <w:rPr>
+          <w:rFonts w:ascii="Courier New" w:hAnsi="Courier New" w:cs="Courier New"/>
+        </w:rPr>
+        <w:t>bodyType.Value(s)</w:t>
+      </w:r>
+      <w:r>
+        <w:t xml:space="preserve">, </w:t>
+      </w:r>
+      <w:r>
+        <w:t xml:space="preserve">which will be properly typed to </w:t>
+      </w:r>
+      <w:r>
+        <w:rPr>
+          <w:rFonts w:ascii="Courier New" w:hAnsi="Courier New"/>
+        </w:rPr>
+        <w:t>string</w:t>
       </w:r>
       <w:r>
         <w:t>.</w:t>
@@ -2877,32 +3052,637 @@
     </w:p>
     <w:p>
       <w:r>
-        <w:t>There are a lot of other kinds of fancy things you can do, such as creating variables that are only defined in a solution under certain conditions</w:t>
-      </w:r>
-      <w:r>
-        <w:t xml:space="preserve">, or using Reification to make reasonably normal-looking C# classes that are filled in by CatSAT (this has the advantage of allowing maximal type checking at compile time).  They will get documented once their APIs stabilize.  If you want to use them in the meantime, feel free to drop me a note at </w:t>
-      </w:r>
-      <w:hyperlink r:id="rId6" w:history="1">
-        <w:r>
-          <w:rPr>
-            <w:rStyle w:val="Hyperlink"/>
-          </w:rPr>
-          <w:t>ian@northwestern.edu</w:t>
-        </w:r>
-      </w:hyperlink>
+        <w:rPr>
+          <w:b/>
+        </w:rPr>
+        <w:t xml:space="preserve">Note: </w:t>
+      </w:r>
+      <w:r>
+        <w:t>FDVariable stands for “finite-domain variable” meaning its domain (its set of possible values) is a finite set.  There are other kinds of variables, including FloatVariables, but these are even more experimental.</w:t>
+      </w:r>
+    </w:p>
+    <w:p>
+      <w:pPr>
+        <w:pStyle w:val="Heading2"/>
+      </w:pPr>
+      <w:r>
+        <w:t>Conditional variables</w:t>
+      </w:r>
+    </w:p>
+    <w:p>
+      <w:r>
+        <w:t xml:space="preserve">Some variables don’t make sense except under certain conditions.  For example, </w:t>
+      </w:r>
+      <w:r>
+        <w:t xml:space="preserve">let’s say that </w:t>
+      </w:r>
+      <w:r>
+        <w:t>some fire-breathers have long-range attacks and others have short range attacks.  We could add a range variable:</w:t>
+      </w:r>
+    </w:p>
+    <w:p>
+      <w:pPr>
+        <w:ind w:left="720"/>
+        <w:rPr>
+          <w:rFonts w:ascii="Courier New" w:hAnsi="Courier New" w:cs="Courier New"/>
+        </w:rPr>
+      </w:pPr>
+      <w:r>
+        <w:rPr>
+          <w:rFonts w:ascii="Courier New" w:hAnsi="Courier New" w:cs="Courier New"/>
+        </w:rPr>
+        <w:t>var range = new FDVariable("range",</w:t>
+      </w:r>
+      <w:r>
+        <w:rPr>
+          <w:rFonts w:ascii="Courier New" w:hAnsi="Courier New" w:cs="Courier New"/>
+        </w:rPr>
+        <w:br/>
+        <w:t xml:space="preserve">                           "long", "medium", "short");</w:t>
+      </w:r>
+    </w:p>
+    <w:p>
+      <w:r>
+        <w:t xml:space="preserve">But now, we have monsters biting monsters that are “long range” biters, which is a little odd.  So let’s tell the system that the range variable is only defined (only has a value) for fire breathers.  We do this by adding an extra constructor argument, the variable’s </w:t>
+      </w:r>
+      <w:r>
+        <w:rPr>
+          <w:i/>
+        </w:rPr>
+        <w:t>condition</w:t>
+      </w:r>
+      <w:r>
+        <w:t>, which is a proposition that must be true for the variable to have a value:</w:t>
+      </w:r>
+      <w:r>
+        <w:t xml:space="preserve"> </w:t>
+      </w:r>
+    </w:p>
+    <w:p>
+      <w:pPr>
+        <w:ind w:left="720"/>
+        <w:rPr>
+          <w:rFonts w:ascii="Courier New" w:hAnsi="Courier New" w:cs="Courier New"/>
+        </w:rPr>
+      </w:pPr>
+      <w:r>
+        <w:rPr>
+          <w:rFonts w:ascii="Courier New" w:hAnsi="Courier New" w:cs="Courier New"/>
+        </w:rPr>
+        <w:lastRenderedPageBreak/>
+        <w:t>var range = new FDVariable("range", attackType == "fire",</w:t>
+      </w:r>
+      <w:r>
+        <w:rPr>
+          <w:rFonts w:ascii="Courier New" w:hAnsi="Courier New" w:cs="Courier New"/>
+        </w:rPr>
+        <w:br/>
+        <w:t xml:space="preserve">                           "long", "medium", "short");</w:t>
+      </w:r>
+    </w:p>
+    <w:p>
+      <w:r>
+        <w:t>Now the range variable will always have a unique value for fire breathers, and no value for other kinds of monsters.</w:t>
+      </w:r>
+    </w:p>
+    <w:p>
+      <w:pPr>
+        <w:pStyle w:val="Heading1"/>
+      </w:pPr>
+      <w:r>
+        <w:t xml:space="preserve">Getting data out of </w:t>
+      </w:r>
+      <w:r>
+        <w:t>CatSAT</w:t>
+      </w:r>
+    </w:p>
+    <w:p>
+      <w:r>
+        <w:t xml:space="preserve">Having obtained a solution, you can get the value of any particular proposition or variable, as we did above, by using the solution’s indexers, </w:t>
+      </w:r>
+      <w:r>
+        <w:rPr>
+          <w:i/>
+        </w:rPr>
+        <w:t>solution</w:t>
+      </w:r>
+      <w:r>
+        <w:rPr>
+          <w:rFonts w:ascii="Courier New" w:hAnsi="Courier New"/>
+        </w:rPr>
+        <w:t>[</w:t>
+      </w:r>
+      <w:r>
+        <w:rPr>
+          <w:i/>
+        </w:rPr>
+        <w:t>proposition</w:t>
+      </w:r>
+      <w:r>
+        <w:rPr>
+          <w:rFonts w:ascii="Courier New" w:hAnsi="Courier New"/>
+        </w:rPr>
+        <w:t>]</w:t>
+      </w:r>
+      <w:r>
+        <w:t xml:space="preserve"> and </w:t>
+      </w:r>
+      <w:r>
+        <w:rPr>
+          <w:i/>
+        </w:rPr>
+        <w:t>solution</w:t>
+      </w:r>
+      <w:r>
+        <w:rPr>
+          <w:rFonts w:ascii="Courier New" w:hAnsi="Courier New"/>
+        </w:rPr>
+        <w:t>[</w:t>
+      </w:r>
+      <w:r>
+        <w:rPr>
+          <w:i/>
+        </w:rPr>
+        <w:t>variable</w:t>
+      </w:r>
+      <w:r>
+        <w:rPr>
+          <w:rFonts w:ascii="Courier New" w:hAnsi="Courier New"/>
+        </w:rPr>
+        <w:t>]</w:t>
+      </w:r>
+      <w:r>
+        <w:t xml:space="preserve">.  Alternatively, you can copy all the data out of a solution object into some other C# object using the </w:t>
+      </w:r>
+      <w:r>
+        <w:rPr>
+          <w:rFonts w:ascii="Courier New" w:hAnsi="Courier New"/>
+        </w:rPr>
+        <w:t>Populate()</w:t>
+      </w:r>
+      <w:r>
+        <w:t xml:space="preserve"> method.  </w:t>
+      </w:r>
+      <w:r>
+        <w:rPr>
+          <w:rFonts w:ascii="Courier New" w:hAnsi="Courier New"/>
+        </w:rPr>
+        <w:t>Populate()</w:t>
+      </w:r>
+      <w:r>
+        <w:t xml:space="preserve"> uses reification to look of the fields of an object, find the variable or proposition from the solution with the same name, and set the C# member to the value of the associated CatSAT variable.  So if we make a Monster class, with fields for body type and so on:</w:t>
+      </w:r>
+    </w:p>
+    <w:p>
+      <w:pPr>
+        <w:ind w:left="720"/>
+        <w:rPr>
+          <w:rFonts w:ascii="Courier New" w:hAnsi="Courier New" w:cs="Courier New"/>
+        </w:rPr>
+      </w:pPr>
+      <w:r>
+        <w:rPr>
+          <w:rFonts w:ascii="Courier New" w:hAnsi="Courier New" w:cs="Courier New"/>
+        </w:rPr>
+        <w:t>class Monster {</w:t>
+      </w:r>
+      <w:r>
+        <w:rPr>
+          <w:rFonts w:ascii="Courier New" w:hAnsi="Courier New" w:cs="Courier New"/>
+        </w:rPr>
+        <w:br/>
+        <w:t xml:space="preserve">   public string bodyType;</w:t>
+      </w:r>
+      <w:r>
+        <w:rPr>
+          <w:rFonts w:ascii="Courier New" w:hAnsi="Courier New" w:cs="Courier New"/>
+        </w:rPr>
+        <w:br/>
+        <w:t xml:space="preserve">   public string attackType;</w:t>
+      </w:r>
+      <w:r>
+        <w:rPr>
+          <w:rFonts w:ascii="Courier New" w:hAnsi="Courier New" w:cs="Courier New"/>
+        </w:rPr>
+        <w:br/>
+        <w:t xml:space="preserve">   public string range;</w:t>
+      </w:r>
+      <w:r>
+        <w:rPr>
+          <w:rFonts w:ascii="Courier New" w:hAnsi="Courier New" w:cs="Courier New"/>
+        </w:rPr>
+        <w:br/>
+      </w:r>
+      <w:r>
+        <w:rPr>
+          <w:rFonts w:ascii="Courier New" w:hAnsi="Courier New" w:cs="Courier New"/>
+        </w:rPr>
+        <w:t>}</w:t>
+      </w:r>
+    </w:p>
+    <w:p>
+      <w:r>
+        <w:t xml:space="preserve">Now you can randomly generate a valid Monster object using CatSAT by saying (assuming </w:t>
+      </w:r>
+      <w:r>
+        <w:rPr>
+          <w:rFonts w:ascii="Courier New" w:hAnsi="Courier New"/>
+        </w:rPr>
+        <w:t>s</w:t>
+      </w:r>
+      <w:r>
+        <w:t xml:space="preserve"> is the solution object from above):</w:t>
+      </w:r>
+    </w:p>
+    <w:p>
+      <w:pPr>
+        <w:ind w:left="720"/>
+        <w:rPr>
+          <w:rFonts w:ascii="Courier New" w:hAnsi="Courier New" w:cs="Courier New"/>
+        </w:rPr>
+      </w:pPr>
+      <w:r>
+        <w:rPr>
+          <w:rFonts w:ascii="Courier New" w:hAnsi="Courier New" w:cs="Courier New"/>
+        </w:rPr>
+        <w:t>var m = new Monster();</w:t>
+      </w:r>
+      <w:r>
+        <w:rPr>
+          <w:rFonts w:ascii="Courier New" w:hAnsi="Courier New" w:cs="Courier New"/>
+        </w:rPr>
+        <w:br/>
+        <w:t>s.Populate(m);</w:t>
+      </w:r>
+    </w:p>
+    <w:p>
+      <w:r>
+        <w:t>This will fill in the fields of m with their values from the solution.  Better yet, we can move the code for defining the problem object inside the monster class:</w:t>
+      </w:r>
+    </w:p>
+    <w:p>
+      <w:pPr>
+        <w:ind w:left="720"/>
+        <w:rPr>
+          <w:rFonts w:ascii="Courier New" w:hAnsi="Courier New" w:cs="Courier New"/>
+        </w:rPr>
+      </w:pPr>
+      <w:r>
+        <w:rPr>
+          <w:rFonts w:ascii="Courier New" w:hAnsi="Courier New" w:cs="Courier New"/>
+        </w:rPr>
+        <w:t>class Monster {</w:t>
+      </w:r>
+      <w:r>
+        <w:rPr>
+          <w:rFonts w:ascii="Courier New" w:hAnsi="Courier New" w:cs="Courier New"/>
+        </w:rPr>
+        <w:br/>
+        <w:t xml:space="preserve">   public string bodyType;</w:t>
+      </w:r>
+      <w:r>
+        <w:rPr>
+          <w:rFonts w:ascii="Courier New" w:hAnsi="Courier New" w:cs="Courier New"/>
+        </w:rPr>
+        <w:br/>
+        <w:t xml:space="preserve">   public string attackType;</w:t>
+      </w:r>
+      <w:r>
+        <w:rPr>
+          <w:rFonts w:ascii="Courier New" w:hAnsi="Courier New" w:cs="Courier New"/>
+        </w:rPr>
+        <w:br/>
+        <w:t xml:space="preserve">   public string range;</w:t>
+      </w:r>
+      <w:r>
+        <w:rPr>
+          <w:rFonts w:ascii="Courier New" w:hAnsi="Courier New" w:cs="Courier New"/>
+        </w:rPr>
+        <w:br/>
+      </w:r>
+      <w:r>
+        <w:rPr>
+          <w:rFonts w:ascii="Courier New" w:hAnsi="Courier New" w:cs="Courier New"/>
+        </w:rPr>
+        <w:br/>
+        <w:t xml:space="preserve">   static Problem Problem;</w:t>
+      </w:r>
+      <w:r>
+        <w:rPr>
+          <w:rFonts w:ascii="Courier New" w:hAnsi="Courier New" w:cs="Courier New"/>
+        </w:rPr>
+        <w:br/>
+        <w:t xml:space="preserve">   static Monster() {</w:t>
+      </w:r>
+      <w:r>
+        <w:rPr>
+          <w:rFonts w:ascii="Courier New" w:hAnsi="Courier New" w:cs="Courier New"/>
+        </w:rPr>
+        <w:br/>
+        <w:t xml:space="preserve">     Problem = new Problem("Monster generator");</w:t>
+      </w:r>
+      <w:r>
+        <w:rPr>
+          <w:rFonts w:ascii="Courier New" w:hAnsi="Courier New" w:cs="Courier New"/>
+        </w:rPr>
+        <w:br/>
+        <w:t xml:space="preserve">     … </w:t>
+      </w:r>
+      <w:r>
+        <w:rPr>
+          <w:rFonts w:ascii="Courier New" w:hAnsi="Courier New" w:cs="Courier New"/>
+          <w:i/>
+        </w:rPr>
+        <w:t>code from above</w:t>
+      </w:r>
+      <w:r>
+        <w:rPr>
+          <w:rFonts w:ascii="Courier New" w:hAnsi="Courier New" w:cs="Courier New"/>
+        </w:rPr>
+        <w:t xml:space="preserve"> …</w:t>
+      </w:r>
+      <w:r>
+        <w:rPr>
+          <w:rFonts w:ascii="Courier New" w:hAnsi="Courier New" w:cs="Courier New"/>
+        </w:rPr>
+        <w:br/>
+        <w:t xml:space="preserve">   }</w:t>
+      </w:r>
+    </w:p>
+    <w:p>
+      <w:pPr>
+        <w:ind w:left="720"/>
+        <w:rPr>
+          <w:rFonts w:ascii="Courier New" w:hAnsi="Courier New" w:cs="Courier New"/>
+        </w:rPr>
+      </w:pPr>
+      <w:r>
+        <w:rPr>
+          <w:rFonts w:ascii="Courier New" w:hAnsi="Courier New" w:cs="Courier New"/>
+        </w:rPr>
+        <w:t xml:space="preserve">   public Monster() {</w:t>
+      </w:r>
+      <w:r>
+        <w:rPr>
+          <w:rFonts w:ascii="Courier New" w:hAnsi="Courier New" w:cs="Courier New"/>
+        </w:rPr>
+        <w:br/>
+        <w:t xml:space="preserve">      Problem.Populate(this);</w:t>
+      </w:r>
+      <w:r>
+        <w:rPr>
+          <w:rFonts w:ascii="Courier New" w:hAnsi="Courier New" w:cs="Courier New"/>
+        </w:rPr>
+        <w:br/>
+        <w:t xml:space="preserve">   }</w:t>
+      </w:r>
+      <w:r>
+        <w:rPr>
+          <w:rFonts w:ascii="Courier New" w:hAnsi="Courier New" w:cs="Courier New"/>
+        </w:rPr>
+        <w:br/>
+        <w:t>}</w:t>
+      </w:r>
+    </w:p>
+    <w:p>
+      <w:r>
+        <w:t>We now have a C# class that automatically generates its own instances.</w:t>
+      </w:r>
+    </w:p>
+    <w:p>
+      <w:r>
+        <w:t>This code has the disadvantage that the fields are all strings.  We’d rather have them be enumerated types.  We can do that easily.  Just define our enumerations:</w:t>
+      </w:r>
+    </w:p>
+    <w:p>
+      <w:pPr>
+        <w:ind w:left="720"/>
+        <w:rPr>
+          <w:rFonts w:ascii="Courier New" w:hAnsi="Courier New" w:cs="Courier New"/>
+        </w:rPr>
+      </w:pPr>
+      <w:r>
+        <w:rPr>
+          <w:rFonts w:ascii="Courier New" w:hAnsi="Courier New" w:cs="Courier New"/>
+        </w:rPr>
+        <w:lastRenderedPageBreak/>
+        <w:t>enum AttackType { Bite, Claw, Fire }</w:t>
+      </w:r>
+      <w:r>
+        <w:rPr>
+          <w:rFonts w:ascii="Courier New" w:hAnsi="Courier New" w:cs="Courier New"/>
+        </w:rPr>
+        <w:br/>
+        <w:t>enum BodyType { Fish, Mammal, Bird }</w:t>
+      </w:r>
+      <w:r>
+        <w:rPr>
+          <w:rFonts w:ascii="Courier New" w:hAnsi="Courier New" w:cs="Courier New"/>
+        </w:rPr>
+        <w:br/>
+        <w:t>enum RangeType { Long, Medium, Short }</w:t>
+      </w:r>
+    </w:p>
+    <w:p/>
+    <w:p>
+      <w:r>
+        <w:t xml:space="preserve">And now change our variables from </w:t>
+      </w:r>
+      <w:r>
+        <w:rPr>
+          <w:rFonts w:ascii="Courier New" w:hAnsi="Courier New"/>
+        </w:rPr>
+        <w:t>FDVariable&lt;string&gt;</w:t>
+      </w:r>
+      <w:r>
+        <w:t xml:space="preserve"> to </w:t>
+      </w:r>
+      <w:r>
+        <w:rPr>
+          <w:rFonts w:ascii="Courier New" w:hAnsi="Courier New"/>
+        </w:rPr>
+        <w:t>EnumVariable&lt;AttackType&gt;</w:t>
+      </w:r>
+      <w:r>
+        <w:t>, etc.</w:t>
+      </w:r>
+      <w:r>
+        <w:t xml:space="preserve">  </w:t>
+      </w:r>
+      <w:r>
+        <w:rPr>
+          <w:rFonts w:ascii="Courier New" w:hAnsi="Courier New"/>
+        </w:rPr>
+        <w:t>EnumVariable</w:t>
+      </w:r>
+      <w:r>
+        <w:t xml:space="preserve">s are like </w:t>
+      </w:r>
+      <w:r>
+        <w:rPr>
+          <w:rFonts w:ascii="Courier New" w:hAnsi="Courier New"/>
+        </w:rPr>
+        <w:t>FDVariable</w:t>
+      </w:r>
+      <w:r>
+        <w:t>s, but they know to get their possible values from the specific enumeration type.</w:t>
+      </w:r>
+    </w:p>
+    <w:p>
+      <w:pPr>
+        <w:pStyle w:val="Heading1"/>
+      </w:pPr>
+      <w:r>
+        <w:t>Examples</w:t>
+      </w:r>
+    </w:p>
+    <w:p>
+      <w:r>
+        <w:t xml:space="preserve">The appendices </w:t>
+      </w:r>
+      <w:r>
+        <w:t>include extended code examples:</w:t>
+      </w:r>
+    </w:p>
+    <w:p>
+      <w:pPr>
+        <w:pStyle w:val="ListParagraph"/>
+        <w:numPr>
+          <w:ilvl w:val="0"/>
+          <w:numId w:val="5"/>
+        </w:numPr>
+      </w:pPr>
+      <w:r>
+        <w:rPr>
+          <w:i/>
+        </w:rPr>
+        <w:t>AutoDread</w:t>
+      </w:r>
+      <w:r>
+        <w:t>:</w:t>
+      </w:r>
+      <w:r>
+        <w:rPr>
+          <w:i/>
+        </w:rPr>
+        <w:t xml:space="preserve"> </w:t>
+      </w:r>
+      <w:r>
+        <w:t>an</w:t>
+      </w:r>
+      <w:r>
+        <w:t xml:space="preserve"> example of using CatSAT to constraint choices in a user interface</w:t>
+      </w:r>
+    </w:p>
+    <w:p>
+      <w:pPr>
+        <w:pStyle w:val="ListParagraph"/>
+        <w:numPr>
+          <w:ilvl w:val="0"/>
+          <w:numId w:val="5"/>
+        </w:numPr>
+      </w:pPr>
+      <w:r>
+        <w:rPr>
+          <w:i/>
+        </w:rPr>
+        <w:t>PCGToy</w:t>
+      </w:r>
+      <w:r>
+        <w:t>:</w:t>
+      </w:r>
+      <w:r>
+        <w:t xml:space="preserve"> this is a simple editor for generators that I made originally for PROCJAM.</w:t>
+      </w:r>
+    </w:p>
+    <w:p>
+      <w:pPr>
+        <w:pStyle w:val="ListParagraph"/>
+        <w:numPr>
+          <w:ilvl w:val="0"/>
+          <w:numId w:val="5"/>
+        </w:numPr>
+      </w:pPr>
+      <w:r>
+        <w:rPr>
+          <w:i/>
+        </w:rPr>
+        <w:t>Storyteller demo</w:t>
+      </w:r>
+      <w:r>
+        <w:t>:</w:t>
+      </w:r>
+      <w:r>
+        <w:t xml:space="preserve"> </w:t>
+      </w:r>
+      <w:r>
+        <w:t>an example of more complicated inference</w:t>
+      </w:r>
+    </w:p>
+    <w:p>
+      <w:pPr>
+        <w:pStyle w:val="ListParagraph"/>
+        <w:numPr>
+          <w:ilvl w:val="0"/>
+          <w:numId w:val="5"/>
+        </w:numPr>
+      </w:pPr>
+      <w:r>
+        <w:t>A series of variants of the same attribute generator, showing different ways of coding it depending on the developer’s needs</w:t>
+      </w:r>
+    </w:p>
+    <w:p>
+      <w:pPr>
+        <w:pStyle w:val="Heading1"/>
+      </w:pPr>
+      <w:r>
+        <w:t xml:space="preserve">Example: </w:t>
+      </w:r>
+      <w:r>
+        <w:t>AutoDread</w:t>
+      </w:r>
+    </w:p>
+    <w:p>
+      <w:r>
+        <w:t xml:space="preserve">This is in a separate github repo in my account.  </w:t>
+      </w:r>
+    </w:p>
+    <w:p>
+      <w:r>
+        <w:t>This is a</w:t>
+      </w:r>
+      <w:r>
+        <w:t xml:space="preserve">n implementation of the character questionnaire from the TTRPG </w:t>
+      </w:r>
+      <w:r>
+        <w:rPr>
+          <w:i/>
+        </w:rPr>
+        <w:t>Dread</w:t>
+      </w:r>
       <w:r>
         <w:t>.</w:t>
       </w:r>
-    </w:p>
-    <w:p>
-      <w:r>
-        <w:rPr>
-          <w:b/>
-        </w:rPr>
-        <w:t xml:space="preserve">Note: </w:t>
-      </w:r>
-      <w:r>
-        <w:t>FDVariable stands for “finite-domain variable” meaning its domain (its set of possible values) is a finite set.  There are other kinds of variables, including FloatVariables, but these are even more experimental.</w:t>
+      <w:r>
+        <w:t xml:space="preserve">  </w:t>
+      </w:r>
+      <w:r>
+        <w:t xml:space="preserve">It’s the beginnings of an implementation of a </w:t>
+      </w:r>
+      <w:r>
+        <w:rPr>
+          <w:i/>
+        </w:rPr>
+        <w:t>Dread</w:t>
+      </w:r>
+      <w:r>
+        <w:t>-like game in Unity.  Right now, we just have the character questionnaire mechanic.  It administers a series of questions to you and lets you choose from answers for each.  It filters answers that contradict previous choices, and questions that are contradicted by or fully determined by previous answers.</w:t>
+      </w:r>
+      <w:r>
+        <w:t xml:space="preserve">  It also shows an example of using a custom DSL to encode the SAT problem.  Apologies for the lame parser that it uses.</w:t>
+      </w:r>
+      <w:r>
+        <w:t xml:space="preserve"> </w:t>
       </w:r>
     </w:p>
     <w:p>
@@ -2910,7 +3690,102 @@
         <w:pStyle w:val="Heading1"/>
       </w:pPr>
       <w:r>
-        <w:t xml:space="preserve">Appendix: Reimplementing the demo from </w:t>
+        <w:t>Example: PCGToy</w:t>
+      </w:r>
+    </w:p>
+    <w:p>
+      <w:r>
+        <w:t>T</w:t>
+      </w:r>
+      <w:r>
+        <w:t xml:space="preserve">his is a simple editor for generators that I made originally for PROCJAM.  It runs on Windows Forms and </w:t>
+      </w:r>
+      <w:r>
+        <w:t>is another example of implementing a custom DSL for describing your SAT problems.</w:t>
+      </w:r>
+      <w:r>
+        <w:t xml:space="preserve">  It’s </w:t>
+      </w:r>
+      <w:r>
+        <w:t>intended as an aide f</w:t>
+      </w:r>
+      <w:r>
+        <w:t>or GMs running table-top RPGs.</w:t>
+      </w:r>
+    </w:p>
+    <w:p>
+      <w:r>
+        <w:t xml:space="preserve">I’ve also included a </w:t>
+      </w:r>
+      <w:r>
+        <w:t xml:space="preserve">loader for its files as a separate Visual Studio project, and a </w:t>
+      </w:r>
+      <w:r>
+        <w:t>proof</w:t>
+      </w:r>
+      <w:r>
+        <w:t>-</w:t>
+      </w:r>
+      <w:r>
+        <w:t>of</w:t>
+      </w:r>
+      <w:r>
+        <w:t>-</w:t>
+      </w:r>
+      <w:r>
+        <w:t xml:space="preserve">concept Unity project that </w:t>
+      </w:r>
+      <w:r>
+        <w:t xml:space="preserve">uses a PCGToy file to configure </w:t>
+      </w:r>
+      <w:r>
+        <w:t>unity components.  To try it out, clone the repo, compile the visual studio solution, and put copies of the CatSAT and PCGToyLoader DLLs in the Plugins directory of the unity project.  The inspector will initially show the fields of the different Merchant objects as null.  Now click the run button to start the game, and use the inspector to look at the different Merchant objects; you will see that they’ve all been randomly autogenerated.  Look at Merchant.scm, or open it in the PCGToy app, to see what the domains, variables, and constraints are that are defined in it.</w:t>
+      </w:r>
+    </w:p>
+    <w:p>
+      <w:r>
+        <w:t>The PCGToyUnity project is a quick and dirty thing I threw together to demonstrate the kind of thing one can do.  It’s not intended to be a finished product ready for people to use in their games.  For example, it pretty much only understands strings right now.  It’s conceptually easy to extend it to support other kinds of variables</w:t>
+      </w:r>
+      <w:r>
+        <w:t xml:space="preserve">.  However, the design space is sufficiently underconstrained that </w:t>
+      </w:r>
+      <w:r>
+        <w:t xml:space="preserve">I’d rather get input </w:t>
+      </w:r>
+      <w:r>
+        <w:lastRenderedPageBreak/>
+        <w:t xml:space="preserve">from a user who wants to use it in a game before </w:t>
+      </w:r>
+      <w:r>
+        <w:t>adding features</w:t>
+      </w:r>
+      <w:r>
+        <w:t>.</w:t>
+      </w:r>
+      <w:r>
+        <w:t xml:space="preserve">  </w:t>
+      </w:r>
+      <w:r>
+        <w:t>(</w:t>
+      </w:r>
+      <w:bookmarkStart w:id="0" w:name="_GoBack"/>
+      <w:bookmarkEnd w:id="0"/>
+      <w:r>
+        <w:t>To understand why, just take a look at the example below called “the same generator written too many ways.”</w:t>
+      </w:r>
+      <w:r>
+        <w:t>)</w:t>
+      </w:r>
+    </w:p>
+    <w:p>
+      <w:pPr>
+        <w:pStyle w:val="Heading1"/>
+      </w:pPr>
+      <w:r>
+        <w:t>Example</w:t>
+      </w:r>
+      <w:r>
+        <w:t xml:space="preserve">: Reimplementing the demo from </w:t>
       </w:r>
       <w:r>
         <w:rPr>
@@ -3281,7 +4156,6 @@
           <w:sz w:val="19"/>
           <w:szCs w:val="19"/>
         </w:rPr>
-        <w:lastRenderedPageBreak/>
         <w:t>// Character is a prisoner in the second panel</w:t>
       </w:r>
     </w:p>
@@ -5032,6 +5906,7 @@
           <w:sz w:val="19"/>
           <w:szCs w:val="19"/>
         </w:rPr>
+        <w:lastRenderedPageBreak/>
         <w:t xml:space="preserve">           </w:t>
       </w:r>
       <w:r>
@@ -5920,11 +6795,10 @@
         <w:pStyle w:val="Heading1"/>
       </w:pPr>
       <w:r>
-        <w:lastRenderedPageBreak/>
-        <w:t>Append</w:t>
-      </w:r>
-      <w:r>
-        <w:t>ix: The same generator, written too many times</w:t>
+        <w:t>Example</w:t>
+      </w:r>
+      <w:r>
+        <w:t>: The same generator, written too many times</w:t>
       </w:r>
     </w:p>
     <w:p>
@@ -6941,6 +7815,7 @@
           <w:sz w:val="19"/>
           <w:szCs w:val="19"/>
         </w:rPr>
+        <w:lastRenderedPageBreak/>
         <w:t xml:space="preserve">// </w:t>
       </w:r>
       <w:r>
@@ -7856,7 +8731,6 @@
           <w:sz w:val="19"/>
           <w:szCs w:val="19"/>
         </w:rPr>
-        <w:lastRenderedPageBreak/>
         <w:t xml:space="preserve">            // The subprops are mutually exclusive</w:t>
       </w:r>
     </w:p>
@@ -10447,7 +11321,6 @@
           <w:sz w:val="19"/>
           <w:szCs w:val="19"/>
         </w:rPr>
-        <w:lastRenderedPageBreak/>
         <w:t xml:space="preserve">            </w:t>
       </w:r>
       <w:r>
@@ -12261,6 +13134,7 @@
         <w:pStyle w:val="Heading2"/>
       </w:pPr>
       <w:r>
+        <w:lastRenderedPageBreak/>
         <w:t>Generating one character using one struct variable</w:t>
       </w:r>
     </w:p>
@@ -13381,7 +14255,6 @@
           <w:sz w:val="19"/>
           <w:szCs w:val="19"/>
         </w:rPr>
-        <w:lastRenderedPageBreak/>
         <w:t xml:space="preserve">        p.</w:t>
       </w:r>
       <w:r>
@@ -14731,6 +15604,7 @@
     </w:p>
     <w:p>
       <w:r>
+        <w:lastRenderedPageBreak/>
         <w:t xml:space="preserve">The Select call iterates over all the partyVars c, looks up the variable named </w:t>
       </w:r>
       <w:r>
@@ -15351,7 +16225,6 @@
           <w:sz w:val="19"/>
           <w:szCs w:val="19"/>
         </w:rPr>
-        <w:lastRenderedPageBreak/>
         <w:t xml:space="preserve">        p.</w:t>
       </w:r>
       <w:r>
@@ -17495,6 +18368,7 @@
         <w:pStyle w:val="Heading2"/>
       </w:pPr>
       <w:r>
+        <w:lastRenderedPageBreak/>
         <w:t>Getting rid of the strings</w:t>
       </w:r>
     </w:p>
@@ -19189,7 +20063,6 @@
           <w:sz w:val="19"/>
           <w:szCs w:val="19"/>
         </w:rPr>
-        <w:lastRenderedPageBreak/>
         <w:t xml:space="preserve">            }</w:t>
       </w:r>
     </w:p>
@@ -20203,9 +21076,9 @@
     </w:lvl>
   </w:abstractNum>
   <w:abstractNum w:abstractNumId="2" w15:restartNumberingAfterBreak="0">
-    <w:nsid w:val="4C83048B"/>
+    <w:nsid w:val="462374AF"/>
     <w:multiLevelType w:val="hybridMultilevel"/>
-    <w:tmpl w:val="E20A3CB0"/>
+    <w:tmpl w:val="5B5C487E"/>
     <w:lvl w:ilvl="0" w:tplc="04090001">
       <w:start w:val="1"/>
       <w:numFmt w:val="bullet"/>
@@ -20316,6 +21189,119 @@
     </w:lvl>
   </w:abstractNum>
   <w:abstractNum w:abstractNumId="3" w15:restartNumberingAfterBreak="0">
+    <w:nsid w:val="4C83048B"/>
+    <w:multiLevelType w:val="hybridMultilevel"/>
+    <w:tmpl w:val="E20A3CB0"/>
+    <w:lvl w:ilvl="0" w:tplc="04090001">
+      <w:start w:val="1"/>
+      <w:numFmt w:val="bullet"/>
+      <w:lvlText w:val=""/>
+      <w:lvlJc w:val="left"/>
+      <w:pPr>
+        <w:ind w:left="720" w:hanging="360"/>
+      </w:pPr>
+      <w:rPr>
+        <w:rFonts w:ascii="Symbol" w:hAnsi="Symbol" w:hint="default"/>
+      </w:rPr>
+    </w:lvl>
+    <w:lvl w:ilvl="1" w:tplc="04090003" w:tentative="1">
+      <w:start w:val="1"/>
+      <w:numFmt w:val="bullet"/>
+      <w:lvlText w:val="o"/>
+      <w:lvlJc w:val="left"/>
+      <w:pPr>
+        <w:ind w:left="1440" w:hanging="360"/>
+      </w:pPr>
+      <w:rPr>
+        <w:rFonts w:ascii="Courier New" w:hAnsi="Courier New" w:cs="Courier New" w:hint="default"/>
+      </w:rPr>
+    </w:lvl>
+    <w:lvl w:ilvl="2" w:tplc="04090005" w:tentative="1">
+      <w:start w:val="1"/>
+      <w:numFmt w:val="bullet"/>
+      <w:lvlText w:val=""/>
+      <w:lvlJc w:val="left"/>
+      <w:pPr>
+        <w:ind w:left="2160" w:hanging="360"/>
+      </w:pPr>
+      <w:rPr>
+        <w:rFonts w:ascii="Wingdings" w:hAnsi="Wingdings" w:hint="default"/>
+      </w:rPr>
+    </w:lvl>
+    <w:lvl w:ilvl="3" w:tplc="04090001" w:tentative="1">
+      <w:start w:val="1"/>
+      <w:numFmt w:val="bullet"/>
+      <w:lvlText w:val=""/>
+      <w:lvlJc w:val="left"/>
+      <w:pPr>
+        <w:ind w:left="2880" w:hanging="360"/>
+      </w:pPr>
+      <w:rPr>
+        <w:rFonts w:ascii="Symbol" w:hAnsi="Symbol" w:hint="default"/>
+      </w:rPr>
+    </w:lvl>
+    <w:lvl w:ilvl="4" w:tplc="04090003" w:tentative="1">
+      <w:start w:val="1"/>
+      <w:numFmt w:val="bullet"/>
+      <w:lvlText w:val="o"/>
+      <w:lvlJc w:val="left"/>
+      <w:pPr>
+        <w:ind w:left="3600" w:hanging="360"/>
+      </w:pPr>
+      <w:rPr>
+        <w:rFonts w:ascii="Courier New" w:hAnsi="Courier New" w:cs="Courier New" w:hint="default"/>
+      </w:rPr>
+    </w:lvl>
+    <w:lvl w:ilvl="5" w:tplc="04090005" w:tentative="1">
+      <w:start w:val="1"/>
+      <w:numFmt w:val="bullet"/>
+      <w:lvlText w:val=""/>
+      <w:lvlJc w:val="left"/>
+      <w:pPr>
+        <w:ind w:left="4320" w:hanging="360"/>
+      </w:pPr>
+      <w:rPr>
+        <w:rFonts w:ascii="Wingdings" w:hAnsi="Wingdings" w:hint="default"/>
+      </w:rPr>
+    </w:lvl>
+    <w:lvl w:ilvl="6" w:tplc="04090001" w:tentative="1">
+      <w:start w:val="1"/>
+      <w:numFmt w:val="bullet"/>
+      <w:lvlText w:val=""/>
+      <w:lvlJc w:val="left"/>
+      <w:pPr>
+        <w:ind w:left="5040" w:hanging="360"/>
+      </w:pPr>
+      <w:rPr>
+        <w:rFonts w:ascii="Symbol" w:hAnsi="Symbol" w:hint="default"/>
+      </w:rPr>
+    </w:lvl>
+    <w:lvl w:ilvl="7" w:tplc="04090003" w:tentative="1">
+      <w:start w:val="1"/>
+      <w:numFmt w:val="bullet"/>
+      <w:lvlText w:val="o"/>
+      <w:lvlJc w:val="left"/>
+      <w:pPr>
+        <w:ind w:left="5760" w:hanging="360"/>
+      </w:pPr>
+      <w:rPr>
+        <w:rFonts w:ascii="Courier New" w:hAnsi="Courier New" w:cs="Courier New" w:hint="default"/>
+      </w:rPr>
+    </w:lvl>
+    <w:lvl w:ilvl="8" w:tplc="04090005" w:tentative="1">
+      <w:start w:val="1"/>
+      <w:numFmt w:val="bullet"/>
+      <w:lvlText w:val=""/>
+      <w:lvlJc w:val="left"/>
+      <w:pPr>
+        <w:ind w:left="6480" w:hanging="360"/>
+      </w:pPr>
+      <w:rPr>
+        <w:rFonts w:ascii="Wingdings" w:hAnsi="Wingdings" w:hint="default"/>
+      </w:rPr>
+    </w:lvl>
+  </w:abstractNum>
+  <w:abstractNum w:abstractNumId="4" w15:restartNumberingAfterBreak="0">
     <w:nsid w:val="7EA679A0"/>
     <w:multiLevelType w:val="hybridMultilevel"/>
     <w:tmpl w:val="66485F62"/>
@@ -20435,10 +21421,13 @@
     <w:abstractNumId w:val="1"/>
   </w:num>
   <w:num w:numId="3">
-    <w:abstractNumId w:val="2"/>
+    <w:abstractNumId w:val="3"/>
   </w:num>
   <w:num w:numId="4">
-    <w:abstractNumId w:val="3"/>
+    <w:abstractNumId w:val="4"/>
+  </w:num>
+  <w:num w:numId="5">
+    <w:abstractNumId w:val="2"/>
   </w:num>
 </w:numbering>
 </file>
@@ -21284,7 +22273,7 @@
 </file>
 
 <file path=customXml/itemProps1.xml><?xml version="1.0" encoding="utf-8"?>
-<ds:datastoreItem xmlns:ds="http://schemas.openxmlformats.org/officeDocument/2006/customXml" ds:itemID="{87873B73-B4CC-4F28-91D1-535DB7ED44AA}">
+<ds:datastoreItem xmlns:ds="http://schemas.openxmlformats.org/officeDocument/2006/customXml" ds:itemID="{58431152-321C-4365-8DC2-0745CB00FCEE}">
   <ds:schemaRefs>
     <ds:schemaRef ds:uri="http://schemas.openxmlformats.org/officeDocument/2006/bibliography"/>
   </ds:schemaRefs>

</xml_diff>

<commit_message>
Added family generator to tutorial
</commit_message>
<xml_diff>
--- a/Documentation/Tutorial.docx
+++ b/Documentation/Tutorial.docx
@@ -116,13 +116,7 @@
         <w:rPr>
           <w:rFonts w:ascii="Courier New" w:hAnsi="Courier New" w:cs="Courier New"/>
         </w:rPr>
-        <w:t>CatSAT</w:t>
-      </w:r>
-      <w:r>
-        <w:rPr>
-          <w:rFonts w:ascii="Courier New" w:hAnsi="Courier New" w:cs="Courier New"/>
-        </w:rPr>
-        <w:t>.Random.SetSeed();</w:t>
+        <w:t>CatSAT.Random.SetSeed();</w:t>
       </w:r>
     </w:p>
     <w:p>
@@ -3633,6 +3627,18 @@
     </w:p>
     <w:p>
       <w:pPr>
+        <w:pStyle w:val="ListParagraph"/>
+        <w:numPr>
+          <w:ilvl w:val="0"/>
+          <w:numId w:val="5"/>
+        </w:numPr>
+      </w:pPr>
+      <w:r>
+        <w:t>A lineage generator for random extended families.  This shows an example of how to generate trees in a SAT language.</w:t>
+      </w:r>
+    </w:p>
+    <w:p>
+      <w:pPr>
         <w:pStyle w:val="Heading1"/>
       </w:pPr>
       <w:r>
@@ -3664,112 +3670,104 @@
         <w:t>.</w:t>
       </w:r>
       <w:r>
+        <w:t xml:space="preserve">  It’s the beginnings of an implementation of a </w:t>
+      </w:r>
+      <w:r>
+        <w:rPr>
+          <w:i/>
+        </w:rPr>
+        <w:t>Dread</w:t>
+      </w:r>
+      <w:r>
+        <w:t>-like game in Unity.  Right now, we just have the character questionnaire mechanic.  It administers a series of questions to you and lets you choose from answers for each.  It filters answers that contradict previous choices, and questions that are contradicted by or fully determined by previous answers.  It also shows an example of using a custom DSL to encode the SAT problem.  Apologies for the lame parser that it uses.</w:t>
+      </w:r>
+      <w:r>
+        <w:t xml:space="preserve"> </w:t>
+      </w:r>
+    </w:p>
+    <w:p>
+      <w:pPr>
+        <w:pStyle w:val="Heading1"/>
+      </w:pPr>
+      <w:r>
+        <w:t>Example: PCGToy</w:t>
+      </w:r>
+    </w:p>
+    <w:p>
+      <w:r>
+        <w:t>T</w:t>
+      </w:r>
+      <w:r>
+        <w:t xml:space="preserve">his is a simple editor for generators that I made originally for PROCJAM.  It runs on Windows Forms and </w:t>
+      </w:r>
+      <w:r>
+        <w:t>is another example of implementing a custom DSL for describing your SAT problems.</w:t>
+      </w:r>
+      <w:r>
+        <w:t xml:space="preserve">  It’s </w:t>
+      </w:r>
+      <w:r>
+        <w:t>intended as an aide f</w:t>
+      </w:r>
+      <w:r>
+        <w:t>or GMs running table-top RPGs.</w:t>
+      </w:r>
+    </w:p>
+    <w:p>
+      <w:r>
+        <w:t xml:space="preserve">I’ve also included a </w:t>
+      </w:r>
+      <w:r>
+        <w:t xml:space="preserve">loader for its files as a separate Visual Studio project, and a </w:t>
+      </w:r>
+      <w:r>
+        <w:t>proof</w:t>
+      </w:r>
+      <w:r>
+        <w:t>-</w:t>
+      </w:r>
+      <w:r>
+        <w:t>of</w:t>
+      </w:r>
+      <w:r>
+        <w:t>-</w:t>
+      </w:r>
+      <w:r>
+        <w:t xml:space="preserve">concept Unity project that </w:t>
+      </w:r>
+      <w:r>
+        <w:t xml:space="preserve">uses a PCGToy file to configure </w:t>
+      </w:r>
+      <w:r>
+        <w:t>unity components.  To try it out, clone the repo, compile the visual studio solution, and put copies of the CatSAT and PCGToyLoader DLLs in the Plugins directory of the unity project.  The inspector will initially show the fields of the different Merchant objects as null.  Now click the run button to start the game, and use the inspector to look at the different Merchant objects; you will see that they’ve all been randomly autogenerated.  Look at Merchant.scm, or open it in the PCGToy app, to see what the domains, variables, and constraints are that are defined in it.</w:t>
+      </w:r>
+    </w:p>
+    <w:p>
+      <w:r>
+        <w:t xml:space="preserve">The PCGToyUnity project is a quick and dirty thing I threw together to demonstrate the kind of thing one can do.  It’s not intended to be a finished product ready for people to use in their games.  For example, it </w:t>
+      </w:r>
+      <w:r>
+        <w:lastRenderedPageBreak/>
+        <w:t>pretty much only understands strings right now.  It’s conceptually easy to extend it to support other kinds of variables</w:t>
+      </w:r>
+      <w:r>
+        <w:t xml:space="preserve">.  However, the design space is sufficiently underconstrained that </w:t>
+      </w:r>
+      <w:r>
+        <w:t xml:space="preserve">I’d rather get input from a user who wants to use it in a game before </w:t>
+      </w:r>
+      <w:r>
+        <w:t>adding features</w:t>
+      </w:r>
+      <w:r>
+        <w:t>.</w:t>
+      </w:r>
+      <w:r>
         <w:t xml:space="preserve">  </w:t>
       </w:r>
       <w:r>
-        <w:t xml:space="preserve">It’s the beginnings of an implementation of a </w:t>
-      </w:r>
-      <w:r>
-        <w:rPr>
-          <w:i/>
-        </w:rPr>
-        <w:t>Dread</w:t>
-      </w:r>
-      <w:r>
-        <w:t>-like game in Unity.  Right now, we just have the character questionnaire mechanic.  It administers a series of questions to you and lets you choose from answers for each.  It filters answers that contradict previous choices, and questions that are contradicted by or fully determined by previous answers.</w:t>
-      </w:r>
-      <w:r>
-        <w:t xml:space="preserve">  It also shows an example of using a custom DSL to encode the SAT problem.  Apologies for the lame parser that it uses.</w:t>
-      </w:r>
-      <w:r>
-        <w:t xml:space="preserve"> </w:t>
-      </w:r>
-    </w:p>
-    <w:p>
-      <w:pPr>
-        <w:pStyle w:val="Heading1"/>
-      </w:pPr>
-      <w:r>
-        <w:t>Example: PCGToy</w:t>
-      </w:r>
-    </w:p>
-    <w:p>
-      <w:r>
-        <w:t>T</w:t>
-      </w:r>
-      <w:r>
-        <w:t xml:space="preserve">his is a simple editor for generators that I made originally for PROCJAM.  It runs on Windows Forms and </w:t>
-      </w:r>
-      <w:r>
-        <w:t>is another example of implementing a custom DSL for describing your SAT problems.</w:t>
-      </w:r>
-      <w:r>
-        <w:t xml:space="preserve">  It’s </w:t>
-      </w:r>
-      <w:r>
-        <w:t>intended as an aide f</w:t>
-      </w:r>
-      <w:r>
-        <w:t>or GMs running table-top RPGs.</w:t>
-      </w:r>
-    </w:p>
-    <w:p>
-      <w:r>
-        <w:t xml:space="preserve">I’ve also included a </w:t>
-      </w:r>
-      <w:r>
-        <w:t xml:space="preserve">loader for its files as a separate Visual Studio project, and a </w:t>
-      </w:r>
-      <w:r>
-        <w:t>proof</w:t>
-      </w:r>
-      <w:r>
-        <w:t>-</w:t>
-      </w:r>
-      <w:r>
-        <w:t>of</w:t>
-      </w:r>
-      <w:r>
-        <w:t>-</w:t>
-      </w:r>
-      <w:r>
-        <w:t xml:space="preserve">concept Unity project that </w:t>
-      </w:r>
-      <w:r>
-        <w:t xml:space="preserve">uses a PCGToy file to configure </w:t>
-      </w:r>
-      <w:r>
-        <w:t>unity components.  To try it out, clone the repo, compile the visual studio solution, and put copies of the CatSAT and PCGToyLoader DLLs in the Plugins directory of the unity project.  The inspector will initially show the fields of the different Merchant objects as null.  Now click the run button to start the game, and use the inspector to look at the different Merchant objects; you will see that they’ve all been randomly autogenerated.  Look at Merchant.scm, or open it in the PCGToy app, to see what the domains, variables, and constraints are that are defined in it.</w:t>
-      </w:r>
-    </w:p>
-    <w:p>
-      <w:r>
-        <w:t>The PCGToyUnity project is a quick and dirty thing I threw together to demonstrate the kind of thing one can do.  It’s not intended to be a finished product ready for people to use in their games.  For example, it pretty much only understands strings right now.  It’s conceptually easy to extend it to support other kinds of variables</w:t>
-      </w:r>
-      <w:r>
-        <w:t xml:space="preserve">.  However, the design space is sufficiently underconstrained that </w:t>
-      </w:r>
-      <w:r>
-        <w:t xml:space="preserve">I’d rather get input </w:t>
-      </w:r>
-      <w:r>
-        <w:lastRenderedPageBreak/>
-        <w:t xml:space="preserve">from a user who wants to use it in a game before </w:t>
-      </w:r>
-      <w:r>
-        <w:t>adding features</w:t>
-      </w:r>
-      <w:r>
-        <w:t>.</w:t>
-      </w:r>
-      <w:r>
-        <w:t xml:space="preserve">  </w:t>
-      </w:r>
-      <w:r>
         <w:t>(</w:t>
       </w:r>
-      <w:bookmarkStart w:id="0" w:name="_GoBack"/>
-      <w:bookmarkEnd w:id="0"/>
       <w:r>
         <w:t>To understand why, just take a look at the example below called “the same generator written too many ways.”</w:t>
       </w:r>
@@ -5780,6 +5778,7 @@
           <w:sz w:val="19"/>
           <w:szCs w:val="19"/>
         </w:rPr>
+        <w:lastRenderedPageBreak/>
         <w:t xml:space="preserve">        p.</w:t>
       </w:r>
       <w:r>
@@ -5906,7 +5905,6 @@
           <w:sz w:val="19"/>
           <w:szCs w:val="19"/>
         </w:rPr>
-        <w:lastRenderedPageBreak/>
         <w:t xml:space="preserve">           </w:t>
       </w:r>
       <w:r>
@@ -7653,6 +7651,7 @@
           <w:sz w:val="19"/>
           <w:szCs w:val="19"/>
         </w:rPr>
+        <w:lastRenderedPageBreak/>
         <w:t>// Religions: clerics are divided into monotheist, etc.</w:t>
       </w:r>
     </w:p>
@@ -7815,7 +7814,6 @@
           <w:sz w:val="19"/>
           <w:szCs w:val="19"/>
         </w:rPr>
-        <w:lastRenderedPageBreak/>
         <w:t xml:space="preserve">// </w:t>
       </w:r>
       <w:r>
@@ -10525,6 +10523,7 @@
           <w:sz w:val="19"/>
           <w:szCs w:val="19"/>
         </w:rPr>
+        <w:lastRenderedPageBreak/>
         <w:t xml:space="preserve">    </w:t>
       </w:r>
       <w:r>
@@ -13126,6 +13125,7 @@
     <w:p/>
     <w:p>
       <w:r>
+        <w:lastRenderedPageBreak/>
         <w:t>Now we can ask a solution for the value of the cclass variable, rather than having to test each possible class proposition in turn.</w:t>
       </w:r>
     </w:p>
@@ -13134,7 +13134,6 @@
         <w:pStyle w:val="Heading2"/>
       </w:pPr>
       <w:r>
-        <w:lastRenderedPageBreak/>
         <w:t>Generating one character using one struct variable</w:t>
       </w:r>
     </w:p>
@@ -15509,6 +15508,7 @@
           <w:sz w:val="19"/>
           <w:szCs w:val="19"/>
         </w:rPr>
+        <w:lastRenderedPageBreak/>
         <w:t>p.</w:t>
       </w:r>
       <w:r>
@@ -15604,7 +15604,6 @@
     </w:p>
     <w:p>
       <w:r>
-        <w:lastRenderedPageBreak/>
         <w:t xml:space="preserve">The Select call iterates over all the partyVars c, looks up the variable named </w:t>
       </w:r>
       <w:r>
@@ -18306,6 +18305,7 @@
           <w:sz w:val="19"/>
           <w:szCs w:val="19"/>
         </w:rPr>
+        <w:lastRenderedPageBreak/>
         <w:t xml:space="preserve"> p.</w:t>
       </w:r>
       <w:r>
@@ -18368,7 +18368,6 @@
         <w:pStyle w:val="Heading2"/>
       </w:pPr>
       <w:r>
-        <w:lastRenderedPageBreak/>
         <w:t>Getting rid of the strings</w:t>
       </w:r>
     </w:p>
@@ -20837,6 +20836,2798 @@
         <w:t>, using CatSAT.</w:t>
       </w:r>
     </w:p>
+    <w:p>
+      <w:pPr>
+        <w:pStyle w:val="Heading1"/>
+      </w:pPr>
+      <w:r>
+        <w:t>Example: a family tree generator</w:t>
+      </w:r>
+    </w:p>
+    <w:p>
+      <w:r>
+        <w:t>This is a routine that generates a random family tree for a number of generations of a family.  It’s very simple</w:t>
+      </w:r>
+      <w:r>
+        <w:t xml:space="preserve"> and </w:t>
+      </w:r>
+      <w:r>
+        <w:rPr>
+          <w:i/>
+        </w:rPr>
+        <w:t>extremely</w:t>
+      </w:r>
+      <w:r>
+        <w:t xml:space="preserve"> heternormative</w:t>
+      </w:r>
+      <w:r>
+        <w:t xml:space="preserve">: it doesn’t understand gay couples, non-binary genders, adoption, divorce, or even the possibility of a someone </w:t>
+      </w:r>
+      <w:r>
+        <w:rPr>
+          <w:i/>
+        </w:rPr>
+        <w:t>not</w:t>
+      </w:r>
+      <w:r>
+        <w:t xml:space="preserve"> marrying a member of the opposite sex.  Nor does it attempt to assign attributes to the family members, other than their sex.  Characters don’t even have names, just numbers.  But it’s a base you can work from to add whatever other capabilities you like.</w:t>
+      </w:r>
+    </w:p>
+    <w:p>
+      <w:pPr>
+        <w:rPr>
+          <w:rFonts w:eastAsiaTheme="minorEastAsia"/>
+        </w:rPr>
+      </w:pPr>
+      <w:r>
+        <w:lastRenderedPageBreak/>
+        <w:t xml:space="preserve">Here’s the core idea.  The family members are numbered </w:t>
+      </w:r>
+      <m:oMath>
+        <m:r>
+          <w:rPr>
+            <w:rFonts w:ascii="Cambria Math" w:hAnsi="Cambria Math"/>
+          </w:rPr>
+          <m:t>1…FamilySize</m:t>
+        </m:r>
+      </m:oMath>
+      <w:r>
+        <w:rPr>
+          <w:rFonts w:eastAsiaTheme="minorEastAsia"/>
+        </w:rPr>
+        <w:t xml:space="preserve">, and </w:t>
+      </w:r>
+      <m:oMath>
+        <m:r>
+          <w:rPr>
+            <w:rFonts w:ascii="Cambria Math" w:eastAsiaTheme="minorEastAsia" w:hAnsi="Cambria Math"/>
+          </w:rPr>
+          <m:t>-FamilySize…-1</m:t>
+        </m:r>
+      </m:oMath>
+      <w:r>
+        <w:rPr>
+          <w:rFonts w:eastAsiaTheme="minorEastAsia"/>
+        </w:rPr>
+        <w:t xml:space="preserve"> with the mate of character </w:t>
+      </w:r>
+      <m:oMath>
+        <m:r>
+          <w:rPr>
+            <w:rFonts w:ascii="Cambria Math" w:eastAsiaTheme="minorEastAsia" w:hAnsi="Cambria Math"/>
+          </w:rPr>
+          <m:t>n</m:t>
+        </m:r>
+      </m:oMath>
+      <w:r>
+        <w:rPr>
+          <w:rFonts w:eastAsiaTheme="minorEastAsia"/>
+        </w:rPr>
+        <w:t xml:space="preserve"> always being character number </w:t>
+      </w:r>
+      <m:oMath>
+        <m:r>
+          <w:rPr>
+            <w:rFonts w:ascii="Cambria Math" w:eastAsiaTheme="minorEastAsia" w:hAnsi="Cambria Math"/>
+          </w:rPr>
+          <m:t>-n</m:t>
+        </m:r>
+      </m:oMath>
+      <w:r>
+        <w:rPr>
+          <w:rFonts w:eastAsiaTheme="minorEastAsia"/>
+        </w:rPr>
+        <w:t xml:space="preserve">.  Assuming there is an incest taboo, the mate of someone within the family will always be someone from outside of the family.  </w:t>
+      </w:r>
+      <w:r>
+        <w:rPr>
+          <w:rFonts w:eastAsiaTheme="minorEastAsia"/>
+        </w:rPr>
+        <w:t>W</w:t>
+      </w:r>
+      <w:r>
+        <w:rPr>
+          <w:rFonts w:eastAsiaTheme="minorEastAsia"/>
+        </w:rPr>
+        <w:t xml:space="preserve">e </w:t>
+      </w:r>
+      <w:r>
+        <w:rPr>
+          <w:rFonts w:eastAsiaTheme="minorEastAsia"/>
+        </w:rPr>
+        <w:t xml:space="preserve">can represent </w:t>
+      </w:r>
+      <w:r>
+        <w:rPr>
+          <w:rFonts w:eastAsiaTheme="minorEastAsia"/>
+        </w:rPr>
+        <w:t>the family tree as follows:</w:t>
+      </w:r>
+    </w:p>
+    <w:p>
+      <w:pPr>
+        <w:pStyle w:val="ListParagraph"/>
+        <w:numPr>
+          <w:ilvl w:val="0"/>
+          <w:numId w:val="6"/>
+        </w:numPr>
+      </w:pPr>
+      <w:r>
+        <w:t xml:space="preserve">Character 1 is the matriarch, </w:t>
+      </w:r>
+      <w:r>
+        <w:t>with character -1 being the patriarch.  They are the root of the tree.</w:t>
+      </w:r>
+    </w:p>
+    <w:p>
+      <w:pPr>
+        <w:pStyle w:val="ListParagraph"/>
+        <w:numPr>
+          <w:ilvl w:val="0"/>
+          <w:numId w:val="6"/>
+        </w:numPr>
+      </w:pPr>
+      <w:r>
+        <w:t>Characters with positive numbers are descendants of the matriarch.  Characters with negative numbers are characters from outside the family marrying in.</w:t>
+      </w:r>
+    </w:p>
+    <w:p>
+      <w:pPr>
+        <w:pStyle w:val="ListParagraph"/>
+        <w:numPr>
+          <w:ilvl w:val="0"/>
+          <w:numId w:val="6"/>
+        </w:numPr>
+      </w:pPr>
+      <w:r>
+        <w:t xml:space="preserve">The family line (the matriarch and her descendants) are therefore the characters </w:t>
+      </w:r>
+      <m:oMath>
+        <m:r>
+          <w:rPr>
+            <w:rFonts w:ascii="Cambria Math" w:hAnsi="Cambria Math"/>
+          </w:rPr>
+          <m:t>1…FamilySize</m:t>
+        </m:r>
+      </m:oMath>
+      <w:r>
+        <w:rPr>
+          <w:rFonts w:eastAsiaTheme="minorEastAsia"/>
+        </w:rPr>
+        <w:t>.</w:t>
+      </w:r>
+    </w:p>
+    <w:p>
+      <w:pPr>
+        <w:pStyle w:val="ListParagraph"/>
+        <w:numPr>
+          <w:ilvl w:val="0"/>
+          <w:numId w:val="6"/>
+        </w:numPr>
+      </w:pPr>
+      <w:r>
+        <w:t xml:space="preserve">Characters </w:t>
+      </w:r>
+      <m:oMath>
+        <m:r>
+          <w:rPr>
+            <w:rFonts w:ascii="Cambria Math" w:hAnsi="Cambria Math"/>
+          </w:rPr>
+          <m:t>n</m:t>
+        </m:r>
+      </m:oMath>
+      <w:r>
+        <w:rPr>
+          <w:rFonts w:eastAsiaTheme="minorEastAsia"/>
+        </w:rPr>
+        <w:t xml:space="preserve"> and </w:t>
+      </w:r>
+      <m:oMath>
+        <m:r>
+          <w:rPr>
+            <w:rFonts w:ascii="Cambria Math" w:eastAsiaTheme="minorEastAsia" w:hAnsi="Cambria Math"/>
+          </w:rPr>
+          <m:t>-n</m:t>
+        </m:r>
+      </m:oMath>
+      <w:r>
+        <w:rPr>
+          <w:rFonts w:eastAsiaTheme="minorEastAsia"/>
+        </w:rPr>
+        <w:t xml:space="preserve"> are always married and of opposite sexes</w:t>
+      </w:r>
+    </w:p>
+    <w:p>
+      <w:pPr>
+        <w:pStyle w:val="ListParagraph"/>
+        <w:numPr>
+          <w:ilvl w:val="0"/>
+          <w:numId w:val="6"/>
+        </w:numPr>
+      </w:pPr>
+      <w:r>
+        <w:rPr>
+          <w:rFonts w:eastAsiaTheme="minorEastAsia"/>
+        </w:rPr>
+        <w:t xml:space="preserve">For any members of the family line, </w:t>
+      </w:r>
+      <m:oMath>
+        <m:r>
+          <w:rPr>
+            <w:rFonts w:ascii="Cambria Math" w:eastAsiaTheme="minorEastAsia" w:hAnsi="Cambria Math"/>
+          </w:rPr>
+          <m:t>c≥2</m:t>
+        </m:r>
+      </m:oMath>
+      <w:r>
+        <w:rPr>
+          <w:rFonts w:eastAsiaTheme="minorEastAsia"/>
+        </w:rPr>
+        <w:t xml:space="preserve"> and </w:t>
+      </w:r>
+      <m:oMath>
+        <m:r>
+          <w:rPr>
+            <w:rFonts w:ascii="Cambria Math" w:eastAsiaTheme="minorEastAsia" w:hAnsi="Cambria Math"/>
+          </w:rPr>
+          <m:t>p≥1</m:t>
+        </m:r>
+      </m:oMath>
+      <w:r>
+        <w:rPr>
+          <w:rFonts w:eastAsiaTheme="minorEastAsia"/>
+        </w:rPr>
+        <w:t xml:space="preserve">, </w:t>
+      </w:r>
+      <m:oMath>
+        <m:r>
+          <w:rPr>
+            <w:rFonts w:ascii="Cambria Math" w:eastAsiaTheme="minorEastAsia" w:hAnsi="Cambria Math"/>
+          </w:rPr>
+          <m:t>parent(c,p)</m:t>
+        </m:r>
+      </m:oMath>
+      <w:r>
+        <w:rPr>
+          <w:rFonts w:eastAsiaTheme="minorEastAsia"/>
+        </w:rPr>
+        <w:t xml:space="preserve"> is true iff </w:t>
+      </w:r>
+      <m:oMath>
+        <m:r>
+          <w:rPr>
+            <w:rFonts w:ascii="Cambria Math" w:eastAsiaTheme="minorEastAsia" w:hAnsi="Cambria Math"/>
+          </w:rPr>
+          <m:t>p</m:t>
+        </m:r>
+      </m:oMath>
+      <w:r>
+        <w:rPr>
+          <w:rFonts w:eastAsiaTheme="minorEastAsia"/>
+        </w:rPr>
+        <w:t xml:space="preserve"> is the parent of </w:t>
+      </w:r>
+      <m:oMath>
+        <m:r>
+          <w:rPr>
+            <w:rFonts w:ascii="Cambria Math" w:eastAsiaTheme="minorEastAsia" w:hAnsi="Cambria Math"/>
+          </w:rPr>
+          <m:t>c</m:t>
+        </m:r>
+      </m:oMath>
+      <w:r>
+        <w:rPr>
+          <w:rFonts w:eastAsiaTheme="minorEastAsia"/>
+        </w:rPr>
+        <w:t xml:space="preserve"> from within the family line.  The other parent is, by definition, </w:t>
+      </w:r>
+      <m:oMath>
+        <m:r>
+          <w:rPr>
+            <w:rFonts w:ascii="Cambria Math" w:eastAsiaTheme="minorEastAsia" w:hAnsi="Cambria Math"/>
+          </w:rPr>
+          <m:t>-p</m:t>
+        </m:r>
+      </m:oMath>
+      <w:r>
+        <w:rPr>
+          <w:rFonts w:eastAsiaTheme="minorEastAsia"/>
+        </w:rPr>
+        <w:t xml:space="preserve"> and is from outside the family line.</w:t>
+      </w:r>
+    </w:p>
+    <w:p>
+      <w:pPr>
+        <w:pStyle w:val="ListParagraph"/>
+        <w:numPr>
+          <w:ilvl w:val="0"/>
+          <w:numId w:val="6"/>
+        </w:numPr>
+      </w:pPr>
+      <m:oMath>
+        <m:r>
+          <w:rPr>
+            <w:rFonts w:ascii="Cambria Math" w:eastAsiaTheme="minorEastAsia" w:hAnsi="Cambria Math"/>
+          </w:rPr>
+          <m:t>generation(c, n)</m:t>
+        </m:r>
+      </m:oMath>
+      <w:r>
+        <w:rPr>
+          <w:rFonts w:eastAsiaTheme="minorEastAsia"/>
+        </w:rPr>
+        <w:t xml:space="preserve">, </w:t>
+      </w:r>
+      <m:oMath>
+        <m:r>
+          <w:rPr>
+            <w:rFonts w:ascii="Cambria Math" w:eastAsiaTheme="minorEastAsia" w:hAnsi="Cambria Math"/>
+          </w:rPr>
+          <m:t>c≥1</m:t>
+        </m:r>
+      </m:oMath>
+      <w:r>
+        <w:rPr>
+          <w:rFonts w:eastAsiaTheme="minorEastAsia"/>
+        </w:rPr>
+        <w:t xml:space="preserve"> states that character </w:t>
+      </w:r>
+      <m:oMath>
+        <m:r>
+          <w:rPr>
+            <w:rFonts w:ascii="Cambria Math" w:eastAsiaTheme="minorEastAsia" w:hAnsi="Cambria Math"/>
+          </w:rPr>
+          <m:t>c</m:t>
+        </m:r>
+      </m:oMath>
+      <w:r>
+        <w:rPr>
+          <w:rFonts w:eastAsiaTheme="minorEastAsia"/>
+        </w:rPr>
+        <w:t xml:space="preserve"> is of generation </w:t>
+      </w:r>
+      <m:oMath>
+        <m:r>
+          <w:rPr>
+            <w:rFonts w:ascii="Cambria Math" w:eastAsiaTheme="minorEastAsia" w:hAnsi="Cambria Math"/>
+          </w:rPr>
+          <m:t>n</m:t>
+        </m:r>
+      </m:oMath>
+      <w:r>
+        <w:rPr>
+          <w:rFonts w:eastAsiaTheme="minorEastAsia"/>
+        </w:rPr>
+        <w:t>.  The matriarch is generation 1.</w:t>
+      </w:r>
+    </w:p>
+    <w:p>
+      <w:r>
+        <w:t>We then apply the following constraints:</w:t>
+      </w:r>
+    </w:p>
+    <w:p>
+      <w:pPr>
+        <w:pStyle w:val="ListParagraph"/>
+        <w:numPr>
+          <w:ilvl w:val="0"/>
+          <w:numId w:val="7"/>
+        </w:numPr>
+      </w:pPr>
+      <w:r>
+        <w:t>Everyone in the family line except the matriarch has a unique parent in the family line</w:t>
+      </w:r>
+      <w:r>
+        <w:br/>
+      </w:r>
+      <m:oMathPara>
+        <m:oMath>
+          <m:r>
+            <w:rPr>
+              <w:rFonts w:ascii="Cambria Math" w:hAnsi="Cambria Math"/>
+            </w:rPr>
+            <m:t>∀c≥2.∃!p.parent(c,p)</m:t>
+          </m:r>
+          <m:r>
+            <w:rPr>
+              <w:rFonts w:eastAsiaTheme="minorEastAsia"/>
+            </w:rPr>
+            <w:br/>
+          </m:r>
+        </m:oMath>
+      </m:oMathPara>
+      <w:r>
+        <w:rPr>
+          <w:rFonts w:eastAsiaTheme="minorEastAsia"/>
+        </w:rPr>
+        <w:t>this forces the tree to be well-formed.</w:t>
+      </w:r>
+    </w:p>
+    <w:p>
+      <w:pPr>
+        <w:pStyle w:val="ListParagraph"/>
+        <w:numPr>
+          <w:ilvl w:val="0"/>
+          <w:numId w:val="7"/>
+        </w:numPr>
+      </w:pPr>
+      <w:r>
+        <w:t>Parents are of opposite sex</w:t>
+      </w:r>
+      <w:r>
+        <w:t>es</w:t>
+      </w:r>
+      <w:r>
+        <w:br/>
+      </w:r>
+      <m:oMathPara>
+        <m:oMath>
+          <m:r>
+            <w:rPr>
+              <w:rFonts w:ascii="Cambria Math" w:hAnsi="Cambria Math"/>
+            </w:rPr>
+            <m:t>∀n≥1.female</m:t>
+          </m:r>
+          <m:d>
+            <m:dPr>
+              <m:ctrlPr>
+                <w:rPr>
+                  <w:rFonts w:ascii="Cambria Math" w:hAnsi="Cambria Math"/>
+                  <w:i/>
+                </w:rPr>
+              </m:ctrlPr>
+            </m:dPr>
+            <m:e>
+              <m:r>
+                <w:rPr>
+                  <w:rFonts w:ascii="Cambria Math" w:hAnsi="Cambria Math"/>
+                </w:rPr>
+                <m:t>n</m:t>
+              </m:r>
+            </m:e>
+          </m:d>
+          <m:r>
+            <w:rPr>
+              <w:rFonts w:ascii="Cambria Math" w:hAnsi="Cambria Math"/>
+            </w:rPr>
+            <m:t>↔¬female(-n)</m:t>
+          </m:r>
+        </m:oMath>
+      </m:oMathPara>
+    </w:p>
+    <w:p>
+      <w:pPr>
+        <w:pStyle w:val="ListParagraph"/>
+        <w:numPr>
+          <w:ilvl w:val="0"/>
+          <w:numId w:val="7"/>
+        </w:numPr>
+      </w:pPr>
+      <w:r>
+        <w:rPr>
+          <w:rFonts w:eastAsiaTheme="minorEastAsia"/>
+        </w:rPr>
+        <w:t>The family line is approximately sex balanced (between 40% and 60% female).  Otherwise you can and do get trees that are wildly unbalanced.</w:t>
+      </w:r>
+    </w:p>
+    <w:p>
+      <w:pPr>
+        <w:pStyle w:val="ListParagraph"/>
+        <w:numPr>
+          <w:ilvl w:val="0"/>
+          <w:numId w:val="7"/>
+        </w:numPr>
+      </w:pPr>
+      <w:r>
+        <w:rPr>
+          <w:rFonts w:eastAsiaTheme="minorEastAsia"/>
+        </w:rPr>
+        <w:t>The generation of someone is always one larger than that of their parent:</w:t>
+      </w:r>
+      <w:r>
+        <w:rPr>
+          <w:rFonts w:eastAsiaTheme="minorEastAsia"/>
+        </w:rPr>
+        <w:br/>
+      </w:r>
+      <m:oMathPara>
+        <m:oMath>
+          <m:r>
+            <w:rPr>
+              <w:rFonts w:ascii="Cambria Math" w:hAnsi="Cambria Math"/>
+            </w:rPr>
+            <m:t>∀c,p,n.parent</m:t>
+          </m:r>
+          <m:d>
+            <m:dPr>
+              <m:ctrlPr>
+                <w:rPr>
+                  <w:rFonts w:ascii="Cambria Math" w:hAnsi="Cambria Math"/>
+                  <w:i/>
+                </w:rPr>
+              </m:ctrlPr>
+            </m:dPr>
+            <m:e>
+              <m:r>
+                <w:rPr>
+                  <w:rFonts w:ascii="Cambria Math" w:hAnsi="Cambria Math"/>
+                </w:rPr>
+                <m:t>c,p</m:t>
+              </m:r>
+            </m:e>
+          </m:d>
+          <m:r>
+            <w:rPr>
+              <w:rFonts w:ascii="Cambria Math" w:hAnsi="Cambria Math"/>
+            </w:rPr>
+            <m:t>∧generation</m:t>
+          </m:r>
+          <m:d>
+            <m:dPr>
+              <m:ctrlPr>
+                <w:rPr>
+                  <w:rFonts w:ascii="Cambria Math" w:hAnsi="Cambria Math"/>
+                  <w:i/>
+                </w:rPr>
+              </m:ctrlPr>
+            </m:dPr>
+            <m:e>
+              <m:r>
+                <w:rPr>
+                  <w:rFonts w:ascii="Cambria Math" w:hAnsi="Cambria Math"/>
+                </w:rPr>
+                <m:t>p, n</m:t>
+              </m:r>
+            </m:e>
+          </m:d>
+          <m:r>
+            <w:rPr>
+              <w:rFonts w:ascii="Cambria Math" w:hAnsi="Cambria Math"/>
+            </w:rPr>
+            <m:t>→generation(c,n+1)</m:t>
+          </m:r>
+          <m:r>
+            <w:rPr>
+              <w:rFonts w:eastAsiaTheme="minorEastAsia"/>
+            </w:rPr>
+            <w:br/>
+          </m:r>
+        </m:oMath>
+      </m:oMathPara>
+      <w:r>
+        <w:rPr>
+          <w:rFonts w:eastAsiaTheme="minorEastAsia"/>
+        </w:rPr>
+        <w:t>This prevents generating cyclic parentage graphs</w:t>
+      </w:r>
+    </w:p>
+    <w:p>
+      <w:pPr>
+        <w:pStyle w:val="ListParagraph"/>
+        <w:numPr>
+          <w:ilvl w:val="0"/>
+          <w:numId w:val="7"/>
+        </w:numPr>
+      </w:pPr>
+      <w:r>
+        <w:rPr>
+          <w:rFonts w:eastAsiaTheme="minorEastAsia"/>
+        </w:rPr>
+        <w:t xml:space="preserve">Every generation from </w:t>
+      </w:r>
+      <m:oMath>
+        <m:r>
+          <w:rPr>
+            <w:rFonts w:ascii="Cambria Math" w:eastAsiaTheme="minorEastAsia" w:hAnsi="Cambria Math"/>
+          </w:rPr>
+          <m:t>1…generationCount</m:t>
+        </m:r>
+      </m:oMath>
+      <w:r>
+        <w:rPr>
+          <w:rFonts w:eastAsiaTheme="minorEastAsia"/>
+        </w:rPr>
+        <w:t xml:space="preserve"> has at least one member within the family line</w:t>
+      </w:r>
+      <w:r>
+        <w:rPr>
+          <w:rFonts w:eastAsiaTheme="minorEastAsia"/>
+        </w:rPr>
+        <w:br/>
+      </w:r>
+      <m:oMathPara>
+        <m:oMath>
+          <m:r>
+            <w:rPr>
+              <w:rFonts w:ascii="Cambria Math" w:hAnsi="Cambria Math"/>
+            </w:rPr>
+            <m:t>∀</m:t>
+          </m:r>
+          <m:r>
+            <w:rPr>
+              <w:rFonts w:ascii="Cambria Math" w:hAnsi="Cambria Math"/>
+            </w:rPr>
+            <m:t>g∈</m:t>
+          </m:r>
+          <m:d>
+            <m:dPr>
+              <m:begChr m:val="{"/>
+              <m:endChr m:val="}"/>
+              <m:ctrlPr>
+                <w:rPr>
+                  <w:rFonts w:ascii="Cambria Math" w:hAnsi="Cambria Math"/>
+                  <w:i/>
+                </w:rPr>
+              </m:ctrlPr>
+            </m:dPr>
+            <m:e>
+              <m:r>
+                <w:rPr>
+                  <w:rFonts w:ascii="Cambria Math" w:hAnsi="Cambria Math"/>
+                </w:rPr>
+                <m:t>1…generationCount</m:t>
+              </m:r>
+            </m:e>
+          </m:d>
+          <m:r>
+            <w:rPr>
+              <w:rFonts w:ascii="Cambria Math" w:hAnsi="Cambria Math"/>
+            </w:rPr>
+            <m:t>.∃!</m:t>
+          </m:r>
+          <m:r>
+            <w:rPr>
+              <w:rFonts w:ascii="Cambria Math" w:hAnsi="Cambria Math"/>
+            </w:rPr>
+            <m:t>c</m:t>
+          </m:r>
+          <m:r>
+            <w:rPr>
+              <w:rFonts w:ascii="Cambria Math" w:hAnsi="Cambria Math"/>
+            </w:rPr>
+            <m:t>.</m:t>
+          </m:r>
+          <m:r>
+            <w:rPr>
+              <w:rFonts w:ascii="Cambria Math" w:hAnsi="Cambria Math"/>
+            </w:rPr>
+            <m:t>generation</m:t>
+          </m:r>
+          <m:d>
+            <m:dPr>
+              <m:ctrlPr>
+                <w:rPr>
+                  <w:rFonts w:ascii="Cambria Math" w:hAnsi="Cambria Math"/>
+                  <w:i/>
+                </w:rPr>
+              </m:ctrlPr>
+            </m:dPr>
+            <m:e>
+              <m:r>
+                <w:rPr>
+                  <w:rFonts w:ascii="Cambria Math" w:hAnsi="Cambria Math"/>
+                </w:rPr>
+                <m:t>c,</m:t>
+              </m:r>
+              <m:r>
+                <w:rPr>
+                  <w:rFonts w:ascii="Cambria Math" w:hAnsi="Cambria Math"/>
+                </w:rPr>
+                <m:t>g</m:t>
+              </m:r>
+            </m:e>
+          </m:d>
+          <m:r>
+            <w:rPr>
+              <w:rFonts w:eastAsiaTheme="minorEastAsia"/>
+            </w:rPr>
+            <w:br/>
+          </m:r>
+        </m:oMath>
+      </m:oMathPara>
+      <w:r>
+        <w:rPr>
+          <w:rFonts w:eastAsiaTheme="minorEastAsia"/>
+        </w:rPr>
+        <w:t>This enforces the tree having a specified depth.</w:t>
+      </w:r>
+    </w:p>
+    <w:p>
+      <w:r>
+        <w:t>Here’s the code:</w:t>
+      </w:r>
+    </w:p>
+    <w:p>
+      <w:pPr>
+        <w:autoSpaceDE w:val="0"/>
+        <w:autoSpaceDN w:val="0"/>
+        <w:adjustRightInd w:val="0"/>
+        <w:spacing w:after="0" w:line="240" w:lineRule="auto"/>
+        <w:ind w:left="720"/>
+        <w:rPr>
+          <w:rFonts w:ascii="Consolas" w:hAnsi="Consolas" w:cs="Consolas"/>
+          <w:color w:val="000000"/>
+          <w:sz w:val="19"/>
+          <w:szCs w:val="19"/>
+        </w:rPr>
+      </w:pPr>
+      <w:r>
+        <w:rPr>
+          <w:rFonts w:ascii="Consolas" w:hAnsi="Consolas" w:cs="Consolas"/>
+          <w:color w:val="0000FF"/>
+          <w:sz w:val="19"/>
+          <w:szCs w:val="19"/>
+        </w:rPr>
+        <w:t>var</w:t>
+      </w:r>
+      <w:r>
+        <w:rPr>
+          <w:rFonts w:ascii="Consolas" w:hAnsi="Consolas" w:cs="Consolas"/>
+          <w:color w:val="000000"/>
+          <w:sz w:val="19"/>
+          <w:szCs w:val="19"/>
+        </w:rPr>
+        <w:t xml:space="preserve"> p = </w:t>
+      </w:r>
+      <w:r>
+        <w:rPr>
+          <w:rFonts w:ascii="Consolas" w:hAnsi="Consolas" w:cs="Consolas"/>
+          <w:color w:val="0000FF"/>
+          <w:sz w:val="19"/>
+          <w:szCs w:val="19"/>
+        </w:rPr>
+        <w:t>new</w:t>
+      </w:r>
+      <w:r>
+        <w:rPr>
+          <w:rFonts w:ascii="Consolas" w:hAnsi="Consolas" w:cs="Consolas"/>
+          <w:color w:val="000000"/>
+          <w:sz w:val="19"/>
+          <w:szCs w:val="19"/>
+        </w:rPr>
+        <w:t xml:space="preserve"> </w:t>
+      </w:r>
+      <w:r>
+        <w:rPr>
+          <w:rFonts w:ascii="Consolas" w:hAnsi="Consolas" w:cs="Consolas"/>
+          <w:color w:val="00008B"/>
+          <w:sz w:val="19"/>
+          <w:szCs w:val="19"/>
+        </w:rPr>
+        <w:t>Problem</w:t>
+      </w:r>
+      <w:r>
+        <w:rPr>
+          <w:rFonts w:ascii="Consolas" w:hAnsi="Consolas" w:cs="Consolas"/>
+          <w:color w:val="000000"/>
+          <w:sz w:val="19"/>
+          <w:szCs w:val="19"/>
+        </w:rPr>
+        <w:t>(</w:t>
+      </w:r>
+      <w:r>
+        <w:rPr>
+          <w:rFonts w:ascii="Consolas" w:hAnsi="Consolas" w:cs="Consolas"/>
+          <w:color w:val="A31515"/>
+          <w:sz w:val="19"/>
+          <w:szCs w:val="19"/>
+        </w:rPr>
+        <w:t>"family generator"</w:t>
+      </w:r>
+      <w:r>
+        <w:rPr>
+          <w:rFonts w:ascii="Consolas" w:hAnsi="Consolas" w:cs="Consolas"/>
+          <w:color w:val="000000"/>
+          <w:sz w:val="19"/>
+          <w:szCs w:val="19"/>
+        </w:rPr>
+        <w:t>);</w:t>
+      </w:r>
+    </w:p>
+    <w:p>
+      <w:pPr>
+        <w:autoSpaceDE w:val="0"/>
+        <w:autoSpaceDN w:val="0"/>
+        <w:adjustRightInd w:val="0"/>
+        <w:spacing w:after="0" w:line="240" w:lineRule="auto"/>
+        <w:ind w:left="720"/>
+        <w:rPr>
+          <w:rFonts w:ascii="Consolas" w:hAnsi="Consolas" w:cs="Consolas"/>
+          <w:color w:val="000000"/>
+          <w:sz w:val="19"/>
+          <w:szCs w:val="19"/>
+        </w:rPr>
+      </w:pPr>
+    </w:p>
+    <w:p>
+      <w:pPr>
+        <w:autoSpaceDE w:val="0"/>
+        <w:autoSpaceDN w:val="0"/>
+        <w:adjustRightInd w:val="0"/>
+        <w:spacing w:after="0" w:line="240" w:lineRule="auto"/>
+        <w:ind w:left="720"/>
+        <w:rPr>
+          <w:rFonts w:ascii="Consolas" w:hAnsi="Consolas" w:cs="Consolas"/>
+          <w:color w:val="000000"/>
+          <w:sz w:val="19"/>
+          <w:szCs w:val="19"/>
+        </w:rPr>
+      </w:pPr>
+      <w:r>
+        <w:rPr>
+          <w:rFonts w:ascii="Consolas" w:hAnsi="Consolas" w:cs="Consolas"/>
+          <w:color w:val="0000FF"/>
+          <w:sz w:val="19"/>
+          <w:szCs w:val="19"/>
+        </w:rPr>
+        <w:t>var</w:t>
+      </w:r>
+      <w:r>
+        <w:rPr>
+          <w:rFonts w:ascii="Consolas" w:hAnsi="Consolas" w:cs="Consolas"/>
+          <w:color w:val="000000"/>
+          <w:sz w:val="19"/>
+          <w:szCs w:val="19"/>
+        </w:rPr>
+        <w:t xml:space="preserve"> FamilySize = 25;</w:t>
+      </w:r>
+    </w:p>
+    <w:p>
+      <w:pPr>
+        <w:autoSpaceDE w:val="0"/>
+        <w:autoSpaceDN w:val="0"/>
+        <w:adjustRightInd w:val="0"/>
+        <w:spacing w:after="0" w:line="240" w:lineRule="auto"/>
+        <w:ind w:left="720"/>
+        <w:rPr>
+          <w:rFonts w:ascii="Consolas" w:hAnsi="Consolas" w:cs="Consolas"/>
+          <w:color w:val="000000"/>
+          <w:sz w:val="19"/>
+          <w:szCs w:val="19"/>
+        </w:rPr>
+      </w:pPr>
+      <w:r>
+        <w:rPr>
+          <w:rFonts w:ascii="Consolas" w:hAnsi="Consolas" w:cs="Consolas"/>
+          <w:color w:val="0000FF"/>
+          <w:sz w:val="19"/>
+          <w:szCs w:val="19"/>
+        </w:rPr>
+        <w:t>var</w:t>
+      </w:r>
+      <w:r>
+        <w:rPr>
+          <w:rFonts w:ascii="Consolas" w:hAnsi="Consolas" w:cs="Consolas"/>
+          <w:color w:val="000000"/>
+          <w:sz w:val="19"/>
+          <w:szCs w:val="19"/>
+        </w:rPr>
+        <w:t xml:space="preserve"> generationCount = 5;</w:t>
+      </w:r>
+    </w:p>
+    <w:p>
+      <w:pPr>
+        <w:autoSpaceDE w:val="0"/>
+        <w:autoSpaceDN w:val="0"/>
+        <w:adjustRightInd w:val="0"/>
+        <w:spacing w:after="0" w:line="240" w:lineRule="auto"/>
+        <w:ind w:left="720"/>
+        <w:rPr>
+          <w:rFonts w:ascii="Consolas" w:hAnsi="Consolas" w:cs="Consolas"/>
+          <w:color w:val="000000"/>
+          <w:sz w:val="19"/>
+          <w:szCs w:val="19"/>
+        </w:rPr>
+      </w:pPr>
+      <w:r>
+        <w:rPr>
+          <w:rFonts w:ascii="Consolas" w:hAnsi="Consolas" w:cs="Consolas"/>
+          <w:color w:val="0000FF"/>
+          <w:sz w:val="19"/>
+          <w:szCs w:val="19"/>
+        </w:rPr>
+        <w:t>var</w:t>
+      </w:r>
+      <w:r>
+        <w:rPr>
+          <w:rFonts w:ascii="Consolas" w:hAnsi="Consolas" w:cs="Consolas"/>
+          <w:color w:val="000000"/>
+          <w:sz w:val="19"/>
+          <w:szCs w:val="19"/>
+        </w:rPr>
+        <w:t xml:space="preserve"> matriarch = 1;</w:t>
+      </w:r>
+    </w:p>
+    <w:p>
+      <w:pPr>
+        <w:autoSpaceDE w:val="0"/>
+        <w:autoSpaceDN w:val="0"/>
+        <w:adjustRightInd w:val="0"/>
+        <w:spacing w:after="0" w:line="240" w:lineRule="auto"/>
+        <w:ind w:left="720"/>
+        <w:rPr>
+          <w:rFonts w:ascii="Consolas" w:hAnsi="Consolas" w:cs="Consolas"/>
+          <w:color w:val="000000"/>
+          <w:sz w:val="19"/>
+          <w:szCs w:val="19"/>
+        </w:rPr>
+      </w:pPr>
+      <w:r>
+        <w:rPr>
+          <w:rFonts w:ascii="Consolas" w:hAnsi="Consolas" w:cs="Consolas"/>
+          <w:color w:val="0000FF"/>
+          <w:sz w:val="19"/>
+          <w:szCs w:val="19"/>
+        </w:rPr>
+        <w:t>var</w:t>
+      </w:r>
+      <w:r>
+        <w:rPr>
+          <w:rFonts w:ascii="Consolas" w:hAnsi="Consolas" w:cs="Consolas"/>
+          <w:color w:val="000000"/>
+          <w:sz w:val="19"/>
+          <w:szCs w:val="19"/>
+        </w:rPr>
+        <w:t xml:space="preserve"> </w:t>
+      </w:r>
+      <w:r>
+        <w:rPr>
+          <w:rFonts w:ascii="Consolas" w:hAnsi="Consolas" w:cs="Consolas"/>
+          <w:color w:val="000000"/>
+          <w:sz w:val="19"/>
+          <w:szCs w:val="19"/>
+        </w:rPr>
+        <w:t>familyLine</w:t>
+      </w:r>
+      <w:r>
+        <w:rPr>
+          <w:rFonts w:ascii="Consolas" w:hAnsi="Consolas" w:cs="Consolas"/>
+          <w:color w:val="000000"/>
+          <w:sz w:val="19"/>
+          <w:szCs w:val="19"/>
+        </w:rPr>
+        <w:t xml:space="preserve"> = </w:t>
+      </w:r>
+      <w:r>
+        <w:rPr>
+          <w:rFonts w:ascii="Consolas" w:hAnsi="Consolas" w:cs="Consolas"/>
+          <w:color w:val="00008B"/>
+          <w:sz w:val="19"/>
+          <w:szCs w:val="19"/>
+        </w:rPr>
+        <w:t>Enumerable</w:t>
+      </w:r>
+      <w:r>
+        <w:rPr>
+          <w:rFonts w:ascii="Consolas" w:hAnsi="Consolas" w:cs="Consolas"/>
+          <w:color w:val="000000"/>
+          <w:sz w:val="19"/>
+          <w:szCs w:val="19"/>
+        </w:rPr>
+        <w:t>.</w:t>
+      </w:r>
+      <w:r>
+        <w:rPr>
+          <w:rFonts w:ascii="Consolas" w:hAnsi="Consolas" w:cs="Consolas"/>
+          <w:color w:val="008B8B"/>
+          <w:sz w:val="19"/>
+          <w:szCs w:val="19"/>
+        </w:rPr>
+        <w:t>Range</w:t>
+      </w:r>
+      <w:r>
+        <w:rPr>
+          <w:rFonts w:ascii="Consolas" w:hAnsi="Consolas" w:cs="Consolas"/>
+          <w:color w:val="000000"/>
+          <w:sz w:val="19"/>
+          <w:szCs w:val="19"/>
+        </w:rPr>
+        <w:t>(matriarch, FamilySize).</w:t>
+      </w:r>
+      <w:r>
+        <w:rPr>
+          <w:rFonts w:ascii="Consolas" w:hAnsi="Consolas" w:cs="Consolas"/>
+          <w:color w:val="008B8B"/>
+          <w:sz w:val="19"/>
+          <w:szCs w:val="19"/>
+        </w:rPr>
+        <w:t>ToArray</w:t>
+      </w:r>
+      <w:r>
+        <w:rPr>
+          <w:rFonts w:ascii="Consolas" w:hAnsi="Consolas" w:cs="Consolas"/>
+          <w:color w:val="000000"/>
+          <w:sz w:val="19"/>
+          <w:szCs w:val="19"/>
+        </w:rPr>
+        <w:t>();</w:t>
+      </w:r>
+    </w:p>
+    <w:p>
+      <w:pPr>
+        <w:autoSpaceDE w:val="0"/>
+        <w:autoSpaceDN w:val="0"/>
+        <w:adjustRightInd w:val="0"/>
+        <w:spacing w:after="0" w:line="240" w:lineRule="auto"/>
+        <w:ind w:left="720"/>
+        <w:rPr>
+          <w:rFonts w:ascii="Consolas" w:hAnsi="Consolas" w:cs="Consolas"/>
+          <w:color w:val="000000"/>
+          <w:sz w:val="19"/>
+          <w:szCs w:val="19"/>
+        </w:rPr>
+      </w:pPr>
+      <w:r>
+        <w:rPr>
+          <w:rFonts w:ascii="Consolas" w:hAnsi="Consolas" w:cs="Consolas"/>
+          <w:color w:val="0000FF"/>
+          <w:sz w:val="19"/>
+          <w:szCs w:val="19"/>
+        </w:rPr>
+        <w:t>var</w:t>
+      </w:r>
+      <w:r>
+        <w:rPr>
+          <w:rFonts w:ascii="Consolas" w:hAnsi="Consolas" w:cs="Consolas"/>
+          <w:color w:val="000000"/>
+          <w:sz w:val="19"/>
+          <w:szCs w:val="19"/>
+        </w:rPr>
+        <w:t xml:space="preserve"> kids = </w:t>
+      </w:r>
+      <w:r>
+        <w:rPr>
+          <w:rFonts w:ascii="Consolas" w:hAnsi="Consolas" w:cs="Consolas"/>
+          <w:color w:val="00008B"/>
+          <w:sz w:val="19"/>
+          <w:szCs w:val="19"/>
+        </w:rPr>
+        <w:t>Enumerable</w:t>
+      </w:r>
+      <w:r>
+        <w:rPr>
+          <w:rFonts w:ascii="Consolas" w:hAnsi="Consolas" w:cs="Consolas"/>
+          <w:color w:val="000000"/>
+          <w:sz w:val="19"/>
+          <w:szCs w:val="19"/>
+        </w:rPr>
+        <w:t>.</w:t>
+      </w:r>
+      <w:r>
+        <w:rPr>
+          <w:rFonts w:ascii="Consolas" w:hAnsi="Consolas" w:cs="Consolas"/>
+          <w:color w:val="008B8B"/>
+          <w:sz w:val="19"/>
+          <w:szCs w:val="19"/>
+        </w:rPr>
+        <w:t>Range</w:t>
+      </w:r>
+      <w:r>
+        <w:rPr>
+          <w:rFonts w:ascii="Consolas" w:hAnsi="Consolas" w:cs="Consolas"/>
+          <w:color w:val="000000"/>
+          <w:sz w:val="19"/>
+          <w:szCs w:val="19"/>
+        </w:rPr>
+        <w:t>(matriarch+1, FamilySize-1).</w:t>
+      </w:r>
+      <w:r>
+        <w:rPr>
+          <w:rFonts w:ascii="Consolas" w:hAnsi="Consolas" w:cs="Consolas"/>
+          <w:color w:val="008B8B"/>
+          <w:sz w:val="19"/>
+          <w:szCs w:val="19"/>
+        </w:rPr>
+        <w:t>ToArray</w:t>
+      </w:r>
+      <w:r>
+        <w:rPr>
+          <w:rFonts w:ascii="Consolas" w:hAnsi="Consolas" w:cs="Consolas"/>
+          <w:color w:val="000000"/>
+          <w:sz w:val="19"/>
+          <w:szCs w:val="19"/>
+        </w:rPr>
+        <w:t>();</w:t>
+      </w:r>
+    </w:p>
+    <w:p>
+      <w:pPr>
+        <w:autoSpaceDE w:val="0"/>
+        <w:autoSpaceDN w:val="0"/>
+        <w:adjustRightInd w:val="0"/>
+        <w:spacing w:after="0" w:line="240" w:lineRule="auto"/>
+        <w:ind w:left="720"/>
+        <w:rPr>
+          <w:rFonts w:ascii="Consolas" w:hAnsi="Consolas" w:cs="Consolas"/>
+          <w:color w:val="000000"/>
+          <w:sz w:val="19"/>
+          <w:szCs w:val="19"/>
+        </w:rPr>
+      </w:pPr>
+      <w:r>
+        <w:rPr>
+          <w:rFonts w:ascii="Consolas" w:hAnsi="Consolas" w:cs="Consolas"/>
+          <w:color w:val="0000FF"/>
+          <w:sz w:val="19"/>
+          <w:szCs w:val="19"/>
+        </w:rPr>
+        <w:t>var</w:t>
+      </w:r>
+      <w:r>
+        <w:rPr>
+          <w:rFonts w:ascii="Consolas" w:hAnsi="Consolas" w:cs="Consolas"/>
+          <w:color w:val="000000"/>
+          <w:sz w:val="19"/>
+          <w:szCs w:val="19"/>
+        </w:rPr>
+        <w:t xml:space="preserve"> childGenerations = </w:t>
+      </w:r>
+      <w:r>
+        <w:rPr>
+          <w:rFonts w:ascii="Consolas" w:hAnsi="Consolas" w:cs="Consolas"/>
+          <w:color w:val="00008B"/>
+          <w:sz w:val="19"/>
+          <w:szCs w:val="19"/>
+        </w:rPr>
+        <w:t>Enumerable</w:t>
+      </w:r>
+      <w:r>
+        <w:rPr>
+          <w:rFonts w:ascii="Consolas" w:hAnsi="Consolas" w:cs="Consolas"/>
+          <w:color w:val="000000"/>
+          <w:sz w:val="19"/>
+          <w:szCs w:val="19"/>
+        </w:rPr>
+        <w:t>.</w:t>
+      </w:r>
+      <w:r>
+        <w:rPr>
+          <w:rFonts w:ascii="Consolas" w:hAnsi="Consolas" w:cs="Consolas"/>
+          <w:color w:val="008B8B"/>
+          <w:sz w:val="19"/>
+          <w:szCs w:val="19"/>
+        </w:rPr>
+        <w:t>Range</w:t>
+      </w:r>
+      <w:r>
+        <w:rPr>
+          <w:rFonts w:ascii="Consolas" w:hAnsi="Consolas" w:cs="Consolas"/>
+          <w:color w:val="000000"/>
+          <w:sz w:val="19"/>
+          <w:szCs w:val="19"/>
+        </w:rPr>
+        <w:t>(1, generationCount - 1).</w:t>
+      </w:r>
+      <w:r>
+        <w:rPr>
+          <w:rFonts w:ascii="Consolas" w:hAnsi="Consolas" w:cs="Consolas"/>
+          <w:color w:val="008B8B"/>
+          <w:sz w:val="19"/>
+          <w:szCs w:val="19"/>
+        </w:rPr>
+        <w:t>ToArray</w:t>
+      </w:r>
+      <w:r>
+        <w:rPr>
+          <w:rFonts w:ascii="Consolas" w:hAnsi="Consolas" w:cs="Consolas"/>
+          <w:color w:val="000000"/>
+          <w:sz w:val="19"/>
+          <w:szCs w:val="19"/>
+        </w:rPr>
+        <w:t>();</w:t>
+      </w:r>
+    </w:p>
+    <w:p>
+      <w:pPr>
+        <w:autoSpaceDE w:val="0"/>
+        <w:autoSpaceDN w:val="0"/>
+        <w:adjustRightInd w:val="0"/>
+        <w:spacing w:after="0" w:line="240" w:lineRule="auto"/>
+        <w:ind w:left="720"/>
+        <w:rPr>
+          <w:rFonts w:ascii="Consolas" w:hAnsi="Consolas" w:cs="Consolas"/>
+          <w:color w:val="000000"/>
+          <w:sz w:val="19"/>
+          <w:szCs w:val="19"/>
+        </w:rPr>
+      </w:pPr>
+      <w:r>
+        <w:rPr>
+          <w:rFonts w:ascii="Consolas" w:hAnsi="Consolas" w:cs="Consolas"/>
+          <w:color w:val="0000FF"/>
+          <w:sz w:val="19"/>
+          <w:szCs w:val="19"/>
+        </w:rPr>
+        <w:t>var</w:t>
+      </w:r>
+      <w:r>
+        <w:rPr>
+          <w:rFonts w:ascii="Consolas" w:hAnsi="Consolas" w:cs="Consolas"/>
+          <w:color w:val="000000"/>
+          <w:sz w:val="19"/>
+          <w:szCs w:val="19"/>
+        </w:rPr>
+        <w:t xml:space="preserve"> female = </w:t>
+      </w:r>
+      <w:r>
+        <w:rPr>
+          <w:rFonts w:ascii="Consolas" w:hAnsi="Consolas" w:cs="Consolas"/>
+          <w:color w:val="008B8B"/>
+          <w:sz w:val="19"/>
+          <w:szCs w:val="19"/>
+        </w:rPr>
+        <w:t>Predicate</w:t>
+      </w:r>
+      <w:r>
+        <w:rPr>
+          <w:rFonts w:ascii="Consolas" w:hAnsi="Consolas" w:cs="Consolas"/>
+          <w:color w:val="000000"/>
+          <w:sz w:val="19"/>
+          <w:szCs w:val="19"/>
+        </w:rPr>
+        <w:t>&lt;</w:t>
+      </w:r>
+      <w:r>
+        <w:rPr>
+          <w:rFonts w:ascii="Consolas" w:hAnsi="Consolas" w:cs="Consolas"/>
+          <w:color w:val="0000FF"/>
+          <w:sz w:val="19"/>
+          <w:szCs w:val="19"/>
+        </w:rPr>
+        <w:t>int</w:t>
+      </w:r>
+      <w:r>
+        <w:rPr>
+          <w:rFonts w:ascii="Consolas" w:hAnsi="Consolas" w:cs="Consolas"/>
+          <w:color w:val="000000"/>
+          <w:sz w:val="19"/>
+          <w:szCs w:val="19"/>
+        </w:rPr>
+        <w:t>&gt;(</w:t>
+      </w:r>
+      <w:r>
+        <w:rPr>
+          <w:rFonts w:ascii="Consolas" w:hAnsi="Consolas" w:cs="Consolas"/>
+          <w:color w:val="A31515"/>
+          <w:sz w:val="19"/>
+          <w:szCs w:val="19"/>
+        </w:rPr>
+        <w:t>"female"</w:t>
+      </w:r>
+      <w:r>
+        <w:rPr>
+          <w:rFonts w:ascii="Consolas" w:hAnsi="Consolas" w:cs="Consolas"/>
+          <w:color w:val="000000"/>
+          <w:sz w:val="19"/>
+          <w:szCs w:val="19"/>
+        </w:rPr>
+        <w:t>);</w:t>
+      </w:r>
+    </w:p>
+    <w:p>
+      <w:pPr>
+        <w:autoSpaceDE w:val="0"/>
+        <w:autoSpaceDN w:val="0"/>
+        <w:adjustRightInd w:val="0"/>
+        <w:spacing w:after="0" w:line="240" w:lineRule="auto"/>
+        <w:ind w:left="720"/>
+        <w:rPr>
+          <w:rFonts w:ascii="Consolas" w:hAnsi="Consolas" w:cs="Consolas"/>
+          <w:color w:val="000000"/>
+          <w:sz w:val="19"/>
+          <w:szCs w:val="19"/>
+        </w:rPr>
+      </w:pPr>
+      <w:r>
+        <w:rPr>
+          <w:rFonts w:ascii="Consolas" w:hAnsi="Consolas" w:cs="Consolas"/>
+          <w:color w:val="0000FF"/>
+          <w:sz w:val="19"/>
+          <w:szCs w:val="19"/>
+        </w:rPr>
+        <w:t>var</w:t>
+      </w:r>
+      <w:r>
+        <w:rPr>
+          <w:rFonts w:ascii="Consolas" w:hAnsi="Consolas" w:cs="Consolas"/>
+          <w:color w:val="000000"/>
+          <w:sz w:val="19"/>
+          <w:szCs w:val="19"/>
+        </w:rPr>
+        <w:t xml:space="preserve"> generation = </w:t>
+      </w:r>
+      <w:r>
+        <w:rPr>
+          <w:rFonts w:ascii="Consolas" w:hAnsi="Consolas" w:cs="Consolas"/>
+          <w:color w:val="008B8B"/>
+          <w:sz w:val="19"/>
+          <w:szCs w:val="19"/>
+        </w:rPr>
+        <w:t>Predicate</w:t>
+      </w:r>
+      <w:r>
+        <w:rPr>
+          <w:rFonts w:ascii="Consolas" w:hAnsi="Consolas" w:cs="Consolas"/>
+          <w:color w:val="000000"/>
+          <w:sz w:val="19"/>
+          <w:szCs w:val="19"/>
+        </w:rPr>
+        <w:t>&lt;</w:t>
+      </w:r>
+      <w:r>
+        <w:rPr>
+          <w:rFonts w:ascii="Consolas" w:hAnsi="Consolas" w:cs="Consolas"/>
+          <w:color w:val="0000FF"/>
+          <w:sz w:val="19"/>
+          <w:szCs w:val="19"/>
+        </w:rPr>
+        <w:t>int</w:t>
+      </w:r>
+      <w:r>
+        <w:rPr>
+          <w:rFonts w:ascii="Consolas" w:hAnsi="Consolas" w:cs="Consolas"/>
+          <w:color w:val="000000"/>
+          <w:sz w:val="19"/>
+          <w:szCs w:val="19"/>
+        </w:rPr>
+        <w:t xml:space="preserve">, </w:t>
+      </w:r>
+      <w:r>
+        <w:rPr>
+          <w:rFonts w:ascii="Consolas" w:hAnsi="Consolas" w:cs="Consolas"/>
+          <w:color w:val="0000FF"/>
+          <w:sz w:val="19"/>
+          <w:szCs w:val="19"/>
+        </w:rPr>
+        <w:t>int</w:t>
+      </w:r>
+      <w:r>
+        <w:rPr>
+          <w:rFonts w:ascii="Consolas" w:hAnsi="Consolas" w:cs="Consolas"/>
+          <w:color w:val="000000"/>
+          <w:sz w:val="19"/>
+          <w:szCs w:val="19"/>
+        </w:rPr>
+        <w:t>&gt;(</w:t>
+      </w:r>
+      <w:r>
+        <w:rPr>
+          <w:rFonts w:ascii="Consolas" w:hAnsi="Consolas" w:cs="Consolas"/>
+          <w:color w:val="A31515"/>
+          <w:sz w:val="19"/>
+          <w:szCs w:val="19"/>
+        </w:rPr>
+        <w:t>"generation"</w:t>
+      </w:r>
+      <w:r>
+        <w:rPr>
+          <w:rFonts w:ascii="Consolas" w:hAnsi="Consolas" w:cs="Consolas"/>
+          <w:color w:val="000000"/>
+          <w:sz w:val="19"/>
+          <w:szCs w:val="19"/>
+        </w:rPr>
+        <w:t>);</w:t>
+      </w:r>
+    </w:p>
+    <w:p>
+      <w:pPr>
+        <w:autoSpaceDE w:val="0"/>
+        <w:autoSpaceDN w:val="0"/>
+        <w:adjustRightInd w:val="0"/>
+        <w:spacing w:after="0" w:line="240" w:lineRule="auto"/>
+        <w:ind w:left="720"/>
+        <w:rPr>
+          <w:rFonts w:ascii="Consolas" w:hAnsi="Consolas" w:cs="Consolas"/>
+          <w:color w:val="000000"/>
+          <w:sz w:val="19"/>
+          <w:szCs w:val="19"/>
+        </w:rPr>
+      </w:pPr>
+      <w:r>
+        <w:rPr>
+          <w:rFonts w:ascii="Consolas" w:hAnsi="Consolas" w:cs="Consolas"/>
+          <w:color w:val="0000FF"/>
+          <w:sz w:val="19"/>
+          <w:szCs w:val="19"/>
+        </w:rPr>
+        <w:t>var</w:t>
+      </w:r>
+      <w:r>
+        <w:rPr>
+          <w:rFonts w:ascii="Consolas" w:hAnsi="Consolas" w:cs="Consolas"/>
+          <w:color w:val="000000"/>
+          <w:sz w:val="19"/>
+          <w:szCs w:val="19"/>
+        </w:rPr>
+        <w:t xml:space="preserve"> parent = </w:t>
+      </w:r>
+      <w:r>
+        <w:rPr>
+          <w:rFonts w:ascii="Consolas" w:hAnsi="Consolas" w:cs="Consolas"/>
+          <w:color w:val="008B8B"/>
+          <w:sz w:val="19"/>
+          <w:szCs w:val="19"/>
+        </w:rPr>
+        <w:t>Predicate</w:t>
+      </w:r>
+      <w:r>
+        <w:rPr>
+          <w:rFonts w:ascii="Consolas" w:hAnsi="Consolas" w:cs="Consolas"/>
+          <w:color w:val="000000"/>
+          <w:sz w:val="19"/>
+          <w:szCs w:val="19"/>
+        </w:rPr>
+        <w:t>&lt;</w:t>
+      </w:r>
+      <w:r>
+        <w:rPr>
+          <w:rFonts w:ascii="Consolas" w:hAnsi="Consolas" w:cs="Consolas"/>
+          <w:color w:val="0000FF"/>
+          <w:sz w:val="19"/>
+          <w:szCs w:val="19"/>
+        </w:rPr>
+        <w:t>int</w:t>
+      </w:r>
+      <w:r>
+        <w:rPr>
+          <w:rFonts w:ascii="Consolas" w:hAnsi="Consolas" w:cs="Consolas"/>
+          <w:color w:val="000000"/>
+          <w:sz w:val="19"/>
+          <w:szCs w:val="19"/>
+        </w:rPr>
+        <w:t xml:space="preserve">, </w:t>
+      </w:r>
+      <w:r>
+        <w:rPr>
+          <w:rFonts w:ascii="Consolas" w:hAnsi="Consolas" w:cs="Consolas"/>
+          <w:color w:val="0000FF"/>
+          <w:sz w:val="19"/>
+          <w:szCs w:val="19"/>
+        </w:rPr>
+        <w:t>int</w:t>
+      </w:r>
+      <w:r>
+        <w:rPr>
+          <w:rFonts w:ascii="Consolas" w:hAnsi="Consolas" w:cs="Consolas"/>
+          <w:color w:val="000000"/>
+          <w:sz w:val="19"/>
+          <w:szCs w:val="19"/>
+        </w:rPr>
+        <w:t>&gt;(</w:t>
+      </w:r>
+      <w:r>
+        <w:rPr>
+          <w:rFonts w:ascii="Consolas" w:hAnsi="Consolas" w:cs="Consolas"/>
+          <w:color w:val="A31515"/>
+          <w:sz w:val="19"/>
+          <w:szCs w:val="19"/>
+        </w:rPr>
+        <w:t>"parent"</w:t>
+      </w:r>
+      <w:r>
+        <w:rPr>
+          <w:rFonts w:ascii="Consolas" w:hAnsi="Consolas" w:cs="Consolas"/>
+          <w:color w:val="000000"/>
+          <w:sz w:val="19"/>
+          <w:szCs w:val="19"/>
+        </w:rPr>
+        <w:t>);</w:t>
+      </w:r>
+    </w:p>
+    <w:p>
+      <w:pPr>
+        <w:autoSpaceDE w:val="0"/>
+        <w:autoSpaceDN w:val="0"/>
+        <w:adjustRightInd w:val="0"/>
+        <w:spacing w:after="0" w:line="240" w:lineRule="auto"/>
+        <w:ind w:left="720"/>
+        <w:rPr>
+          <w:rFonts w:ascii="Consolas" w:hAnsi="Consolas" w:cs="Consolas"/>
+          <w:color w:val="000000"/>
+          <w:sz w:val="19"/>
+          <w:szCs w:val="19"/>
+        </w:rPr>
+      </w:pPr>
+    </w:p>
+    <w:p>
+      <w:pPr>
+        <w:autoSpaceDE w:val="0"/>
+        <w:autoSpaceDN w:val="0"/>
+        <w:adjustRightInd w:val="0"/>
+        <w:spacing w:after="0" w:line="240" w:lineRule="auto"/>
+        <w:ind w:left="720"/>
+        <w:rPr>
+          <w:rFonts w:ascii="Consolas" w:hAnsi="Consolas" w:cs="Consolas"/>
+          <w:color w:val="000000"/>
+          <w:sz w:val="19"/>
+          <w:szCs w:val="19"/>
+        </w:rPr>
+      </w:pPr>
+      <w:r>
+        <w:rPr>
+          <w:rFonts w:ascii="Consolas" w:hAnsi="Consolas" w:cs="Consolas"/>
+          <w:color w:val="008000"/>
+          <w:sz w:val="19"/>
+          <w:szCs w:val="19"/>
+        </w:rPr>
+        <w:t>// Make of person # who is person number -who</w:t>
+      </w:r>
+    </w:p>
+    <w:p>
+      <w:pPr>
+        <w:autoSpaceDE w:val="0"/>
+        <w:autoSpaceDN w:val="0"/>
+        <w:adjustRightInd w:val="0"/>
+        <w:spacing w:after="0" w:line="240" w:lineRule="auto"/>
+        <w:ind w:left="720"/>
+        <w:rPr>
+          <w:rFonts w:ascii="Consolas" w:hAnsi="Consolas" w:cs="Consolas"/>
+          <w:color w:val="000000"/>
+          <w:sz w:val="19"/>
+          <w:szCs w:val="19"/>
+        </w:rPr>
+      </w:pPr>
+      <w:r>
+        <w:rPr>
+          <w:rFonts w:ascii="Consolas" w:hAnsi="Consolas" w:cs="Consolas"/>
+          <w:color w:val="0000FF"/>
+          <w:sz w:val="19"/>
+          <w:szCs w:val="19"/>
+        </w:rPr>
+        <w:lastRenderedPageBreak/>
+        <w:t>int</w:t>
+      </w:r>
+      <w:r>
+        <w:rPr>
+          <w:rFonts w:ascii="Consolas" w:hAnsi="Consolas" w:cs="Consolas"/>
+          <w:color w:val="000000"/>
+          <w:sz w:val="19"/>
+          <w:szCs w:val="19"/>
+        </w:rPr>
+        <w:t xml:space="preserve"> </w:t>
+      </w:r>
+      <w:r>
+        <w:rPr>
+          <w:rFonts w:ascii="Consolas" w:hAnsi="Consolas" w:cs="Consolas"/>
+          <w:color w:val="008B8B"/>
+          <w:sz w:val="19"/>
+          <w:szCs w:val="19"/>
+        </w:rPr>
+        <w:t>Mate</w:t>
+      </w:r>
+      <w:r>
+        <w:rPr>
+          <w:rFonts w:ascii="Consolas" w:hAnsi="Consolas" w:cs="Consolas"/>
+          <w:color w:val="000000"/>
+          <w:sz w:val="19"/>
+          <w:szCs w:val="19"/>
+        </w:rPr>
+        <w:t>(</w:t>
+      </w:r>
+      <w:r>
+        <w:rPr>
+          <w:rFonts w:ascii="Consolas" w:hAnsi="Consolas" w:cs="Consolas"/>
+          <w:color w:val="0000FF"/>
+          <w:sz w:val="19"/>
+          <w:szCs w:val="19"/>
+        </w:rPr>
+        <w:t>int</w:t>
+      </w:r>
+      <w:r>
+        <w:rPr>
+          <w:rFonts w:ascii="Consolas" w:hAnsi="Consolas" w:cs="Consolas"/>
+          <w:color w:val="000000"/>
+          <w:sz w:val="19"/>
+          <w:szCs w:val="19"/>
+        </w:rPr>
+        <w:t xml:space="preserve"> who) =&gt; -who;</w:t>
+      </w:r>
+    </w:p>
+    <w:p>
+      <w:pPr>
+        <w:autoSpaceDE w:val="0"/>
+        <w:autoSpaceDN w:val="0"/>
+        <w:adjustRightInd w:val="0"/>
+        <w:spacing w:after="0" w:line="240" w:lineRule="auto"/>
+        <w:ind w:left="720"/>
+        <w:rPr>
+          <w:rFonts w:ascii="Consolas" w:hAnsi="Consolas" w:cs="Consolas"/>
+          <w:color w:val="000000"/>
+          <w:sz w:val="19"/>
+          <w:szCs w:val="19"/>
+        </w:rPr>
+      </w:pPr>
+    </w:p>
+    <w:p>
+      <w:pPr>
+        <w:autoSpaceDE w:val="0"/>
+        <w:autoSpaceDN w:val="0"/>
+        <w:adjustRightInd w:val="0"/>
+        <w:spacing w:after="0" w:line="240" w:lineRule="auto"/>
+        <w:ind w:left="720"/>
+        <w:rPr>
+          <w:rFonts w:ascii="Consolas" w:hAnsi="Consolas" w:cs="Consolas"/>
+          <w:color w:val="000000"/>
+          <w:sz w:val="19"/>
+          <w:szCs w:val="19"/>
+        </w:rPr>
+      </w:pPr>
+      <w:r>
+        <w:rPr>
+          <w:rFonts w:ascii="Consolas" w:hAnsi="Consolas" w:cs="Consolas"/>
+          <w:color w:val="008000"/>
+          <w:sz w:val="19"/>
+          <w:szCs w:val="19"/>
+        </w:rPr>
+        <w:t>// Family must be 40-60% female</w:t>
+      </w:r>
+    </w:p>
+    <w:p>
+      <w:pPr>
+        <w:autoSpaceDE w:val="0"/>
+        <w:autoSpaceDN w:val="0"/>
+        <w:adjustRightInd w:val="0"/>
+        <w:spacing w:after="0" w:line="240" w:lineRule="auto"/>
+        <w:ind w:left="720"/>
+        <w:rPr>
+          <w:rFonts w:ascii="Consolas" w:hAnsi="Consolas" w:cs="Consolas"/>
+          <w:color w:val="000000"/>
+          <w:sz w:val="19"/>
+          <w:szCs w:val="19"/>
+        </w:rPr>
+      </w:pPr>
+      <w:r>
+        <w:rPr>
+          <w:rFonts w:ascii="Consolas" w:hAnsi="Consolas" w:cs="Consolas"/>
+          <w:color w:val="000000"/>
+          <w:sz w:val="19"/>
+          <w:szCs w:val="19"/>
+        </w:rPr>
+        <w:t>p.</w:t>
+      </w:r>
+      <w:r>
+        <w:rPr>
+          <w:rFonts w:ascii="Consolas" w:hAnsi="Consolas" w:cs="Consolas"/>
+          <w:color w:val="008B8B"/>
+          <w:sz w:val="19"/>
+          <w:szCs w:val="19"/>
+        </w:rPr>
+        <w:t>Quantify</w:t>
+      </w:r>
+      <w:r>
+        <w:rPr>
+          <w:rFonts w:ascii="Consolas" w:hAnsi="Consolas" w:cs="Consolas"/>
+          <w:color w:val="000000"/>
+          <w:sz w:val="19"/>
+          <w:szCs w:val="19"/>
+        </w:rPr>
+        <w:t>((</w:t>
+      </w:r>
+      <w:r>
+        <w:rPr>
+          <w:rFonts w:ascii="Consolas" w:hAnsi="Consolas" w:cs="Consolas"/>
+          <w:color w:val="0000FF"/>
+          <w:sz w:val="19"/>
+          <w:szCs w:val="19"/>
+        </w:rPr>
+        <w:t>int</w:t>
+      </w:r>
+      <w:r>
+        <w:rPr>
+          <w:rFonts w:ascii="Consolas" w:hAnsi="Consolas" w:cs="Consolas"/>
+          <w:color w:val="000000"/>
+          <w:sz w:val="19"/>
+          <w:szCs w:val="19"/>
+        </w:rPr>
+        <w:t>)(FamilySize*.4), (</w:t>
+      </w:r>
+      <w:r>
+        <w:rPr>
+          <w:rFonts w:ascii="Consolas" w:hAnsi="Consolas" w:cs="Consolas"/>
+          <w:color w:val="0000FF"/>
+          <w:sz w:val="19"/>
+          <w:szCs w:val="19"/>
+        </w:rPr>
+        <w:t>int</w:t>
+      </w:r>
+      <w:r>
+        <w:rPr>
+          <w:rFonts w:ascii="Consolas" w:hAnsi="Consolas" w:cs="Consolas"/>
+          <w:color w:val="000000"/>
+          <w:sz w:val="19"/>
+          <w:szCs w:val="19"/>
+        </w:rPr>
+        <w:t>)(FamilySize*.6), kids, female);</w:t>
+      </w:r>
+    </w:p>
+    <w:p>
+      <w:pPr>
+        <w:autoSpaceDE w:val="0"/>
+        <w:autoSpaceDN w:val="0"/>
+        <w:adjustRightInd w:val="0"/>
+        <w:spacing w:after="0" w:line="240" w:lineRule="auto"/>
+        <w:ind w:left="720"/>
+        <w:rPr>
+          <w:rFonts w:ascii="Consolas" w:hAnsi="Consolas" w:cs="Consolas"/>
+          <w:color w:val="000000"/>
+          <w:sz w:val="19"/>
+          <w:szCs w:val="19"/>
+        </w:rPr>
+      </w:pPr>
+    </w:p>
+    <w:p>
+      <w:pPr>
+        <w:autoSpaceDE w:val="0"/>
+        <w:autoSpaceDN w:val="0"/>
+        <w:adjustRightInd w:val="0"/>
+        <w:spacing w:after="0" w:line="240" w:lineRule="auto"/>
+        <w:ind w:left="720"/>
+        <w:rPr>
+          <w:rFonts w:ascii="Consolas" w:hAnsi="Consolas" w:cs="Consolas"/>
+          <w:color w:val="000000"/>
+          <w:sz w:val="19"/>
+          <w:szCs w:val="19"/>
+        </w:rPr>
+      </w:pPr>
+      <w:r>
+        <w:rPr>
+          <w:rFonts w:ascii="Consolas" w:hAnsi="Consolas" w:cs="Consolas"/>
+          <w:color w:val="008000"/>
+          <w:sz w:val="19"/>
+          <w:szCs w:val="19"/>
+        </w:rPr>
+        <w:t>// Matriarch is the generation 0 female</w:t>
+      </w:r>
+    </w:p>
+    <w:p>
+      <w:pPr>
+        <w:autoSpaceDE w:val="0"/>
+        <w:autoSpaceDN w:val="0"/>
+        <w:adjustRightInd w:val="0"/>
+        <w:spacing w:after="0" w:line="240" w:lineRule="auto"/>
+        <w:ind w:left="720"/>
+        <w:rPr>
+          <w:rFonts w:ascii="Consolas" w:hAnsi="Consolas" w:cs="Consolas"/>
+          <w:color w:val="000000"/>
+          <w:sz w:val="19"/>
+          <w:szCs w:val="19"/>
+        </w:rPr>
+      </w:pPr>
+      <w:r>
+        <w:rPr>
+          <w:rFonts w:ascii="Consolas" w:hAnsi="Consolas" w:cs="Consolas"/>
+          <w:color w:val="000000"/>
+          <w:sz w:val="19"/>
+          <w:szCs w:val="19"/>
+        </w:rPr>
+        <w:t>p.</w:t>
+      </w:r>
+      <w:r>
+        <w:rPr>
+          <w:rFonts w:ascii="Consolas" w:hAnsi="Consolas" w:cs="Consolas"/>
+          <w:color w:val="008B8B"/>
+          <w:sz w:val="19"/>
+          <w:szCs w:val="19"/>
+        </w:rPr>
+        <w:t>Assert</w:t>
+      </w:r>
+      <w:r>
+        <w:rPr>
+          <w:rFonts w:ascii="Consolas" w:hAnsi="Consolas" w:cs="Consolas"/>
+          <w:color w:val="000000"/>
+          <w:sz w:val="19"/>
+          <w:szCs w:val="19"/>
+        </w:rPr>
+        <w:t xml:space="preserve">(female(matriarch), </w:t>
+      </w:r>
+      <w:r>
+        <w:rPr>
+          <w:rFonts w:ascii="Consolas" w:hAnsi="Consolas" w:cs="Consolas"/>
+          <w:color w:val="008B8B"/>
+          <w:sz w:val="19"/>
+          <w:szCs w:val="19"/>
+        </w:rPr>
+        <w:t>Not</w:t>
+      </w:r>
+      <w:r>
+        <w:rPr>
+          <w:rFonts w:ascii="Consolas" w:hAnsi="Consolas" w:cs="Consolas"/>
+          <w:color w:val="000000"/>
+          <w:sz w:val="19"/>
+          <w:szCs w:val="19"/>
+        </w:rPr>
+        <w:t>(female(</w:t>
+      </w:r>
+      <w:r>
+        <w:rPr>
+          <w:rFonts w:ascii="Consolas" w:hAnsi="Consolas" w:cs="Consolas"/>
+          <w:color w:val="008B8B"/>
+          <w:sz w:val="19"/>
+          <w:szCs w:val="19"/>
+        </w:rPr>
+        <w:t>Mate</w:t>
+      </w:r>
+      <w:r>
+        <w:rPr>
+          <w:rFonts w:ascii="Consolas" w:hAnsi="Consolas" w:cs="Consolas"/>
+          <w:color w:val="000000"/>
+          <w:sz w:val="19"/>
+          <w:szCs w:val="19"/>
+        </w:rPr>
+        <w:t>(matriarch))));</w:t>
+      </w:r>
+    </w:p>
+    <w:p>
+      <w:pPr>
+        <w:autoSpaceDE w:val="0"/>
+        <w:autoSpaceDN w:val="0"/>
+        <w:adjustRightInd w:val="0"/>
+        <w:spacing w:after="0" w:line="240" w:lineRule="auto"/>
+        <w:ind w:left="720"/>
+        <w:rPr>
+          <w:rFonts w:ascii="Consolas" w:hAnsi="Consolas" w:cs="Consolas"/>
+          <w:color w:val="000000"/>
+          <w:sz w:val="19"/>
+          <w:szCs w:val="19"/>
+        </w:rPr>
+      </w:pPr>
+      <w:r>
+        <w:rPr>
+          <w:rFonts w:ascii="Consolas" w:hAnsi="Consolas" w:cs="Consolas"/>
+          <w:color w:val="000000"/>
+          <w:sz w:val="19"/>
+          <w:szCs w:val="19"/>
+        </w:rPr>
+        <w:t>p.</w:t>
+      </w:r>
+      <w:r>
+        <w:rPr>
+          <w:rFonts w:ascii="Consolas" w:hAnsi="Consolas" w:cs="Consolas"/>
+          <w:color w:val="008B8B"/>
+          <w:sz w:val="19"/>
+          <w:szCs w:val="19"/>
+        </w:rPr>
+        <w:t>Assert</w:t>
+      </w:r>
+      <w:r>
+        <w:rPr>
+          <w:rFonts w:ascii="Consolas" w:hAnsi="Consolas" w:cs="Consolas"/>
+          <w:color w:val="000000"/>
+          <w:sz w:val="19"/>
+          <w:szCs w:val="19"/>
+        </w:rPr>
+        <w:t>(generation(matriarch, 0));</w:t>
+      </w:r>
+    </w:p>
+    <w:p>
+      <w:pPr>
+        <w:autoSpaceDE w:val="0"/>
+        <w:autoSpaceDN w:val="0"/>
+        <w:adjustRightInd w:val="0"/>
+        <w:spacing w:after="0" w:line="240" w:lineRule="auto"/>
+        <w:ind w:left="720"/>
+        <w:rPr>
+          <w:rFonts w:ascii="Consolas" w:hAnsi="Consolas" w:cs="Consolas"/>
+          <w:color w:val="000000"/>
+          <w:sz w:val="19"/>
+          <w:szCs w:val="19"/>
+        </w:rPr>
+      </w:pPr>
+    </w:p>
+    <w:p>
+      <w:pPr>
+        <w:autoSpaceDE w:val="0"/>
+        <w:autoSpaceDN w:val="0"/>
+        <w:adjustRightInd w:val="0"/>
+        <w:spacing w:after="0" w:line="240" w:lineRule="auto"/>
+        <w:ind w:left="720"/>
+        <w:rPr>
+          <w:rFonts w:ascii="Consolas" w:hAnsi="Consolas" w:cs="Consolas"/>
+          <w:color w:val="000000"/>
+          <w:sz w:val="19"/>
+          <w:szCs w:val="19"/>
+        </w:rPr>
+      </w:pPr>
+      <w:r>
+        <w:rPr>
+          <w:rFonts w:ascii="Consolas" w:hAnsi="Consolas" w:cs="Consolas"/>
+          <w:color w:val="0000FF"/>
+          <w:sz w:val="19"/>
+          <w:szCs w:val="19"/>
+        </w:rPr>
+        <w:t>foreach</w:t>
+      </w:r>
+      <w:r>
+        <w:rPr>
+          <w:rFonts w:ascii="Consolas" w:hAnsi="Consolas" w:cs="Consolas"/>
+          <w:color w:val="000000"/>
+          <w:sz w:val="19"/>
+          <w:szCs w:val="19"/>
+        </w:rPr>
+        <w:t xml:space="preserve"> (var child </w:t>
+      </w:r>
+      <w:r>
+        <w:rPr>
+          <w:rFonts w:ascii="Consolas" w:hAnsi="Consolas" w:cs="Consolas"/>
+          <w:color w:val="0000FF"/>
+          <w:sz w:val="19"/>
+          <w:szCs w:val="19"/>
+        </w:rPr>
+        <w:t>in</w:t>
+      </w:r>
+      <w:r>
+        <w:rPr>
+          <w:rFonts w:ascii="Consolas" w:hAnsi="Consolas" w:cs="Consolas"/>
+          <w:color w:val="000000"/>
+          <w:sz w:val="19"/>
+          <w:szCs w:val="19"/>
+        </w:rPr>
+        <w:t xml:space="preserve"> kids)</w:t>
+      </w:r>
+    </w:p>
+    <w:p>
+      <w:pPr>
+        <w:autoSpaceDE w:val="0"/>
+        <w:autoSpaceDN w:val="0"/>
+        <w:adjustRightInd w:val="0"/>
+        <w:spacing w:after="0" w:line="240" w:lineRule="auto"/>
+        <w:ind w:left="720"/>
+        <w:rPr>
+          <w:rFonts w:ascii="Consolas" w:hAnsi="Consolas" w:cs="Consolas"/>
+          <w:color w:val="000000"/>
+          <w:sz w:val="19"/>
+          <w:szCs w:val="19"/>
+        </w:rPr>
+      </w:pPr>
+      <w:r>
+        <w:rPr>
+          <w:rFonts w:ascii="Consolas" w:hAnsi="Consolas" w:cs="Consolas"/>
+          <w:color w:val="000000"/>
+          <w:sz w:val="19"/>
+          <w:szCs w:val="19"/>
+        </w:rPr>
+        <w:t>{</w:t>
+      </w:r>
+    </w:p>
+    <w:p>
+      <w:pPr>
+        <w:autoSpaceDE w:val="0"/>
+        <w:autoSpaceDN w:val="0"/>
+        <w:adjustRightInd w:val="0"/>
+        <w:spacing w:after="0" w:line="240" w:lineRule="auto"/>
+        <w:ind w:left="720"/>
+        <w:rPr>
+          <w:rFonts w:ascii="Consolas" w:hAnsi="Consolas" w:cs="Consolas"/>
+          <w:color w:val="000000"/>
+          <w:sz w:val="19"/>
+          <w:szCs w:val="19"/>
+        </w:rPr>
+      </w:pPr>
+      <w:r>
+        <w:rPr>
+          <w:rFonts w:ascii="Consolas" w:hAnsi="Consolas" w:cs="Consolas"/>
+          <w:color w:val="000000"/>
+          <w:sz w:val="19"/>
+          <w:szCs w:val="19"/>
+        </w:rPr>
+        <w:t xml:space="preserve">    </w:t>
+      </w:r>
+      <w:r>
+        <w:rPr>
+          <w:rFonts w:ascii="Consolas" w:hAnsi="Consolas" w:cs="Consolas"/>
+          <w:color w:val="008000"/>
+          <w:sz w:val="19"/>
+          <w:szCs w:val="19"/>
+        </w:rPr>
+        <w:t>// Everyone has exactly one parent from within the family</w:t>
+      </w:r>
+      <w:r>
+        <w:rPr>
+          <w:rFonts w:ascii="Consolas" w:hAnsi="Consolas" w:cs="Consolas"/>
+          <w:color w:val="008000"/>
+          <w:sz w:val="19"/>
+          <w:szCs w:val="19"/>
+        </w:rPr>
+        <w:t xml:space="preserve"> line</w:t>
+      </w:r>
+      <w:bookmarkStart w:id="0" w:name="_GoBack"/>
+      <w:bookmarkEnd w:id="0"/>
+    </w:p>
+    <w:p>
+      <w:pPr>
+        <w:autoSpaceDE w:val="0"/>
+        <w:autoSpaceDN w:val="0"/>
+        <w:adjustRightInd w:val="0"/>
+        <w:spacing w:after="0" w:line="240" w:lineRule="auto"/>
+        <w:ind w:left="720"/>
+        <w:rPr>
+          <w:rFonts w:ascii="Consolas" w:hAnsi="Consolas" w:cs="Consolas"/>
+          <w:color w:val="000000"/>
+          <w:sz w:val="19"/>
+          <w:szCs w:val="19"/>
+        </w:rPr>
+      </w:pPr>
+      <w:r>
+        <w:rPr>
+          <w:rFonts w:ascii="Consolas" w:hAnsi="Consolas" w:cs="Consolas"/>
+          <w:color w:val="000000"/>
+          <w:sz w:val="19"/>
+          <w:szCs w:val="19"/>
+        </w:rPr>
+        <w:t xml:space="preserve">    p.</w:t>
+      </w:r>
+      <w:r>
+        <w:rPr>
+          <w:rFonts w:ascii="Consolas" w:hAnsi="Consolas" w:cs="Consolas"/>
+          <w:color w:val="008B8B"/>
+          <w:sz w:val="19"/>
+          <w:szCs w:val="19"/>
+        </w:rPr>
+        <w:t>Unique</w:t>
+      </w:r>
+      <w:r>
+        <w:rPr>
+          <w:rFonts w:ascii="Consolas" w:hAnsi="Consolas" w:cs="Consolas"/>
+          <w:color w:val="000000"/>
+          <w:sz w:val="19"/>
+          <w:szCs w:val="19"/>
+        </w:rPr>
+        <w:t>(</w:t>
+      </w:r>
+      <w:r>
+        <w:rPr>
+          <w:rFonts w:ascii="Consolas" w:hAnsi="Consolas" w:cs="Consolas"/>
+          <w:color w:val="000000"/>
+          <w:sz w:val="19"/>
+          <w:szCs w:val="19"/>
+        </w:rPr>
+        <w:t>familyLine</w:t>
+      </w:r>
+      <w:r>
+        <w:rPr>
+          <w:rFonts w:ascii="Consolas" w:hAnsi="Consolas" w:cs="Consolas"/>
+          <w:color w:val="000000"/>
+          <w:sz w:val="19"/>
+          <w:szCs w:val="19"/>
+        </w:rPr>
+        <w:t>, par =&gt; parent(child, par));</w:t>
+      </w:r>
+    </w:p>
+    <w:p>
+      <w:pPr>
+        <w:autoSpaceDE w:val="0"/>
+        <w:autoSpaceDN w:val="0"/>
+        <w:adjustRightInd w:val="0"/>
+        <w:spacing w:after="0" w:line="240" w:lineRule="auto"/>
+        <w:ind w:left="720"/>
+        <w:rPr>
+          <w:rFonts w:ascii="Consolas" w:hAnsi="Consolas" w:cs="Consolas"/>
+          <w:color w:val="000000"/>
+          <w:sz w:val="19"/>
+          <w:szCs w:val="19"/>
+        </w:rPr>
+      </w:pPr>
+      <w:r>
+        <w:rPr>
+          <w:rFonts w:ascii="Consolas" w:hAnsi="Consolas" w:cs="Consolas"/>
+          <w:color w:val="000000"/>
+          <w:sz w:val="19"/>
+          <w:szCs w:val="19"/>
+        </w:rPr>
+        <w:t xml:space="preserve">    </w:t>
+      </w:r>
+      <w:r>
+        <w:rPr>
+          <w:rFonts w:ascii="Consolas" w:hAnsi="Consolas" w:cs="Consolas"/>
+          <w:color w:val="008000"/>
+          <w:sz w:val="19"/>
+          <w:szCs w:val="19"/>
+        </w:rPr>
+        <w:t>// Everyone has a generation number</w:t>
+      </w:r>
+    </w:p>
+    <w:p>
+      <w:pPr>
+        <w:autoSpaceDE w:val="0"/>
+        <w:autoSpaceDN w:val="0"/>
+        <w:adjustRightInd w:val="0"/>
+        <w:spacing w:after="0" w:line="240" w:lineRule="auto"/>
+        <w:ind w:left="720"/>
+        <w:rPr>
+          <w:rFonts w:ascii="Consolas" w:hAnsi="Consolas" w:cs="Consolas"/>
+          <w:color w:val="000000"/>
+          <w:sz w:val="19"/>
+          <w:szCs w:val="19"/>
+        </w:rPr>
+      </w:pPr>
+      <w:r>
+        <w:rPr>
+          <w:rFonts w:ascii="Consolas" w:hAnsi="Consolas" w:cs="Consolas"/>
+          <w:color w:val="000000"/>
+          <w:sz w:val="19"/>
+          <w:szCs w:val="19"/>
+        </w:rPr>
+        <w:t xml:space="preserve">    p.</w:t>
+      </w:r>
+      <w:r>
+        <w:rPr>
+          <w:rFonts w:ascii="Consolas" w:hAnsi="Consolas" w:cs="Consolas"/>
+          <w:color w:val="008B8B"/>
+          <w:sz w:val="19"/>
+          <w:szCs w:val="19"/>
+        </w:rPr>
+        <w:t>Unique</w:t>
+      </w:r>
+      <w:r>
+        <w:rPr>
+          <w:rFonts w:ascii="Consolas" w:hAnsi="Consolas" w:cs="Consolas"/>
+          <w:color w:val="000000"/>
+          <w:sz w:val="19"/>
+          <w:szCs w:val="19"/>
+        </w:rPr>
+        <w:t>(childGenerations, g =&gt; generation(child, g));</w:t>
+      </w:r>
+    </w:p>
+    <w:p>
+      <w:pPr>
+        <w:autoSpaceDE w:val="0"/>
+        <w:autoSpaceDN w:val="0"/>
+        <w:adjustRightInd w:val="0"/>
+        <w:spacing w:after="0" w:line="240" w:lineRule="auto"/>
+        <w:ind w:left="720"/>
+        <w:rPr>
+          <w:rFonts w:ascii="Consolas" w:hAnsi="Consolas" w:cs="Consolas"/>
+          <w:color w:val="000000"/>
+          <w:sz w:val="19"/>
+          <w:szCs w:val="19"/>
+        </w:rPr>
+      </w:pPr>
+      <w:r>
+        <w:rPr>
+          <w:rFonts w:ascii="Consolas" w:hAnsi="Consolas" w:cs="Consolas"/>
+          <w:color w:val="000000"/>
+          <w:sz w:val="19"/>
+          <w:szCs w:val="19"/>
+        </w:rPr>
+        <w:t xml:space="preserve">    p.</w:t>
+      </w:r>
+      <w:r>
+        <w:rPr>
+          <w:rFonts w:ascii="Consolas" w:hAnsi="Consolas" w:cs="Consolas"/>
+          <w:color w:val="008B8B"/>
+          <w:sz w:val="19"/>
+          <w:szCs w:val="19"/>
+        </w:rPr>
+        <w:t>Assert</w:t>
+      </w:r>
+      <w:r>
+        <w:rPr>
+          <w:rFonts w:ascii="Consolas" w:hAnsi="Consolas" w:cs="Consolas"/>
+          <w:color w:val="000000"/>
+          <w:sz w:val="19"/>
+          <w:szCs w:val="19"/>
+        </w:rPr>
+        <w:t>(</w:t>
+      </w:r>
+    </w:p>
+    <w:p>
+      <w:pPr>
+        <w:autoSpaceDE w:val="0"/>
+        <w:autoSpaceDN w:val="0"/>
+        <w:adjustRightInd w:val="0"/>
+        <w:spacing w:after="0" w:line="240" w:lineRule="auto"/>
+        <w:ind w:left="720"/>
+        <w:rPr>
+          <w:rFonts w:ascii="Consolas" w:hAnsi="Consolas" w:cs="Consolas"/>
+          <w:color w:val="000000"/>
+          <w:sz w:val="19"/>
+          <w:szCs w:val="19"/>
+        </w:rPr>
+      </w:pPr>
+      <w:r>
+        <w:rPr>
+          <w:rFonts w:ascii="Consolas" w:hAnsi="Consolas" w:cs="Consolas"/>
+          <w:color w:val="000000"/>
+          <w:sz w:val="19"/>
+          <w:szCs w:val="19"/>
+        </w:rPr>
+        <w:t xml:space="preserve">        </w:t>
+      </w:r>
+      <w:r>
+        <w:rPr>
+          <w:rFonts w:ascii="Consolas" w:hAnsi="Consolas" w:cs="Consolas"/>
+          <w:color w:val="008000"/>
+          <w:sz w:val="19"/>
+          <w:szCs w:val="19"/>
+        </w:rPr>
+        <w:t>// Only matriarch and patriarch are generation 0</w:t>
+      </w:r>
+    </w:p>
+    <w:p>
+      <w:pPr>
+        <w:autoSpaceDE w:val="0"/>
+        <w:autoSpaceDN w:val="0"/>
+        <w:adjustRightInd w:val="0"/>
+        <w:spacing w:after="0" w:line="240" w:lineRule="auto"/>
+        <w:ind w:left="720"/>
+        <w:rPr>
+          <w:rFonts w:ascii="Consolas" w:hAnsi="Consolas" w:cs="Consolas"/>
+          <w:color w:val="000000"/>
+          <w:sz w:val="19"/>
+          <w:szCs w:val="19"/>
+        </w:rPr>
+      </w:pPr>
+      <w:r>
+        <w:rPr>
+          <w:rFonts w:ascii="Consolas" w:hAnsi="Consolas" w:cs="Consolas"/>
+          <w:color w:val="000000"/>
+          <w:sz w:val="19"/>
+          <w:szCs w:val="19"/>
+        </w:rPr>
+        <w:t xml:space="preserve">        </w:t>
+      </w:r>
+      <w:r>
+        <w:rPr>
+          <w:rFonts w:ascii="Consolas" w:hAnsi="Consolas" w:cs="Consolas"/>
+          <w:color w:val="008B8B"/>
+          <w:sz w:val="19"/>
+          <w:szCs w:val="19"/>
+        </w:rPr>
+        <w:t>Not</w:t>
+      </w:r>
+      <w:r>
+        <w:rPr>
+          <w:rFonts w:ascii="Consolas" w:hAnsi="Consolas" w:cs="Consolas"/>
+          <w:color w:val="000000"/>
+          <w:sz w:val="19"/>
+          <w:szCs w:val="19"/>
+        </w:rPr>
+        <w:t>(generation(child, 0)),</w:t>
+      </w:r>
+    </w:p>
+    <w:p>
+      <w:pPr>
+        <w:autoSpaceDE w:val="0"/>
+        <w:autoSpaceDN w:val="0"/>
+        <w:adjustRightInd w:val="0"/>
+        <w:spacing w:after="0" w:line="240" w:lineRule="auto"/>
+        <w:ind w:left="720"/>
+        <w:rPr>
+          <w:rFonts w:ascii="Consolas" w:hAnsi="Consolas" w:cs="Consolas"/>
+          <w:color w:val="000000"/>
+          <w:sz w:val="19"/>
+          <w:szCs w:val="19"/>
+        </w:rPr>
+      </w:pPr>
+      <w:r>
+        <w:rPr>
+          <w:rFonts w:ascii="Consolas" w:hAnsi="Consolas" w:cs="Consolas"/>
+          <w:color w:val="000000"/>
+          <w:sz w:val="19"/>
+          <w:szCs w:val="19"/>
+        </w:rPr>
+        <w:t xml:space="preserve">        </w:t>
+      </w:r>
+      <w:r>
+        <w:rPr>
+          <w:rFonts w:ascii="Consolas" w:hAnsi="Consolas" w:cs="Consolas"/>
+          <w:color w:val="008000"/>
+          <w:sz w:val="19"/>
+          <w:szCs w:val="19"/>
+        </w:rPr>
+        <w:t>// Heteronormativity</w:t>
+      </w:r>
+    </w:p>
+    <w:p>
+      <w:pPr>
+        <w:autoSpaceDE w:val="0"/>
+        <w:autoSpaceDN w:val="0"/>
+        <w:adjustRightInd w:val="0"/>
+        <w:spacing w:after="0" w:line="240" w:lineRule="auto"/>
+        <w:ind w:left="720"/>
+        <w:rPr>
+          <w:rFonts w:ascii="Consolas" w:hAnsi="Consolas" w:cs="Consolas"/>
+          <w:color w:val="000000"/>
+          <w:sz w:val="19"/>
+          <w:szCs w:val="19"/>
+        </w:rPr>
+      </w:pPr>
+      <w:r>
+        <w:rPr>
+          <w:rFonts w:ascii="Consolas" w:hAnsi="Consolas" w:cs="Consolas"/>
+          <w:color w:val="000000"/>
+          <w:sz w:val="19"/>
+          <w:szCs w:val="19"/>
+        </w:rPr>
+        <w:t xml:space="preserve">        female(child) </w:t>
+      </w:r>
+      <w:r>
+        <w:rPr>
+          <w:rFonts w:ascii="Consolas" w:hAnsi="Consolas" w:cs="Consolas"/>
+          <w:color w:val="008B8B"/>
+          <w:sz w:val="19"/>
+          <w:szCs w:val="19"/>
+        </w:rPr>
+        <w:t>==</w:t>
+      </w:r>
+      <w:r>
+        <w:rPr>
+          <w:rFonts w:ascii="Consolas" w:hAnsi="Consolas" w:cs="Consolas"/>
+          <w:color w:val="000000"/>
+          <w:sz w:val="19"/>
+          <w:szCs w:val="19"/>
+        </w:rPr>
+        <w:t xml:space="preserve"> </w:t>
+      </w:r>
+      <w:r>
+        <w:rPr>
+          <w:rFonts w:ascii="Consolas" w:hAnsi="Consolas" w:cs="Consolas"/>
+          <w:color w:val="008B8B"/>
+          <w:sz w:val="19"/>
+          <w:szCs w:val="19"/>
+        </w:rPr>
+        <w:t>Not</w:t>
+      </w:r>
+      <w:r>
+        <w:rPr>
+          <w:rFonts w:ascii="Consolas" w:hAnsi="Consolas" w:cs="Consolas"/>
+          <w:color w:val="000000"/>
+          <w:sz w:val="19"/>
+          <w:szCs w:val="19"/>
+        </w:rPr>
+        <w:t>(female(</w:t>
+      </w:r>
+      <w:r>
+        <w:rPr>
+          <w:rFonts w:ascii="Consolas" w:hAnsi="Consolas" w:cs="Consolas"/>
+          <w:color w:val="008B8B"/>
+          <w:sz w:val="19"/>
+          <w:szCs w:val="19"/>
+        </w:rPr>
+        <w:t>Mate</w:t>
+      </w:r>
+      <w:r>
+        <w:rPr>
+          <w:rFonts w:ascii="Consolas" w:hAnsi="Consolas" w:cs="Consolas"/>
+          <w:color w:val="000000"/>
+          <w:sz w:val="19"/>
+          <w:szCs w:val="19"/>
+        </w:rPr>
+        <w:t>(child))));</w:t>
+      </w:r>
+    </w:p>
+    <w:p>
+      <w:pPr>
+        <w:autoSpaceDE w:val="0"/>
+        <w:autoSpaceDN w:val="0"/>
+        <w:adjustRightInd w:val="0"/>
+        <w:spacing w:after="0" w:line="240" w:lineRule="auto"/>
+        <w:ind w:left="720"/>
+        <w:rPr>
+          <w:rFonts w:ascii="Consolas" w:hAnsi="Consolas" w:cs="Consolas"/>
+          <w:color w:val="000000"/>
+          <w:sz w:val="19"/>
+          <w:szCs w:val="19"/>
+        </w:rPr>
+      </w:pPr>
+      <w:r>
+        <w:rPr>
+          <w:rFonts w:ascii="Consolas" w:hAnsi="Consolas" w:cs="Consolas"/>
+          <w:color w:val="000000"/>
+          <w:sz w:val="19"/>
+          <w:szCs w:val="19"/>
+        </w:rPr>
+        <w:t xml:space="preserve">    </w:t>
+      </w:r>
+      <w:r>
+        <w:rPr>
+          <w:rFonts w:ascii="Consolas" w:hAnsi="Consolas" w:cs="Consolas"/>
+          <w:color w:val="0000FF"/>
+          <w:sz w:val="19"/>
+          <w:szCs w:val="19"/>
+        </w:rPr>
+        <w:t>foreach</w:t>
+      </w:r>
+      <w:r>
+        <w:rPr>
+          <w:rFonts w:ascii="Consolas" w:hAnsi="Consolas" w:cs="Consolas"/>
+          <w:color w:val="000000"/>
+          <w:sz w:val="19"/>
+          <w:szCs w:val="19"/>
+        </w:rPr>
+        <w:t xml:space="preserve"> (var par </w:t>
+      </w:r>
+      <w:r>
+        <w:rPr>
+          <w:rFonts w:ascii="Consolas" w:hAnsi="Consolas" w:cs="Consolas"/>
+          <w:color w:val="0000FF"/>
+          <w:sz w:val="19"/>
+          <w:szCs w:val="19"/>
+        </w:rPr>
+        <w:t>in</w:t>
+      </w:r>
+      <w:r>
+        <w:rPr>
+          <w:rFonts w:ascii="Consolas" w:hAnsi="Consolas" w:cs="Consolas"/>
+          <w:color w:val="000000"/>
+          <w:sz w:val="19"/>
+          <w:szCs w:val="19"/>
+        </w:rPr>
+        <w:t xml:space="preserve"> </w:t>
+      </w:r>
+      <w:r>
+        <w:rPr>
+          <w:rFonts w:ascii="Consolas" w:hAnsi="Consolas" w:cs="Consolas"/>
+          <w:color w:val="000000"/>
+          <w:sz w:val="19"/>
+          <w:szCs w:val="19"/>
+        </w:rPr>
+        <w:t>familyLine</w:t>
+      </w:r>
+      <w:r>
+        <w:rPr>
+          <w:rFonts w:ascii="Consolas" w:hAnsi="Consolas" w:cs="Consolas"/>
+          <w:color w:val="000000"/>
+          <w:sz w:val="19"/>
+          <w:szCs w:val="19"/>
+        </w:rPr>
+        <w:t>)</w:t>
+      </w:r>
+    </w:p>
+    <w:p>
+      <w:pPr>
+        <w:autoSpaceDE w:val="0"/>
+        <w:autoSpaceDN w:val="0"/>
+        <w:adjustRightInd w:val="0"/>
+        <w:spacing w:after="0" w:line="240" w:lineRule="auto"/>
+        <w:ind w:left="720"/>
+        <w:rPr>
+          <w:rFonts w:ascii="Consolas" w:hAnsi="Consolas" w:cs="Consolas"/>
+          <w:color w:val="000000"/>
+          <w:sz w:val="19"/>
+          <w:szCs w:val="19"/>
+        </w:rPr>
+      </w:pPr>
+      <w:r>
+        <w:rPr>
+          <w:rFonts w:ascii="Consolas" w:hAnsi="Consolas" w:cs="Consolas"/>
+          <w:color w:val="000000"/>
+          <w:sz w:val="19"/>
+          <w:szCs w:val="19"/>
+        </w:rPr>
+        <w:t xml:space="preserve">    </w:t>
+      </w:r>
+      <w:r>
+        <w:rPr>
+          <w:rFonts w:ascii="Consolas" w:hAnsi="Consolas" w:cs="Consolas"/>
+          <w:color w:val="0000FF"/>
+          <w:sz w:val="19"/>
+          <w:szCs w:val="19"/>
+        </w:rPr>
+        <w:t>foreach</w:t>
+      </w:r>
+      <w:r>
+        <w:rPr>
+          <w:rFonts w:ascii="Consolas" w:hAnsi="Consolas" w:cs="Consolas"/>
+          <w:color w:val="000000"/>
+          <w:sz w:val="19"/>
+          <w:szCs w:val="19"/>
+        </w:rPr>
+        <w:t xml:space="preserve"> (var g </w:t>
+      </w:r>
+      <w:r>
+        <w:rPr>
+          <w:rFonts w:ascii="Consolas" w:hAnsi="Consolas" w:cs="Consolas"/>
+          <w:color w:val="0000FF"/>
+          <w:sz w:val="19"/>
+          <w:szCs w:val="19"/>
+        </w:rPr>
+        <w:t>in</w:t>
+      </w:r>
+      <w:r>
+        <w:rPr>
+          <w:rFonts w:ascii="Consolas" w:hAnsi="Consolas" w:cs="Consolas"/>
+          <w:color w:val="000000"/>
+          <w:sz w:val="19"/>
+          <w:szCs w:val="19"/>
+        </w:rPr>
+        <w:t xml:space="preserve"> childGenerations)</w:t>
+      </w:r>
+    </w:p>
+    <w:p>
+      <w:pPr>
+        <w:autoSpaceDE w:val="0"/>
+        <w:autoSpaceDN w:val="0"/>
+        <w:adjustRightInd w:val="0"/>
+        <w:spacing w:after="0" w:line="240" w:lineRule="auto"/>
+        <w:ind w:left="720"/>
+        <w:rPr>
+          <w:rFonts w:ascii="Consolas" w:hAnsi="Consolas" w:cs="Consolas"/>
+          <w:color w:val="000000"/>
+          <w:sz w:val="19"/>
+          <w:szCs w:val="19"/>
+        </w:rPr>
+      </w:pPr>
+      <w:r>
+        <w:rPr>
+          <w:rFonts w:ascii="Consolas" w:hAnsi="Consolas" w:cs="Consolas"/>
+          <w:color w:val="000000"/>
+          <w:sz w:val="19"/>
+          <w:szCs w:val="19"/>
+        </w:rPr>
+        <w:t xml:space="preserve">        </w:t>
+      </w:r>
+      <w:r>
+        <w:rPr>
+          <w:rFonts w:ascii="Consolas" w:hAnsi="Consolas" w:cs="Consolas"/>
+          <w:color w:val="008000"/>
+          <w:sz w:val="19"/>
+          <w:szCs w:val="19"/>
+        </w:rPr>
+        <w:t>// Child's generation is one more than parent's generation</w:t>
+      </w:r>
+    </w:p>
+    <w:p>
+      <w:pPr>
+        <w:autoSpaceDE w:val="0"/>
+        <w:autoSpaceDN w:val="0"/>
+        <w:adjustRightInd w:val="0"/>
+        <w:spacing w:after="0" w:line="240" w:lineRule="auto"/>
+        <w:ind w:left="720"/>
+        <w:rPr>
+          <w:rFonts w:ascii="Consolas" w:hAnsi="Consolas" w:cs="Consolas"/>
+          <w:color w:val="000000"/>
+          <w:sz w:val="19"/>
+          <w:szCs w:val="19"/>
+        </w:rPr>
+      </w:pPr>
+      <w:r>
+        <w:rPr>
+          <w:rFonts w:ascii="Consolas" w:hAnsi="Consolas" w:cs="Consolas"/>
+          <w:color w:val="000000"/>
+          <w:sz w:val="19"/>
+          <w:szCs w:val="19"/>
+        </w:rPr>
+        <w:t xml:space="preserve">        p.</w:t>
+      </w:r>
+      <w:r>
+        <w:rPr>
+          <w:rFonts w:ascii="Consolas" w:hAnsi="Consolas" w:cs="Consolas"/>
+          <w:color w:val="008B8B"/>
+          <w:sz w:val="19"/>
+          <w:szCs w:val="19"/>
+        </w:rPr>
+        <w:t>Assert</w:t>
+      </w:r>
+      <w:r>
+        <w:rPr>
+          <w:rFonts w:ascii="Consolas" w:hAnsi="Consolas" w:cs="Consolas"/>
+          <w:color w:val="000000"/>
+          <w:sz w:val="19"/>
+          <w:szCs w:val="19"/>
+        </w:rPr>
+        <w:t xml:space="preserve">(generation(child, g) </w:t>
+      </w:r>
+      <w:r>
+        <w:rPr>
+          <w:rFonts w:ascii="Consolas" w:hAnsi="Consolas" w:cs="Consolas"/>
+          <w:color w:val="008B8B"/>
+          <w:sz w:val="19"/>
+          <w:szCs w:val="19"/>
+        </w:rPr>
+        <w:t>&lt;=</w:t>
+      </w:r>
+      <w:r>
+        <w:rPr>
+          <w:rFonts w:ascii="Consolas" w:hAnsi="Consolas" w:cs="Consolas"/>
+          <w:color w:val="000000"/>
+          <w:sz w:val="19"/>
+          <w:szCs w:val="19"/>
+        </w:rPr>
+        <w:t xml:space="preserve"> </w:t>
+      </w:r>
+      <w:r>
+        <w:rPr>
+          <w:rFonts w:ascii="Consolas" w:hAnsi="Consolas" w:cs="Consolas"/>
+          <w:color w:val="000000"/>
+          <w:sz w:val="19"/>
+          <w:szCs w:val="19"/>
+        </w:rPr>
+        <w:br/>
+        <w:t xml:space="preserve">                   </w:t>
+      </w:r>
+      <w:r>
+        <w:rPr>
+          <w:rFonts w:ascii="Consolas" w:hAnsi="Consolas" w:cs="Consolas"/>
+          <w:color w:val="000000"/>
+          <w:sz w:val="19"/>
+          <w:szCs w:val="19"/>
+        </w:rPr>
+        <w:t xml:space="preserve">(parent(child, par) </w:t>
+      </w:r>
+      <w:r>
+        <w:rPr>
+          <w:rFonts w:ascii="Consolas" w:hAnsi="Consolas" w:cs="Consolas"/>
+          <w:color w:val="008B8B"/>
+          <w:sz w:val="19"/>
+          <w:szCs w:val="19"/>
+        </w:rPr>
+        <w:t>&amp;</w:t>
+      </w:r>
+      <w:r>
+        <w:rPr>
+          <w:rFonts w:ascii="Consolas" w:hAnsi="Consolas" w:cs="Consolas"/>
+          <w:color w:val="000000"/>
+          <w:sz w:val="19"/>
+          <w:szCs w:val="19"/>
+        </w:rPr>
+        <w:t xml:space="preserve"> generation(par, g-1)));</w:t>
+      </w:r>
+    </w:p>
+    <w:p>
+      <w:pPr>
+        <w:autoSpaceDE w:val="0"/>
+        <w:autoSpaceDN w:val="0"/>
+        <w:adjustRightInd w:val="0"/>
+        <w:spacing w:after="0" w:line="240" w:lineRule="auto"/>
+        <w:ind w:left="720"/>
+        <w:rPr>
+          <w:rFonts w:ascii="Consolas" w:hAnsi="Consolas" w:cs="Consolas"/>
+          <w:color w:val="000000"/>
+          <w:sz w:val="19"/>
+          <w:szCs w:val="19"/>
+        </w:rPr>
+      </w:pPr>
+      <w:r>
+        <w:rPr>
+          <w:rFonts w:ascii="Consolas" w:hAnsi="Consolas" w:cs="Consolas"/>
+          <w:color w:val="000000"/>
+          <w:sz w:val="19"/>
+          <w:szCs w:val="19"/>
+        </w:rPr>
+        <w:t>}</w:t>
+      </w:r>
+    </w:p>
+    <w:p>
+      <w:pPr>
+        <w:autoSpaceDE w:val="0"/>
+        <w:autoSpaceDN w:val="0"/>
+        <w:adjustRightInd w:val="0"/>
+        <w:spacing w:after="0" w:line="240" w:lineRule="auto"/>
+        <w:ind w:left="720"/>
+        <w:rPr>
+          <w:rFonts w:ascii="Consolas" w:hAnsi="Consolas" w:cs="Consolas"/>
+          <w:color w:val="000000"/>
+          <w:sz w:val="19"/>
+          <w:szCs w:val="19"/>
+        </w:rPr>
+      </w:pPr>
+      <w:r>
+        <w:rPr>
+          <w:rFonts w:ascii="Consolas" w:hAnsi="Consolas" w:cs="Consolas"/>
+          <w:color w:val="008000"/>
+          <w:sz w:val="19"/>
+          <w:szCs w:val="19"/>
+        </w:rPr>
+        <w:t>// Every generation has at least one kid</w:t>
+      </w:r>
+    </w:p>
+    <w:p>
+      <w:pPr>
+        <w:autoSpaceDE w:val="0"/>
+        <w:autoSpaceDN w:val="0"/>
+        <w:adjustRightInd w:val="0"/>
+        <w:spacing w:after="0" w:line="240" w:lineRule="auto"/>
+        <w:ind w:left="720"/>
+        <w:rPr>
+          <w:rFonts w:ascii="Consolas" w:hAnsi="Consolas" w:cs="Consolas"/>
+          <w:color w:val="000000"/>
+          <w:sz w:val="19"/>
+          <w:szCs w:val="19"/>
+        </w:rPr>
+      </w:pPr>
+      <w:r>
+        <w:rPr>
+          <w:rFonts w:ascii="Consolas" w:hAnsi="Consolas" w:cs="Consolas"/>
+          <w:color w:val="0000FF"/>
+          <w:sz w:val="19"/>
+          <w:szCs w:val="19"/>
+        </w:rPr>
+        <w:t>foreach</w:t>
+      </w:r>
+      <w:r>
+        <w:rPr>
+          <w:rFonts w:ascii="Consolas" w:hAnsi="Consolas" w:cs="Consolas"/>
+          <w:color w:val="000000"/>
+          <w:sz w:val="19"/>
+          <w:szCs w:val="19"/>
+        </w:rPr>
+        <w:t xml:space="preserve"> (var g </w:t>
+      </w:r>
+      <w:r>
+        <w:rPr>
+          <w:rFonts w:ascii="Consolas" w:hAnsi="Consolas" w:cs="Consolas"/>
+          <w:color w:val="0000FF"/>
+          <w:sz w:val="19"/>
+          <w:szCs w:val="19"/>
+        </w:rPr>
+        <w:t>in</w:t>
+      </w:r>
+      <w:r>
+        <w:rPr>
+          <w:rFonts w:ascii="Consolas" w:hAnsi="Consolas" w:cs="Consolas"/>
+          <w:color w:val="000000"/>
+          <w:sz w:val="19"/>
+          <w:szCs w:val="19"/>
+        </w:rPr>
+        <w:t xml:space="preserve"> childGenerations)</w:t>
+      </w:r>
+    </w:p>
+    <w:p>
+      <w:pPr>
+        <w:autoSpaceDE w:val="0"/>
+        <w:autoSpaceDN w:val="0"/>
+        <w:adjustRightInd w:val="0"/>
+        <w:spacing w:after="0" w:line="240" w:lineRule="auto"/>
+        <w:ind w:left="720"/>
+        <w:rPr>
+          <w:rFonts w:ascii="Consolas" w:hAnsi="Consolas" w:cs="Consolas"/>
+          <w:color w:val="000000"/>
+          <w:sz w:val="19"/>
+          <w:szCs w:val="19"/>
+        </w:rPr>
+      </w:pPr>
+      <w:r>
+        <w:rPr>
+          <w:rFonts w:ascii="Consolas" w:hAnsi="Consolas" w:cs="Consolas"/>
+          <w:color w:val="000000"/>
+          <w:sz w:val="19"/>
+          <w:szCs w:val="19"/>
+        </w:rPr>
+        <w:t xml:space="preserve">    p.</w:t>
+      </w:r>
+      <w:r>
+        <w:rPr>
+          <w:rFonts w:ascii="Consolas" w:hAnsi="Consolas" w:cs="Consolas"/>
+          <w:color w:val="008B8B"/>
+          <w:sz w:val="19"/>
+          <w:szCs w:val="19"/>
+        </w:rPr>
+        <w:t>Exists</w:t>
+      </w:r>
+      <w:r>
+        <w:rPr>
+          <w:rFonts w:ascii="Consolas" w:hAnsi="Consolas" w:cs="Consolas"/>
+          <w:color w:val="000000"/>
+          <w:sz w:val="19"/>
+          <w:szCs w:val="19"/>
+        </w:rPr>
+        <w:t>(kids, k =&gt; generation(k, g));</w:t>
+      </w:r>
+    </w:p>
+    <w:p/>
+    <w:p/>
+    <w:p/>
     <w:sectPr>
       <w:pgSz w:w="12240" w:h="15840"/>
       <w:pgMar w:top="1440" w:right="1440" w:bottom="1440" w:left="1440" w:header="720" w:footer="720" w:gutter="0"/>
@@ -20850,9 +23641,9 @@
 <file path=word/numbering.xml><?xml version="1.0" encoding="utf-8"?>
 <w:numbering xmlns:wpc="http://schemas.microsoft.com/office/word/2010/wordprocessingCanvas" xmlns:cx="http://schemas.microsoft.com/office/drawing/2014/chartex" xmlns:cx1="http://schemas.microsoft.com/office/drawing/2015/9/8/chartex" xmlns:cx2="http://schemas.microsoft.com/office/drawing/2015/10/21/chartex" xmlns:cx3="http://schemas.microsoft.com/office/drawing/2016/5/9/chartex" xmlns:cx4="http://schemas.microsoft.com/office/drawing/2016/5/10/chartex" xmlns:cx5="http://schemas.microsoft.com/office/drawing/2016/5/11/chartex" xmlns:cx6="http://schemas.microsoft.com/office/drawing/2016/5/12/chartex" xmlns:cx7="http://schemas.microsoft.com/office/drawing/2016/5/13/chartex" xmlns:cx8="http://schemas.microsoft.com/office/drawing/2016/5/14/chartex" xmlns:mc="http://schemas.openxmlformats.org/markup-compatibility/2006" xmlns:aink="http://schemas.microsoft.com/office/drawing/2016/ink" xmlns:am3d="http://schemas.microsoft.com/office/drawing/2017/model3d" xmlns:o="urn:schemas-microsoft-com:office:office" xmlns:r="http://schemas.openxmlformats.org/officeDocument/2006/relationships" xmlns:m="http://schemas.openxmlformats.org/officeDocument/2006/math" xmlns:v="urn:schemas-microsoft-com:vml" xmlns:wp14="http://schemas.microsoft.com/office/word/2010/wordprocessingDrawing" xmlns:wp="http://schemas.openxmlformats.org/drawingml/2006/wordprocessingDrawing" xmlns:w10="urn:schemas-microsoft-com:office:word" xmlns:w="http://schemas.openxmlformats.org/wordprocessingml/2006/main" xmlns:w14="http://schemas.microsoft.com/office/word/2010/wordml" xmlns:w15="http://schemas.microsoft.com/office/word/2012/wordml" xmlns:w16cid="http://schemas.microsoft.com/office/word/2016/wordml/cid" xmlns:w16se="http://schemas.microsoft.com/office/word/2015/wordml/symex" xmlns:wpg="http://schemas.microsoft.com/office/word/2010/wordprocessingGroup" xmlns:wpi="http://schemas.microsoft.com/office/word/2010/wordprocessingInk" xmlns:wne="http://schemas.microsoft.com/office/word/2006/wordml" xmlns:wps="http://schemas.microsoft.com/office/word/2010/wordprocessingShape" mc:Ignorable="w14 w15 w16se w16cid wp14">
   <w:abstractNum w:abstractNumId="0" w15:restartNumberingAfterBreak="0">
-    <w:nsid w:val="15C97863"/>
+    <w:nsid w:val="038E0310"/>
     <w:multiLevelType w:val="hybridMultilevel"/>
-    <w:tmpl w:val="749C14F2"/>
+    <w:tmpl w:val="3A3C5CE4"/>
     <w:lvl w:ilvl="0" w:tplc="04090001">
       <w:start w:val="1"/>
       <w:numFmt w:val="bullet"/>
@@ -20963,9 +23754,9 @@
     </w:lvl>
   </w:abstractNum>
   <w:abstractNum w:abstractNumId="1" w15:restartNumberingAfterBreak="0">
-    <w:nsid w:val="31BE0575"/>
+    <w:nsid w:val="15C97863"/>
     <w:multiLevelType w:val="hybridMultilevel"/>
-    <w:tmpl w:val="ED5EC2F6"/>
+    <w:tmpl w:val="749C14F2"/>
     <w:lvl w:ilvl="0" w:tplc="04090001">
       <w:start w:val="1"/>
       <w:numFmt w:val="bullet"/>
@@ -21076,9 +23867,9 @@
     </w:lvl>
   </w:abstractNum>
   <w:abstractNum w:abstractNumId="2" w15:restartNumberingAfterBreak="0">
-    <w:nsid w:val="462374AF"/>
+    <w:nsid w:val="31BE0575"/>
     <w:multiLevelType w:val="hybridMultilevel"/>
-    <w:tmpl w:val="5B5C487E"/>
+    <w:tmpl w:val="ED5EC2F6"/>
     <w:lvl w:ilvl="0" w:tplc="04090001">
       <w:start w:val="1"/>
       <w:numFmt w:val="bullet"/>
@@ -21189,9 +23980,9 @@
     </w:lvl>
   </w:abstractNum>
   <w:abstractNum w:abstractNumId="3" w15:restartNumberingAfterBreak="0">
-    <w:nsid w:val="4C83048B"/>
+    <w:nsid w:val="462374AF"/>
     <w:multiLevelType w:val="hybridMultilevel"/>
-    <w:tmpl w:val="E20A3CB0"/>
+    <w:tmpl w:val="5B5C487E"/>
     <w:lvl w:ilvl="0" w:tplc="04090001">
       <w:start w:val="1"/>
       <w:numFmt w:val="bullet"/>
@@ -21302,9 +24093,9 @@
     </w:lvl>
   </w:abstractNum>
   <w:abstractNum w:abstractNumId="4" w15:restartNumberingAfterBreak="0">
-    <w:nsid w:val="7EA679A0"/>
+    <w:nsid w:val="46BC4D8D"/>
     <w:multiLevelType w:val="hybridMultilevel"/>
-    <w:tmpl w:val="66485F62"/>
+    <w:tmpl w:val="C3A047D2"/>
     <w:lvl w:ilvl="0" w:tplc="04090001">
       <w:start w:val="1"/>
       <w:numFmt w:val="bullet"/>
@@ -21414,20 +24205,252 @@
       </w:rPr>
     </w:lvl>
   </w:abstractNum>
+  <w:abstractNum w:abstractNumId="5" w15:restartNumberingAfterBreak="0">
+    <w:nsid w:val="4C83048B"/>
+    <w:multiLevelType w:val="hybridMultilevel"/>
+    <w:tmpl w:val="E20A3CB0"/>
+    <w:lvl w:ilvl="0" w:tplc="04090001">
+      <w:start w:val="1"/>
+      <w:numFmt w:val="bullet"/>
+      <w:lvlText w:val=""/>
+      <w:lvlJc w:val="left"/>
+      <w:pPr>
+        <w:ind w:left="720" w:hanging="360"/>
+      </w:pPr>
+      <w:rPr>
+        <w:rFonts w:ascii="Symbol" w:hAnsi="Symbol" w:hint="default"/>
+      </w:rPr>
+    </w:lvl>
+    <w:lvl w:ilvl="1" w:tplc="04090003" w:tentative="1">
+      <w:start w:val="1"/>
+      <w:numFmt w:val="bullet"/>
+      <w:lvlText w:val="o"/>
+      <w:lvlJc w:val="left"/>
+      <w:pPr>
+        <w:ind w:left="1440" w:hanging="360"/>
+      </w:pPr>
+      <w:rPr>
+        <w:rFonts w:ascii="Courier New" w:hAnsi="Courier New" w:cs="Courier New" w:hint="default"/>
+      </w:rPr>
+    </w:lvl>
+    <w:lvl w:ilvl="2" w:tplc="04090005" w:tentative="1">
+      <w:start w:val="1"/>
+      <w:numFmt w:val="bullet"/>
+      <w:lvlText w:val=""/>
+      <w:lvlJc w:val="left"/>
+      <w:pPr>
+        <w:ind w:left="2160" w:hanging="360"/>
+      </w:pPr>
+      <w:rPr>
+        <w:rFonts w:ascii="Wingdings" w:hAnsi="Wingdings" w:hint="default"/>
+      </w:rPr>
+    </w:lvl>
+    <w:lvl w:ilvl="3" w:tplc="04090001" w:tentative="1">
+      <w:start w:val="1"/>
+      <w:numFmt w:val="bullet"/>
+      <w:lvlText w:val=""/>
+      <w:lvlJc w:val="left"/>
+      <w:pPr>
+        <w:ind w:left="2880" w:hanging="360"/>
+      </w:pPr>
+      <w:rPr>
+        <w:rFonts w:ascii="Symbol" w:hAnsi="Symbol" w:hint="default"/>
+      </w:rPr>
+    </w:lvl>
+    <w:lvl w:ilvl="4" w:tplc="04090003" w:tentative="1">
+      <w:start w:val="1"/>
+      <w:numFmt w:val="bullet"/>
+      <w:lvlText w:val="o"/>
+      <w:lvlJc w:val="left"/>
+      <w:pPr>
+        <w:ind w:left="3600" w:hanging="360"/>
+      </w:pPr>
+      <w:rPr>
+        <w:rFonts w:ascii="Courier New" w:hAnsi="Courier New" w:cs="Courier New" w:hint="default"/>
+      </w:rPr>
+    </w:lvl>
+    <w:lvl w:ilvl="5" w:tplc="04090005" w:tentative="1">
+      <w:start w:val="1"/>
+      <w:numFmt w:val="bullet"/>
+      <w:lvlText w:val=""/>
+      <w:lvlJc w:val="left"/>
+      <w:pPr>
+        <w:ind w:left="4320" w:hanging="360"/>
+      </w:pPr>
+      <w:rPr>
+        <w:rFonts w:ascii="Wingdings" w:hAnsi="Wingdings" w:hint="default"/>
+      </w:rPr>
+    </w:lvl>
+    <w:lvl w:ilvl="6" w:tplc="04090001" w:tentative="1">
+      <w:start w:val="1"/>
+      <w:numFmt w:val="bullet"/>
+      <w:lvlText w:val=""/>
+      <w:lvlJc w:val="left"/>
+      <w:pPr>
+        <w:ind w:left="5040" w:hanging="360"/>
+      </w:pPr>
+      <w:rPr>
+        <w:rFonts w:ascii="Symbol" w:hAnsi="Symbol" w:hint="default"/>
+      </w:rPr>
+    </w:lvl>
+    <w:lvl w:ilvl="7" w:tplc="04090003" w:tentative="1">
+      <w:start w:val="1"/>
+      <w:numFmt w:val="bullet"/>
+      <w:lvlText w:val="o"/>
+      <w:lvlJc w:val="left"/>
+      <w:pPr>
+        <w:ind w:left="5760" w:hanging="360"/>
+      </w:pPr>
+      <w:rPr>
+        <w:rFonts w:ascii="Courier New" w:hAnsi="Courier New" w:cs="Courier New" w:hint="default"/>
+      </w:rPr>
+    </w:lvl>
+    <w:lvl w:ilvl="8" w:tplc="04090005" w:tentative="1">
+      <w:start w:val="1"/>
+      <w:numFmt w:val="bullet"/>
+      <w:lvlText w:val=""/>
+      <w:lvlJc w:val="left"/>
+      <w:pPr>
+        <w:ind w:left="6480" w:hanging="360"/>
+      </w:pPr>
+      <w:rPr>
+        <w:rFonts w:ascii="Wingdings" w:hAnsi="Wingdings" w:hint="default"/>
+      </w:rPr>
+    </w:lvl>
+  </w:abstractNum>
+  <w:abstractNum w:abstractNumId="6" w15:restartNumberingAfterBreak="0">
+    <w:nsid w:val="7EA679A0"/>
+    <w:multiLevelType w:val="hybridMultilevel"/>
+    <w:tmpl w:val="66485F62"/>
+    <w:lvl w:ilvl="0" w:tplc="04090001">
+      <w:start w:val="1"/>
+      <w:numFmt w:val="bullet"/>
+      <w:lvlText w:val=""/>
+      <w:lvlJc w:val="left"/>
+      <w:pPr>
+        <w:ind w:left="720" w:hanging="360"/>
+      </w:pPr>
+      <w:rPr>
+        <w:rFonts w:ascii="Symbol" w:hAnsi="Symbol" w:hint="default"/>
+      </w:rPr>
+    </w:lvl>
+    <w:lvl w:ilvl="1" w:tplc="04090003" w:tentative="1">
+      <w:start w:val="1"/>
+      <w:numFmt w:val="bullet"/>
+      <w:lvlText w:val="o"/>
+      <w:lvlJc w:val="left"/>
+      <w:pPr>
+        <w:ind w:left="1440" w:hanging="360"/>
+      </w:pPr>
+      <w:rPr>
+        <w:rFonts w:ascii="Courier New" w:hAnsi="Courier New" w:cs="Courier New" w:hint="default"/>
+      </w:rPr>
+    </w:lvl>
+    <w:lvl w:ilvl="2" w:tplc="04090005" w:tentative="1">
+      <w:start w:val="1"/>
+      <w:numFmt w:val="bullet"/>
+      <w:lvlText w:val=""/>
+      <w:lvlJc w:val="left"/>
+      <w:pPr>
+        <w:ind w:left="2160" w:hanging="360"/>
+      </w:pPr>
+      <w:rPr>
+        <w:rFonts w:ascii="Wingdings" w:hAnsi="Wingdings" w:hint="default"/>
+      </w:rPr>
+    </w:lvl>
+    <w:lvl w:ilvl="3" w:tplc="04090001" w:tentative="1">
+      <w:start w:val="1"/>
+      <w:numFmt w:val="bullet"/>
+      <w:lvlText w:val=""/>
+      <w:lvlJc w:val="left"/>
+      <w:pPr>
+        <w:ind w:left="2880" w:hanging="360"/>
+      </w:pPr>
+      <w:rPr>
+        <w:rFonts w:ascii="Symbol" w:hAnsi="Symbol" w:hint="default"/>
+      </w:rPr>
+    </w:lvl>
+    <w:lvl w:ilvl="4" w:tplc="04090003" w:tentative="1">
+      <w:start w:val="1"/>
+      <w:numFmt w:val="bullet"/>
+      <w:lvlText w:val="o"/>
+      <w:lvlJc w:val="left"/>
+      <w:pPr>
+        <w:ind w:left="3600" w:hanging="360"/>
+      </w:pPr>
+      <w:rPr>
+        <w:rFonts w:ascii="Courier New" w:hAnsi="Courier New" w:cs="Courier New" w:hint="default"/>
+      </w:rPr>
+    </w:lvl>
+    <w:lvl w:ilvl="5" w:tplc="04090005" w:tentative="1">
+      <w:start w:val="1"/>
+      <w:numFmt w:val="bullet"/>
+      <w:lvlText w:val=""/>
+      <w:lvlJc w:val="left"/>
+      <w:pPr>
+        <w:ind w:left="4320" w:hanging="360"/>
+      </w:pPr>
+      <w:rPr>
+        <w:rFonts w:ascii="Wingdings" w:hAnsi="Wingdings" w:hint="default"/>
+      </w:rPr>
+    </w:lvl>
+    <w:lvl w:ilvl="6" w:tplc="04090001" w:tentative="1">
+      <w:start w:val="1"/>
+      <w:numFmt w:val="bullet"/>
+      <w:lvlText w:val=""/>
+      <w:lvlJc w:val="left"/>
+      <w:pPr>
+        <w:ind w:left="5040" w:hanging="360"/>
+      </w:pPr>
+      <w:rPr>
+        <w:rFonts w:ascii="Symbol" w:hAnsi="Symbol" w:hint="default"/>
+      </w:rPr>
+    </w:lvl>
+    <w:lvl w:ilvl="7" w:tplc="04090003" w:tentative="1">
+      <w:start w:val="1"/>
+      <w:numFmt w:val="bullet"/>
+      <w:lvlText w:val="o"/>
+      <w:lvlJc w:val="left"/>
+      <w:pPr>
+        <w:ind w:left="5760" w:hanging="360"/>
+      </w:pPr>
+      <w:rPr>
+        <w:rFonts w:ascii="Courier New" w:hAnsi="Courier New" w:cs="Courier New" w:hint="default"/>
+      </w:rPr>
+    </w:lvl>
+    <w:lvl w:ilvl="8" w:tplc="04090005" w:tentative="1">
+      <w:start w:val="1"/>
+      <w:numFmt w:val="bullet"/>
+      <w:lvlText w:val=""/>
+      <w:lvlJc w:val="left"/>
+      <w:pPr>
+        <w:ind w:left="6480" w:hanging="360"/>
+      </w:pPr>
+      <w:rPr>
+        <w:rFonts w:ascii="Wingdings" w:hAnsi="Wingdings" w:hint="default"/>
+      </w:rPr>
+    </w:lvl>
+  </w:abstractNum>
   <w:num w:numId="1">
+    <w:abstractNumId w:val="1"/>
+  </w:num>
+  <w:num w:numId="2">
+    <w:abstractNumId w:val="2"/>
+  </w:num>
+  <w:num w:numId="3">
+    <w:abstractNumId w:val="5"/>
+  </w:num>
+  <w:num w:numId="4">
+    <w:abstractNumId w:val="6"/>
+  </w:num>
+  <w:num w:numId="5">
+    <w:abstractNumId w:val="3"/>
+  </w:num>
+  <w:num w:numId="6">
     <w:abstractNumId w:val="0"/>
   </w:num>
-  <w:num w:numId="2">
-    <w:abstractNumId w:val="1"/>
-  </w:num>
-  <w:num w:numId="3">
-    <w:abstractNumId w:val="3"/>
-  </w:num>
-  <w:num w:numId="4">
+  <w:num w:numId="7">
     <w:abstractNumId w:val="4"/>
-  </w:num>
-  <w:num w:numId="5">
-    <w:abstractNumId w:val="2"/>
   </w:num>
 </w:numbering>
 </file>
@@ -22273,7 +25296,7 @@
 </file>
 
 <file path=customXml/itemProps1.xml><?xml version="1.0" encoding="utf-8"?>
-<ds:datastoreItem xmlns:ds="http://schemas.openxmlformats.org/officeDocument/2006/customXml" ds:itemID="{58431152-321C-4365-8DC2-0745CB00FCEE}">
+<ds:datastoreItem xmlns:ds="http://schemas.openxmlformats.org/officeDocument/2006/customXml" ds:itemID="{ECC7398B-8691-40DA-AC32-1638A29F479C}">
   <ds:schemaRefs>
     <ds:schemaRef ds:uri="http://schemas.openxmlformats.org/officeDocument/2006/bibliography"/>
   </ds:schemaRefs>

</xml_diff>

<commit_message>
Corrected mistake in tutorial
</commit_message>
<xml_diff>
--- a/Documentation/Tutorial.docx
+++ b/Documentation/Tutorial.docx
@@ -565,7 +565,10 @@
         <w:t>p.Assert(</w:t>
       </w:r>
       <w:r>
-        <w:t>bite &lt; fish</w:t>
+        <w:t>fish</w:t>
+      </w:r>
+      <w:r>
+        <w:t xml:space="preserve"> &gt; bite</w:t>
       </w:r>
       <w:r>
         <w:t>);</w:t>
@@ -578,7 +581,10 @@
         </w:rPr>
       </w:pPr>
       <w:r>
-        <w:t>Here the “&lt;</w:t>
+        <w:t>Here the “</w:t>
+      </w:r>
+      <w:r>
+        <w:t>&gt;</w:t>
       </w:r>
       <w:r>
         <w:t xml:space="preserve">” is supposed to be read as looking like the </w:t>
@@ -1057,9 +1063,68 @@
         <w:rPr>
           <w:i/>
         </w:rPr>
+        <w:t>b</w:t>
+      </w:r>
+      <w:r>
+        <w:t xml:space="preserve"> </w:t>
+      </w:r>
+      <w:r>
+        <w:rPr>
+          <w:rStyle w:val="CodefragmentChar"/>
+        </w:rPr>
+        <w:t>&gt;</w:t>
+      </w:r>
+      <w:r>
+        <w:rPr>
+          <w:i/>
+        </w:rPr>
+        <w:t xml:space="preserve"> </w:t>
+      </w:r>
+      <w:r>
+        <w:rPr>
+          <w:i/>
+        </w:rPr>
         <w:t>a</w:t>
       </w:r>
       <w:r>
+        <w:t>.</w:t>
+      </w:r>
+    </w:p>
+    <w:p>
+      <w:r>
+        <w:t xml:space="preserve">The semantic difference is that </w:t>
+      </w:r>
+      <w:r>
+        <w:rPr>
+          <w:rStyle w:val="CodefragmentChar"/>
+        </w:rPr>
+        <w:t>&lt;</w:t>
+      </w:r>
+      <w:r>
+        <w:t xml:space="preserve"> is a one-way constraint, but </w:t>
+      </w:r>
+      <w:r>
+        <w:rPr>
+          <w:rStyle w:val="CodefragmentChar"/>
+        </w:rPr>
+        <w:t>&lt;=</w:t>
+      </w:r>
+      <w:r>
+        <w:t xml:space="preserve"> is a </w:t>
+      </w:r>
+      <w:r>
+        <w:t>two-way</w:t>
+      </w:r>
+      <w:r>
+        <w:t xml:space="preserve"> constraint.  The implication </w:t>
+      </w:r>
+      <w:r>
+        <w:rPr>
+          <w:i/>
+        </w:rPr>
+        <w:t>a</w:t>
+      </w:r>
+      <w:r>
         <w:t xml:space="preserve"> </w:t>
       </w:r>
       <w:r>
@@ -1078,55 +1143,75 @@
         <w:t>b</w:t>
       </w:r>
       <w:r>
-        <w:t>.</w:t>
-      </w:r>
-    </w:p>
-    <w:p>
-      <w:r>
-        <w:t xml:space="preserve">The semantic difference is that </w:t>
-      </w:r>
-      <w:r>
-        <w:rPr>
-          <w:rStyle w:val="CodefragmentChar"/>
-        </w:rPr>
-        <w:t>&lt;</w:t>
-      </w:r>
-      <w:r>
-        <w:t xml:space="preserve"> is a one-way constraint, but </w:t>
-      </w:r>
-      <w:r>
-        <w:rPr>
-          <w:rStyle w:val="CodefragmentChar"/>
-        </w:rPr>
-        <w:t>&lt;=</w:t>
-      </w:r>
-      <w:r>
-        <w:t xml:space="preserve"> is a </w:t>
-      </w:r>
-      <w:r>
-        <w:t>two-way</w:t>
-      </w:r>
-      <w:r>
-        <w:t xml:space="preserve"> constraint.  The implication </w:t>
+        <w:t xml:space="preserve"> means only that </w:t>
       </w:r>
       <w:r>
         <w:rPr>
           <w:i/>
         </w:rPr>
+        <w:t>b</w:t>
+      </w:r>
+      <w:r>
+        <w:t xml:space="preserve"> makes </w:t>
+      </w:r>
+      <w:r>
+        <w:rPr>
+          <w:i/>
+        </w:rPr>
         <w:t>a</w:t>
       </w:r>
       <w:r>
+        <w:t xml:space="preserve"> true;</w:t>
+      </w:r>
+      <w:r>
+        <w:t xml:space="preserve"> but</w:t>
+      </w:r>
+      <w:r>
         <w:t xml:space="preserve"> </w:t>
       </w:r>
       <w:r>
         <w:rPr>
-          <w:rStyle w:val="CodefragmentChar"/>
-        </w:rPr>
-        <w:t>&lt;</w:t>
+          <w:i/>
+        </w:rPr>
+        <w:t>a</w:t>
+      </w:r>
+      <w:r>
+        <w:t xml:space="preserve"> can be true without </w:t>
+      </w:r>
+      <w:r>
+        <w:rPr>
+          <w:i/>
+        </w:rPr>
+        <w:t>b</w:t>
+      </w:r>
+      <w:r>
+        <w:t xml:space="preserve"> being true.  Howe</w:t>
+      </w:r>
+      <w:r>
+        <w:t>ver, if we have a set of rules:</w:t>
+      </w:r>
+    </w:p>
+    <w:p>
+      <w:pPr>
+        <w:pStyle w:val="Codefragment"/>
+      </w:pPr>
+      <w:r>
+        <w:t>p.Assert(</w:t>
+      </w:r>
+      <w:r>
+        <w:t>a &lt;= b, a &lt;= c, a &lt;= d</w:t>
+      </w:r>
+      <w:r>
+        <w:t>);</w:t>
       </w:r>
       <w:r>
         <w:t xml:space="preserve"> </w:t>
       </w:r>
+    </w:p>
+    <w:p>
+      <w:r>
+        <w:t xml:space="preserve">then if any of </w:t>
+      </w:r>
       <w:r>
         <w:rPr>
           <w:i/>
@@ -1134,52 +1219,102 @@
         <w:t>b</w:t>
       </w:r>
       <w:r>
-        <w:t xml:space="preserve"> means only that </w:t>
+        <w:t xml:space="preserve">, </w:t>
       </w:r>
       <w:r>
         <w:rPr>
           <w:i/>
         </w:rPr>
+        <w:t>c</w:t>
+      </w:r>
+      <w:r>
+        <w:t xml:space="preserve">, </w:t>
+      </w:r>
+      <w:r>
+        <w:rPr>
+          <w:i/>
+        </w:rPr>
+        <w:t>d</w:t>
+      </w:r>
+      <w:r>
+        <w:t xml:space="preserve"> are true, that will force </w:t>
+      </w:r>
+      <w:r>
+        <w:rPr>
+          <w:i/>
+        </w:rPr>
+        <w:t>a</w:t>
+      </w:r>
+      <w:r>
+        <w:t xml:space="preserve"> to be true</w:t>
+      </w:r>
+      <w:r>
+        <w:t>, as with &lt;</w:t>
+      </w:r>
+      <w:r>
+        <w:t xml:space="preserve">.  However, it also means that if </w:t>
+      </w:r>
+      <w:r>
+        <w:rPr>
+          <w:i/>
+        </w:rPr>
+        <w:t>a</w:t>
+      </w:r>
+      <w:r>
+        <w:t xml:space="preserve"> is true, then </w:t>
+      </w:r>
+      <w:r>
+        <w:rPr>
+          <w:i/>
+        </w:rPr>
+        <w:t>at least one of</w:t>
+      </w:r>
+      <w:r>
+        <w:t xml:space="preserve"> </w:t>
+      </w:r>
+      <w:r>
+        <w:rPr>
+          <w:i/>
+        </w:rPr>
         <w:t>b</w:t>
       </w:r>
       <w:r>
-        <w:t xml:space="preserve"> makes </w:t>
+        <w:t xml:space="preserve">, </w:t>
       </w:r>
       <w:r>
         <w:rPr>
           <w:i/>
         </w:rPr>
-        <w:t>a</w:t>
-      </w:r>
-      <w:r>
-        <w:t xml:space="preserve"> true;</w:t>
-      </w:r>
-      <w:r>
-        <w:t xml:space="preserve"> but</w:t>
-      </w:r>
-      <w:r>
-        <w:t xml:space="preserve"> </w:t>
+        <w:t>c</w:t>
+      </w:r>
+      <w:r>
+        <w:t xml:space="preserve">, </w:t>
       </w:r>
       <w:r>
         <w:rPr>
           <w:i/>
         </w:rPr>
-        <w:t>a</w:t>
-      </w:r>
-      <w:r>
-        <w:t xml:space="preserve"> can be true without </w:t>
+        <w:t>d</w:t>
+      </w:r>
+      <w:r>
+        <w:t xml:space="preserve"> must be true.  A rule adds the constraint that its conclusion is true </w:t>
       </w:r>
       <w:r>
         <w:rPr>
           <w:i/>
         </w:rPr>
-        <w:t>b</w:t>
-      </w:r>
-      <w:r>
-        <w:t xml:space="preserve"> being true.  Howe</w:t>
-      </w:r>
-      <w:r>
-        <w:t>ver, if we have a set of rules:</w:t>
+        <w:t>if and only if</w:t>
+      </w:r>
+      <w:r>
+        <w:t xml:space="preserve"> some rule justifies it.</w:t>
+      </w:r>
+    </w:p>
+    <w:p>
+      <w:r>
+        <w:t>So,</w:t>
+      </w:r>
+      <w:r>
+        <w:t xml:space="preserve"> for example, if we say:</w:t>
       </w:r>
     </w:p>
     <w:p>
@@ -1190,133 +1325,10 @@
         <w:t>p.Assert(</w:t>
       </w:r>
       <w:r>
-        <w:t>a &lt;= b, a &lt;= c, a &lt;= d</w:t>
-      </w:r>
-      <w:r>
-        <w:t>);</w:t>
-      </w:r>
-      <w:r>
-        <w:t xml:space="preserve"> </w:t>
-      </w:r>
-    </w:p>
-    <w:p>
-      <w:r>
-        <w:t xml:space="preserve">then if any of </w:t>
-      </w:r>
-      <w:r>
-        <w:rPr>
-          <w:i/>
-        </w:rPr>
-        <w:t>b</w:t>
-      </w:r>
-      <w:r>
-        <w:t xml:space="preserve">, </w:t>
-      </w:r>
-      <w:r>
-        <w:rPr>
-          <w:i/>
-        </w:rPr>
-        <w:t>c</w:t>
-      </w:r>
-      <w:r>
-        <w:t xml:space="preserve">, </w:t>
-      </w:r>
-      <w:r>
-        <w:rPr>
-          <w:i/>
-        </w:rPr>
-        <w:t>d</w:t>
-      </w:r>
-      <w:r>
-        <w:t xml:space="preserve"> are true, that will force </w:t>
-      </w:r>
-      <w:r>
-        <w:rPr>
-          <w:i/>
-        </w:rPr>
-        <w:t>a</w:t>
-      </w:r>
-      <w:r>
-        <w:t xml:space="preserve"> to be true</w:t>
-      </w:r>
-      <w:r>
-        <w:t>, as with &lt;</w:t>
-      </w:r>
-      <w:r>
-        <w:t xml:space="preserve">.  However, it also means that if </w:t>
-      </w:r>
-      <w:r>
-        <w:rPr>
-          <w:i/>
-        </w:rPr>
-        <w:t>a</w:t>
-      </w:r>
-      <w:r>
-        <w:t xml:space="preserve"> is true, then </w:t>
-      </w:r>
-      <w:r>
-        <w:rPr>
-          <w:i/>
-        </w:rPr>
-        <w:t>at least one of</w:t>
-      </w:r>
-      <w:r>
-        <w:t xml:space="preserve"> </w:t>
-      </w:r>
-      <w:r>
-        <w:rPr>
-          <w:i/>
-        </w:rPr>
-        <w:t>b</w:t>
-      </w:r>
-      <w:r>
-        <w:t xml:space="preserve">, </w:t>
-      </w:r>
-      <w:r>
-        <w:rPr>
-          <w:i/>
-        </w:rPr>
-        <w:t>c</w:t>
-      </w:r>
-      <w:r>
-        <w:t xml:space="preserve">, </w:t>
-      </w:r>
-      <w:r>
-        <w:rPr>
-          <w:i/>
-        </w:rPr>
-        <w:t>d</w:t>
-      </w:r>
-      <w:r>
-        <w:t xml:space="preserve"> must be true.  A rule adds the constraint that its conclusion is true </w:t>
-      </w:r>
-      <w:r>
-        <w:rPr>
-          <w:i/>
-        </w:rPr>
-        <w:t>if and only if</w:t>
-      </w:r>
-      <w:r>
-        <w:t xml:space="preserve"> some rule justifies it.</w:t>
-      </w:r>
-    </w:p>
-    <w:p>
-      <w:r>
-        <w:t>So,</w:t>
-      </w:r>
-      <w:r>
-        <w:t xml:space="preserve"> for example, if we say:</w:t>
-      </w:r>
-    </w:p>
-    <w:p>
-      <w:pPr>
-        <w:pStyle w:val="Codefragment"/>
-      </w:pPr>
-      <w:r>
-        <w:t>p.Assert(</w:t>
-      </w:r>
-      <w:r>
-        <w:t>dead &lt; shot</w:t>
+        <w:t>shot</w:t>
+      </w:r>
+      <w:r>
+        <w:t xml:space="preserve"> &gt; dead</w:t>
       </w:r>
       <w:r>
         <w:t>,</w:t>
@@ -1326,20 +1338,23 @@
         <w:t xml:space="preserve">         </w:t>
       </w:r>
       <w:r>
-        <w:t>dead &lt; drowned</w:t>
+        <w:t>drowned</w:t>
+      </w:r>
+      <w:r>
+        <w:t xml:space="preserve"> &gt; dead</w:t>
       </w:r>
       <w:r>
         <w:t>,</w:t>
       </w:r>
       <w:r>
         <w:br/>
-        <w:t xml:space="preserve">         </w:t>
-      </w:r>
-      <w:r>
-        <w:t xml:space="preserve">dead &lt; </w:t>
-      </w:r>
-      <w:r>
-        <w:t>fallen_off_cliff);</w:t>
+        <w:t xml:space="preserve">         fallen_off_cliff</w:t>
+      </w:r>
+      <w:r>
+        <w:t xml:space="preserve"> &gt; dead</w:t>
+      </w:r>
+      <w:r>
+        <w:t>);</w:t>
       </w:r>
       <w:r>
         <w:br/>
@@ -2936,8 +2951,6 @@
       <w:pPr>
         <w:pStyle w:val="Heading1"/>
       </w:pPr>
-      <w:bookmarkStart w:id="0" w:name="_GoBack"/>
-      <w:bookmarkEnd w:id="0"/>
       <w:r>
         <w:t>Examples</w:t>
       </w:r>
@@ -5496,17 +5509,27 @@
           <w:sz w:val="19"/>
           <w:szCs w:val="19"/>
         </w:rPr>
+        <w:t>stabbed(x, y)</w:t>
+      </w:r>
+      <w:r>
+        <w:rPr>
+          <w:rFonts w:ascii="Consolas" w:hAnsi="Consolas" w:cs="Consolas"/>
+          <w:noProof/>
+          <w:color w:val="000000"/>
+          <w:sz w:val="19"/>
+          <w:szCs w:val="19"/>
+        </w:rPr>
+        <w:t xml:space="preserve"> &gt; </w:t>
+      </w:r>
+      <w:r>
+        <w:rPr>
+          <w:rFonts w:ascii="Consolas" w:hAnsi="Consolas" w:cs="Consolas"/>
+          <w:noProof/>
+          <w:color w:val="000000"/>
+          <w:sz w:val="19"/>
+          <w:szCs w:val="19"/>
+        </w:rPr>
         <w:t>hasSword(x)</w:t>
-      </w:r>
-      <w:r>
-        <w:rPr>
-          <w:rFonts w:ascii="Consolas" w:hAnsi="Consolas" w:cs="Consolas"/>
-          <w:noProof/>
-          <w:color w:val="000000"/>
-          <w:sz w:val="19"/>
-          <w:szCs w:val="19"/>
-        </w:rPr>
-        <w:t xml:space="preserve"> &lt; stabbed(x, y)</w:t>
       </w:r>
       <w:r>
         <w:rPr>
@@ -5589,18 +5612,30 @@
           <w:sz w:val="19"/>
           <w:szCs w:val="19"/>
         </w:rPr>
+        <w:t>stabbed(x,y)</w:t>
+      </w:r>
+      <w:r>
+        <w:rPr>
+          <w:rFonts w:ascii="Consolas" w:hAnsi="Consolas" w:cs="Consolas"/>
+          <w:noProof/>
+          <w:color w:val="000000"/>
+          <w:sz w:val="19"/>
+          <w:szCs w:val="19"/>
+        </w:rPr>
+        <w:t xml:space="preserve"> &gt; </w:t>
+      </w:r>
+      <w:r>
+        <w:rPr>
+          <w:rFonts w:ascii="Consolas" w:hAnsi="Consolas" w:cs="Consolas"/>
+          <w:noProof/>
+          <w:color w:val="000000"/>
+          <w:sz w:val="19"/>
+          <w:szCs w:val="19"/>
+        </w:rPr>
         <w:t>evil(y)</w:t>
       </w:r>
-      <w:r>
-        <w:rPr>
-          <w:rFonts w:ascii="Consolas" w:hAnsi="Consolas" w:cs="Consolas"/>
-          <w:noProof/>
-          <w:color w:val="000000"/>
-          <w:sz w:val="19"/>
-          <w:szCs w:val="19"/>
-        </w:rPr>
-        <w:t xml:space="preserve"> &lt; stabbed(x,y)</w:t>
-      </w:r>
+      <w:bookmarkStart w:id="0" w:name="_GoBack"/>
+      <w:bookmarkEnd w:id="0"/>
     </w:p>
     <w:p>
       <w:pPr>
@@ -26785,7 +26820,7 @@
 </file>
 
 <file path=customXml/itemProps1.xml><?xml version="1.0" encoding="utf-8"?>
-<ds:datastoreItem xmlns:ds="http://schemas.openxmlformats.org/officeDocument/2006/customXml" ds:itemID="{C784E9D4-0CE9-4BA3-9211-D490E9D9B96D}">
+<ds:datastoreItem xmlns:ds="http://schemas.openxmlformats.org/officeDocument/2006/customXml" ds:itemID="{DF1C2EA2-2F25-462B-8B04-58684C275F17}">
   <ds:schemaRefs>
     <ds:schemaRef ds:uri="http://schemas.openxmlformats.org/officeDocument/2006/bibliography"/>
   </ds:schemaRefs>

</xml_diff>